<commit_message>
SDS section 2 done
</commit_message>
<xml_diff>
--- a/140542B_Software_Architecture_Document.docx
+++ b/140542B_Software_Architecture_Document.docx
@@ -2854,8 +2854,6 @@
             </w:r>
           </w:p>
         </w:tc>
-        <w:bookmarkStart w:id="10" w:name="_GoBack"/>
-        <w:bookmarkEnd w:id="10"/>
       </w:tr>
       <w:tr>
         <w:tc>
@@ -2863,14 +2861,9 @@
             <w:tcW w:w="2937" w:type="dxa"/>
           </w:tcPr>
           <w:p>
-            <w:pPr>
-              <w:pStyle w:val="InfoBlue"/>
-              <w:ind w:left="0"/>
-              <w:rPr>
-                <w:b/>
-                <w:color w:val="auto"/>
-              </w:rPr>
-            </w:pPr>
+            <w:r>
+              <w:t>System</w:t>
+            </w:r>
           </w:p>
         </w:tc>
         <w:tc>
@@ -2878,14 +2871,9 @@
             <w:tcW w:w="2938" w:type="dxa"/>
           </w:tcPr>
           <w:p>
-            <w:pPr>
-              <w:pStyle w:val="InfoBlue"/>
-              <w:ind w:left="0"/>
-              <w:rPr>
-                <w:b/>
-                <w:color w:val="auto"/>
-              </w:rPr>
-            </w:pPr>
+            <w:r>
+              <w:t>Web server together with the Android application</w:t>
+            </w:r>
           </w:p>
         </w:tc>
       </w:tr>
@@ -2893,6 +2881,16 @@
     <w:p>
       <w:pPr>
         <w:pStyle w:val="Heading2"/>
+        <w:numPr>
+          <w:ilvl w:val="0"/>
+          <w:numId w:val="0"/>
+        </w:numPr>
+        <w:ind w:left="720"/>
+      </w:pPr>
+    </w:p>
+    <w:p>
+      <w:pPr>
+        <w:pStyle w:val="Heading2"/>
       </w:pPr>
       <w:r>
         <w:t>References</w:t>
@@ -2939,129 +2937,291 @@
       <w:pPr>
         <w:pStyle w:val="Heading2"/>
       </w:pPr>
-      <w:bookmarkStart w:id="11" w:name="_Toc456598591"/>
-      <w:bookmarkStart w:id="12" w:name="_Toc492766845"/>
+      <w:bookmarkStart w:id="10" w:name="_Toc456598591"/>
+      <w:bookmarkStart w:id="11" w:name="_Toc492766845"/>
       <w:r>
         <w:t>Overview</w:t>
       </w:r>
+      <w:bookmarkEnd w:id="10"/>
       <w:bookmarkEnd w:id="11"/>
+    </w:p>
+    <w:p>
+      <w:pPr>
+        <w:pStyle w:val="InfoBlue"/>
+      </w:pPr>
+      <w:r>
+        <w:t xml:space="preserve">[This subsection describes what the rest of the </w:t>
+      </w:r>
+      <w:r>
+        <w:rPr>
+          <w:rStyle w:val="Strong"/>
+        </w:rPr>
+        <w:t>Software Architecture Document</w:t>
+      </w:r>
+      <w:r>
+        <w:t xml:space="preserve"> contains and explains how the </w:t>
+      </w:r>
+      <w:r>
+        <w:rPr>
+          <w:rStyle w:val="Strong"/>
+        </w:rPr>
+        <w:t>Software Architecture Document</w:t>
+      </w:r>
+      <w:r>
+        <w:t xml:space="preserve"> is organized.]</w:t>
+      </w:r>
+    </w:p>
+    <w:p>
+      <w:pPr>
+        <w:pStyle w:val="BodyText"/>
+      </w:pPr>
+      <w:r>
+        <w:t>The rest of the document includes Architectural representation of the system by dividing it into logical view, process view, implementation view, d</w:t>
+      </w:r>
+      <w:r>
+        <w:t>eployment view and</w:t>
+      </w:r>
+      <w:r>
+        <w:t xml:space="preserve"> u</w:t>
+      </w:r>
+      <w:r>
+        <w:t>se-case view</w:t>
+      </w:r>
+      <w:r>
+        <w:t>. The above views will be described with the use of relevant diagrams. The architectural goals and constraints will also be described. Later the size and performance and the quality of the system will described.</w:t>
+      </w:r>
+    </w:p>
+    <w:p>
+      <w:pPr>
+        <w:pStyle w:val="Heading1"/>
+      </w:pPr>
+      <w:bookmarkStart w:id="12" w:name="_Toc492766846"/>
+      <w:r>
+        <w:t>Architectural Representation</w:t>
+      </w:r>
       <w:bookmarkEnd w:id="12"/>
+      <w:r>
+        <w:t xml:space="preserve"> </w:t>
+      </w:r>
     </w:p>
     <w:p>
       <w:pPr>
         <w:pStyle w:val="InfoBlue"/>
       </w:pPr>
       <w:r>
-        <w:t xml:space="preserve">[This subsection describes what the rest of the </w:t>
+        <w:t xml:space="preserve">[This section describes what software architecture is for the current system, and how it is represented. Of the </w:t>
       </w:r>
       <w:r>
         <w:rPr>
           <w:rStyle w:val="Strong"/>
         </w:rPr>
-        <w:t>Software Architecture Document</w:t>
-      </w:r>
-      <w:r>
-        <w:t xml:space="preserve"> contains and explains how the </w:t>
+        <w:t>Use-Case</w:t>
+      </w:r>
+      <w:r>
+        <w:t xml:space="preserve">, </w:t>
       </w:r>
       <w:r>
         <w:rPr>
           <w:rStyle w:val="Strong"/>
         </w:rPr>
-        <w:t>Software Architecture Document</w:t>
-      </w:r>
-      <w:r>
-        <w:t xml:space="preserve"> is organized.]</w:t>
+        <w:t>Logical</w:t>
+      </w:r>
+      <w:r>
+        <w:t xml:space="preserve">, </w:t>
+      </w:r>
+      <w:r>
+        <w:rPr>
+          <w:rStyle w:val="Strong"/>
+        </w:rPr>
+        <w:t>Process</w:t>
+      </w:r>
+      <w:r>
+        <w:t xml:space="preserve">, </w:t>
+      </w:r>
+      <w:r>
+        <w:rPr>
+          <w:rStyle w:val="Strong"/>
+        </w:rPr>
+        <w:t>Deployment</w:t>
+      </w:r>
+      <w:r>
+        <w:t xml:space="preserve">, and </w:t>
+      </w:r>
+      <w:r>
+        <w:rPr>
+          <w:rStyle w:val="Strong"/>
+        </w:rPr>
+        <w:t>Implementation Views</w:t>
+      </w:r>
+      <w:r>
+        <w:t xml:space="preserve">, it enumerates the views that are </w:t>
+      </w:r>
+      <w:r>
+        <w:lastRenderedPageBreak/>
+        <w:t>necessary, and for each view, explains what types of model elements it contains.]</w:t>
+      </w:r>
+    </w:p>
+    <w:p>
+      <w:pPr>
+        <w:pStyle w:val="BodyText"/>
+      </w:pPr>
+      <w:r>
+        <w:t>This section describes the software architecture of the “Smart Planner” application with respect to several views. They are,</w:t>
+      </w:r>
+    </w:p>
+    <w:p>
+      <w:pPr>
+        <w:pStyle w:val="BodyText"/>
+        <w:numPr>
+          <w:ilvl w:val="0"/>
+          <w:numId w:val="23"/>
+        </w:numPr>
+      </w:pPr>
+      <w:r>
+        <w:t>Use-case view</w:t>
+      </w:r>
+    </w:p>
+    <w:p>
+      <w:pPr>
+        <w:pStyle w:val="BodyText"/>
+        <w:ind w:left="1440"/>
+      </w:pPr>
+      <w:r>
+        <w:t>This view describes the main set of functionalities of the system using use-cases and scenarios. The interactions between the users</w:t>
+      </w:r>
+      <w:r>
+        <w:t xml:space="preserve"> </w:t>
+      </w:r>
+      <w:r>
+        <w:t>with the system which is considered as a black box will described in this view.</w:t>
+      </w:r>
+    </w:p>
+    <w:p>
+      <w:pPr>
+        <w:pStyle w:val="BodyText"/>
+        <w:numPr>
+          <w:ilvl w:val="0"/>
+          <w:numId w:val="23"/>
+        </w:numPr>
+      </w:pPr>
+      <w:r>
+        <w:t>Logical view</w:t>
+      </w:r>
+    </w:p>
+    <w:p>
+      <w:pPr>
+        <w:pStyle w:val="BodyText"/>
+        <w:ind w:left="1440"/>
+      </w:pPr>
+      <w:r>
+        <w:t>This view describes how the system is structured</w:t>
+      </w:r>
+      <w:r>
+        <w:t>. the model will be used to understand the system properly.</w:t>
+      </w:r>
+    </w:p>
+    <w:p>
+      <w:pPr>
+        <w:pStyle w:val="BodyText"/>
+        <w:numPr>
+          <w:ilvl w:val="0"/>
+          <w:numId w:val="23"/>
+        </w:numPr>
+      </w:pPr>
+      <w:r>
+        <w:t>Process view</w:t>
+      </w:r>
+    </w:p>
+    <w:p>
+      <w:pPr>
+        <w:pStyle w:val="BodyText"/>
+        <w:ind w:left="1440"/>
+      </w:pPr>
+      <w:r>
+        <w:t xml:space="preserve">This view describes how the process flow within the system works. With or without the interaction of user an activity will start. Then the data and instructions will be exchanged within the components of the system. This view will </w:t>
+      </w:r>
+      <w:r>
+        <w:t>consider</w:t>
+      </w:r>
+      <w:r>
+        <w:t xml:space="preserve"> detail about those processes.</w:t>
+      </w:r>
+    </w:p>
+    <w:p>
+      <w:pPr>
+        <w:pStyle w:val="BodyText"/>
+        <w:numPr>
+          <w:ilvl w:val="0"/>
+          <w:numId w:val="23"/>
+        </w:numPr>
+      </w:pPr>
+      <w:r>
+        <w:t>Deployment view</w:t>
+      </w:r>
+    </w:p>
+    <w:p>
+      <w:pPr>
+        <w:pStyle w:val="BodyText"/>
+        <w:ind w:left="1440"/>
+      </w:pPr>
+      <w:r>
+        <w:t>This view describes the environment which the final system will function. The specific requirements of the environment will be considered here.</w:t>
+      </w:r>
+    </w:p>
+    <w:p>
+      <w:pPr>
+        <w:pStyle w:val="BodyText"/>
+        <w:numPr>
+          <w:ilvl w:val="0"/>
+          <w:numId w:val="23"/>
+        </w:numPr>
+      </w:pPr>
+      <w:r>
+        <w:t>Implementation view</w:t>
+      </w:r>
+    </w:p>
+    <w:p>
+      <w:pPr>
+        <w:pStyle w:val="BodyText"/>
+        <w:ind w:left="1440"/>
+      </w:pPr>
+      <w:r>
+        <w:t>This view describes about the necessary components</w:t>
+      </w:r>
+      <w:r>
+        <w:t xml:space="preserve"> and how they are bundled</w:t>
+      </w:r>
+      <w:r>
+        <w:t xml:space="preserve"> to be needed for</w:t>
+      </w:r>
+      <w:r>
+        <w:t xml:space="preserve"> the implementation of the system.</w:t>
+      </w:r>
+      <w:r>
+        <w:t xml:space="preserve">  </w:t>
       </w:r>
     </w:p>
     <w:p>
       <w:pPr>
         <w:pStyle w:val="Heading1"/>
       </w:pPr>
-      <w:bookmarkStart w:id="13" w:name="_Toc492766846"/>
-      <w:r>
-        <w:t>Architectural Representation</w:t>
+      <w:bookmarkStart w:id="13" w:name="_Toc492766847"/>
+      <w:r>
+        <w:t>Architectural Goals and Constraints</w:t>
       </w:r>
       <w:bookmarkEnd w:id="13"/>
       <w:r>
         <w:t xml:space="preserve"> </w:t>
       </w:r>
+      <w:bookmarkStart w:id="14" w:name="_GoBack"/>
+      <w:bookmarkEnd w:id="14"/>
     </w:p>
     <w:p>
       <w:pPr>
         <w:pStyle w:val="InfoBlue"/>
       </w:pPr>
       <w:r>
-        <w:t xml:space="preserve">[This section describes what software architecture is for the current system, and how it is represented. Of the </w:t>
-      </w:r>
-      <w:r>
-        <w:rPr>
-          <w:rStyle w:val="Strong"/>
-        </w:rPr>
-        <w:t>Use-Case</w:t>
-      </w:r>
-      <w:r>
-        <w:t xml:space="preserve">, </w:t>
-      </w:r>
-      <w:r>
-        <w:rPr>
-          <w:rStyle w:val="Strong"/>
-        </w:rPr>
-        <w:t>Logical</w:t>
-      </w:r>
-      <w:r>
-        <w:t xml:space="preserve">, </w:t>
-      </w:r>
-      <w:r>
-        <w:rPr>
-          <w:rStyle w:val="Strong"/>
-        </w:rPr>
-        <w:t>Process</w:t>
-      </w:r>
-      <w:r>
-        <w:t xml:space="preserve">, </w:t>
-      </w:r>
-      <w:r>
-        <w:rPr>
-          <w:rStyle w:val="Strong"/>
-        </w:rPr>
-        <w:t>Deployment</w:t>
-      </w:r>
-      <w:r>
-        <w:t xml:space="preserve">, and </w:t>
-      </w:r>
-      <w:r>
-        <w:rPr>
-          <w:rStyle w:val="Strong"/>
-        </w:rPr>
-        <w:t>Implementation Views</w:t>
-      </w:r>
-      <w:r>
-        <w:t>, it enumerates the views that are necessary, and for each view, explains what types of model elements it contains.]</w:t>
-      </w:r>
-    </w:p>
-    <w:p>
-      <w:pPr>
-        <w:pStyle w:val="Heading1"/>
-      </w:pPr>
-      <w:bookmarkStart w:id="14" w:name="_Toc492766847"/>
-      <w:r>
-        <w:t>Architectural Goals and Constraints</w:t>
-      </w:r>
-      <w:bookmarkEnd w:id="14"/>
-      <w:r>
-        <w:t xml:space="preserve"> </w:t>
-      </w:r>
-    </w:p>
-    <w:p>
-      <w:pPr>
-        <w:pStyle w:val="InfoBlue"/>
-      </w:pPr>
-      <w:r>
-        <w:t xml:space="preserve">[This section describes the software requirements and objectives that have some significant impact on the architecture; for example, safety, security, privacy, use of an off-the-shelf product, portability, distribution, and reuse. It also captures the special constraints that may apply: design and implementation strategy, </w:t>
-      </w:r>
-      <w:r>
-        <w:lastRenderedPageBreak/>
-        <w:t>development tools, team structure, schedule, legacy code, and so on.]</w:t>
+        <w:t>[This section describes the software requirements and objectives that have some significant impact on the architecture; for example, safety, security, privacy, use of an off-the-shelf product, portability, distribution, and reuse. It also captures the special constraints that may apply: design and implementation strategy, development tools, team structure, schedule, legacy code, and so on.]</w:t>
       </w:r>
     </w:p>
     <w:p>
@@ -3469,7 +3629,14 @@
               <w:rPr>
                 <w:color w:val="002060"/>
               </w:rPr>
-              <w:t>&lt;&lt;any preconditions that should be satisfied before the use case happens&gt;&gt;</w:t>
+              <w:t xml:space="preserve">&lt;&lt;any preconditions that should be satisfied before </w:t>
+            </w:r>
+            <w:r>
+              <w:rPr>
+                <w:color w:val="002060"/>
+              </w:rPr>
+              <w:lastRenderedPageBreak/>
+              <w:t>the use case happens&gt;&gt;</w:t>
             </w:r>
           </w:p>
         </w:tc>
@@ -3498,6 +3665,7 @@
                 <w:bCs/>
                 <w:color w:val="002060"/>
               </w:rPr>
+              <w:lastRenderedPageBreak/>
               <w:t>Main flow</w:t>
             </w:r>
           </w:p>
@@ -3812,7 +3980,6 @@
       </w:pPr>
       <w:bookmarkStart w:id="20" w:name="_Toc492766853"/>
       <w:r>
-        <w:lastRenderedPageBreak/>
         <w:t>Process View</w:t>
       </w:r>
       <w:bookmarkEnd w:id="20"/>
@@ -3986,7 +4153,11 @@
         <w:pStyle w:val="InfoBlue"/>
       </w:pPr>
       <w:r>
-        <w:t>[This section describes the overall structure of the implementation model, the decomposition of the software into layers and subsystems in the implementation model, and any architecturally significant components.]</w:t>
+        <w:t xml:space="preserve">[This section describes the overall structure of the implementation model, the decomposition of the </w:t>
+      </w:r>
+      <w:r>
+        <w:lastRenderedPageBreak/>
+        <w:t>software into layers and subsystems in the implementation model, and any architecturally significant components.]</w:t>
       </w:r>
     </w:p>
     <w:p>
@@ -4170,7 +4341,6 @@
         <w:spacing w:after="0" w:line="240" w:lineRule="auto"/>
       </w:pPr>
       <w:r>
-        <w:lastRenderedPageBreak/>
         <w:t>Refer any data/ information in a standard format (</w:t>
       </w:r>
       <w:proofErr w:type="spellStart"/>
@@ -5036,6 +5206,119 @@
     </w:lvl>
   </w:abstractNum>
   <w:abstractNum w:abstractNumId="13" w15:restartNumberingAfterBreak="0">
+    <w:nsid w:val="4EF96381"/>
+    <w:multiLevelType w:val="hybridMultilevel"/>
+    <w:tmpl w:val="F3443BDE"/>
+    <w:lvl w:ilvl="0" w:tplc="04090001">
+      <w:start w:val="1"/>
+      <w:numFmt w:val="bullet"/>
+      <w:lvlText w:val=""/>
+      <w:lvlJc w:val="left"/>
+      <w:pPr>
+        <w:ind w:left="1440" w:hanging="360"/>
+      </w:pPr>
+      <w:rPr>
+        <w:rFonts w:ascii="Symbol" w:hAnsi="Symbol" w:hint="default"/>
+      </w:rPr>
+    </w:lvl>
+    <w:lvl w:ilvl="1" w:tplc="04090003" w:tentative="1">
+      <w:start w:val="1"/>
+      <w:numFmt w:val="bullet"/>
+      <w:lvlText w:val="o"/>
+      <w:lvlJc w:val="left"/>
+      <w:pPr>
+        <w:ind w:left="2160" w:hanging="360"/>
+      </w:pPr>
+      <w:rPr>
+        <w:rFonts w:ascii="Courier New" w:hAnsi="Courier New" w:cs="Courier New" w:hint="default"/>
+      </w:rPr>
+    </w:lvl>
+    <w:lvl w:ilvl="2" w:tplc="04090005" w:tentative="1">
+      <w:start w:val="1"/>
+      <w:numFmt w:val="bullet"/>
+      <w:lvlText w:val=""/>
+      <w:lvlJc w:val="left"/>
+      <w:pPr>
+        <w:ind w:left="2880" w:hanging="360"/>
+      </w:pPr>
+      <w:rPr>
+        <w:rFonts w:ascii="Wingdings" w:hAnsi="Wingdings" w:hint="default"/>
+      </w:rPr>
+    </w:lvl>
+    <w:lvl w:ilvl="3" w:tplc="04090001" w:tentative="1">
+      <w:start w:val="1"/>
+      <w:numFmt w:val="bullet"/>
+      <w:lvlText w:val=""/>
+      <w:lvlJc w:val="left"/>
+      <w:pPr>
+        <w:ind w:left="3600" w:hanging="360"/>
+      </w:pPr>
+      <w:rPr>
+        <w:rFonts w:ascii="Symbol" w:hAnsi="Symbol" w:hint="default"/>
+      </w:rPr>
+    </w:lvl>
+    <w:lvl w:ilvl="4" w:tplc="04090003" w:tentative="1">
+      <w:start w:val="1"/>
+      <w:numFmt w:val="bullet"/>
+      <w:lvlText w:val="o"/>
+      <w:lvlJc w:val="left"/>
+      <w:pPr>
+        <w:ind w:left="4320" w:hanging="360"/>
+      </w:pPr>
+      <w:rPr>
+        <w:rFonts w:ascii="Courier New" w:hAnsi="Courier New" w:cs="Courier New" w:hint="default"/>
+      </w:rPr>
+    </w:lvl>
+    <w:lvl w:ilvl="5" w:tplc="04090005" w:tentative="1">
+      <w:start w:val="1"/>
+      <w:numFmt w:val="bullet"/>
+      <w:lvlText w:val=""/>
+      <w:lvlJc w:val="left"/>
+      <w:pPr>
+        <w:ind w:left="5040" w:hanging="360"/>
+      </w:pPr>
+      <w:rPr>
+        <w:rFonts w:ascii="Wingdings" w:hAnsi="Wingdings" w:hint="default"/>
+      </w:rPr>
+    </w:lvl>
+    <w:lvl w:ilvl="6" w:tplc="04090001" w:tentative="1">
+      <w:start w:val="1"/>
+      <w:numFmt w:val="bullet"/>
+      <w:lvlText w:val=""/>
+      <w:lvlJc w:val="left"/>
+      <w:pPr>
+        <w:ind w:left="5760" w:hanging="360"/>
+      </w:pPr>
+      <w:rPr>
+        <w:rFonts w:ascii="Symbol" w:hAnsi="Symbol" w:hint="default"/>
+      </w:rPr>
+    </w:lvl>
+    <w:lvl w:ilvl="7" w:tplc="04090003" w:tentative="1">
+      <w:start w:val="1"/>
+      <w:numFmt w:val="bullet"/>
+      <w:lvlText w:val="o"/>
+      <w:lvlJc w:val="left"/>
+      <w:pPr>
+        <w:ind w:left="6480" w:hanging="360"/>
+      </w:pPr>
+      <w:rPr>
+        <w:rFonts w:ascii="Courier New" w:hAnsi="Courier New" w:cs="Courier New" w:hint="default"/>
+      </w:rPr>
+    </w:lvl>
+    <w:lvl w:ilvl="8" w:tplc="04090005" w:tentative="1">
+      <w:start w:val="1"/>
+      <w:numFmt w:val="bullet"/>
+      <w:lvlText w:val=""/>
+      <w:lvlJc w:val="left"/>
+      <w:pPr>
+        <w:ind w:left="7200" w:hanging="360"/>
+      </w:pPr>
+      <w:rPr>
+        <w:rFonts w:ascii="Wingdings" w:hAnsi="Wingdings" w:hint="default"/>
+      </w:rPr>
+    </w:lvl>
+  </w:abstractNum>
+  <w:abstractNum w:abstractNumId="14" w15:restartNumberingAfterBreak="0">
     <w:nsid w:val="4F64732B"/>
     <w:multiLevelType w:val="singleLevel"/>
     <w:tmpl w:val="04090001"/>
@@ -5055,7 +5338,7 @@
       </w:rPr>
     </w:lvl>
   </w:abstractNum>
-  <w:abstractNum w:abstractNumId="14" w15:restartNumberingAfterBreak="0">
+  <w:abstractNum w:abstractNumId="15" w15:restartNumberingAfterBreak="0">
     <w:nsid w:val="52DF734E"/>
     <w:multiLevelType w:val="singleLevel"/>
     <w:tmpl w:val="04090001"/>
@@ -5075,7 +5358,7 @@
       </w:rPr>
     </w:lvl>
   </w:abstractNum>
-  <w:abstractNum w:abstractNumId="15" w15:restartNumberingAfterBreak="0">
+  <w:abstractNum w:abstractNumId="16" w15:restartNumberingAfterBreak="0">
     <w:nsid w:val="65A111DF"/>
     <w:multiLevelType w:val="hybridMultilevel"/>
     <w:tmpl w:val="0A1E9380"/>
@@ -5187,7 +5470,7 @@
       </w:rPr>
     </w:lvl>
   </w:abstractNum>
-  <w:abstractNum w:abstractNumId="16" w15:restartNumberingAfterBreak="0">
+  <w:abstractNum w:abstractNumId="17" w15:restartNumberingAfterBreak="0">
     <w:nsid w:val="6D2F7D46"/>
     <w:multiLevelType w:val="singleLevel"/>
     <w:tmpl w:val="04090001"/>
@@ -5207,7 +5490,7 @@
       </w:rPr>
     </w:lvl>
   </w:abstractNum>
-  <w:abstractNum w:abstractNumId="17" w15:restartNumberingAfterBreak="0">
+  <w:abstractNum w:abstractNumId="18" w15:restartNumberingAfterBreak="0">
     <w:nsid w:val="71F21F2A"/>
     <w:multiLevelType w:val="singleLevel"/>
     <w:tmpl w:val="04090001"/>
@@ -5227,7 +5510,7 @@
       </w:rPr>
     </w:lvl>
   </w:abstractNum>
-  <w:abstractNum w:abstractNumId="18" w15:restartNumberingAfterBreak="0">
+  <w:abstractNum w:abstractNumId="19" w15:restartNumberingAfterBreak="0">
     <w:nsid w:val="743601FB"/>
     <w:multiLevelType w:val="singleLevel"/>
     <w:tmpl w:val="04090001"/>
@@ -5247,7 +5530,7 @@
       </w:rPr>
     </w:lvl>
   </w:abstractNum>
-  <w:abstractNum w:abstractNumId="19" w15:restartNumberingAfterBreak="0">
+  <w:abstractNum w:abstractNumId="20" w15:restartNumberingAfterBreak="0">
     <w:nsid w:val="756150CA"/>
     <w:multiLevelType w:val="singleLevel"/>
     <w:tmpl w:val="04090001"/>
@@ -5267,7 +5550,7 @@
       </w:rPr>
     </w:lvl>
   </w:abstractNum>
-  <w:abstractNum w:abstractNumId="20" w15:restartNumberingAfterBreak="0">
+  <w:abstractNum w:abstractNumId="21" w15:restartNumberingAfterBreak="0">
     <w:nsid w:val="7BE434D7"/>
     <w:multiLevelType w:val="singleLevel"/>
     <w:tmpl w:val="04090001"/>
@@ -5294,13 +5577,13 @@
     <w:abstractNumId w:val="9"/>
   </w:num>
   <w:num w:numId="3">
-    <w:abstractNumId w:val="20"/>
+    <w:abstractNumId w:val="21"/>
   </w:num>
   <w:num w:numId="4">
-    <w:abstractNumId w:val="14"/>
+    <w:abstractNumId w:val="15"/>
   </w:num>
   <w:num w:numId="5">
-    <w:abstractNumId w:val="13"/>
+    <w:abstractNumId w:val="14"/>
   </w:num>
   <w:num w:numId="6">
     <w:abstractNumId w:val="1"/>
@@ -5323,7 +5606,7 @@
     <w:abstractNumId w:val="2"/>
   </w:num>
   <w:num w:numId="8">
-    <w:abstractNumId w:val="19"/>
+    <w:abstractNumId w:val="20"/>
   </w:num>
   <w:num w:numId="9">
     <w:abstractNumId w:val="3"/>
@@ -5335,7 +5618,7 @@
     <w:abstractNumId w:val="8"/>
   </w:num>
   <w:num w:numId="12">
-    <w:abstractNumId w:val="18"/>
+    <w:abstractNumId w:val="19"/>
   </w:num>
   <w:num w:numId="13">
     <w:abstractNumId w:val="7"/>
@@ -5344,7 +5627,7 @@
     <w:abstractNumId w:val="4"/>
   </w:num>
   <w:num w:numId="15">
-    <w:abstractNumId w:val="17"/>
+    <w:abstractNumId w:val="18"/>
   </w:num>
   <w:num w:numId="16">
     <w:abstractNumId w:val="12"/>
@@ -5377,10 +5660,13 @@
     <w:abstractNumId w:val="6"/>
   </w:num>
   <w:num w:numId="21">
+    <w:abstractNumId w:val="17"/>
+  </w:num>
+  <w:num w:numId="22">
     <w:abstractNumId w:val="16"/>
   </w:num>
-  <w:num w:numId="22">
-    <w:abstractNumId w:val="15"/>
+  <w:num w:numId="23">
+    <w:abstractNumId w:val="13"/>
   </w:num>
 </w:numbering>
 </file>

</xml_diff>

<commit_message>
SDS section 7 done
</commit_message>
<xml_diff>
--- a/140542B_Software_Architecture_Document.docx
+++ b/140542B_Software_Architecture_Document.docx
@@ -1087,7 +1087,7 @@
         <w:rPr>
           <w:noProof/>
         </w:rPr>
-        <w:t>2</w:t>
+        <w:t>4</w:t>
       </w:r>
       <w:r>
         <w:rPr>
@@ -1161,7 +1161,7 @@
         <w:rPr>
           <w:noProof/>
         </w:rPr>
-        <w:t>2</w:t>
+        <w:t>4</w:t>
       </w:r>
       <w:r>
         <w:rPr>
@@ -1235,7 +1235,7 @@
         <w:rPr>
           <w:noProof/>
         </w:rPr>
-        <w:t>2</w:t>
+        <w:t>4</w:t>
       </w:r>
       <w:r>
         <w:rPr>
@@ -1309,7 +1309,7 @@
         <w:rPr>
           <w:noProof/>
         </w:rPr>
-        <w:t>2</w:t>
+        <w:t>4</w:t>
       </w:r>
       <w:r>
         <w:rPr>
@@ -1383,7 +1383,7 @@
         <w:rPr>
           <w:noProof/>
         </w:rPr>
-        <w:t>2</w:t>
+        <w:t>4</w:t>
       </w:r>
       <w:r>
         <w:rPr>
@@ -1457,7 +1457,7 @@
         <w:rPr>
           <w:noProof/>
         </w:rPr>
-        <w:t>2</w:t>
+        <w:t>4</w:t>
       </w:r>
       <w:r>
         <w:rPr>
@@ -1533,7 +1533,7 @@
         <w:rPr>
           <w:noProof/>
         </w:rPr>
-        <w:t>2</w:t>
+        <w:t>4</w:t>
       </w:r>
       <w:r>
         <w:rPr>
@@ -1609,7 +1609,7 @@
         <w:rPr>
           <w:noProof/>
         </w:rPr>
-        <w:t>2</w:t>
+        <w:t>5</w:t>
       </w:r>
       <w:r>
         <w:rPr>
@@ -1685,7 +1685,7 @@
         <w:rPr>
           <w:noProof/>
         </w:rPr>
-        <w:t>2</w:t>
+        <w:t>5</w:t>
       </w:r>
       <w:r>
         <w:rPr>
@@ -1759,7 +1759,7 @@
         <w:rPr>
           <w:noProof/>
         </w:rPr>
-        <w:t>2</w:t>
+        <w:t>5</w:t>
       </w:r>
       <w:r>
         <w:rPr>
@@ -1835,7 +1835,7 @@
         <w:rPr>
           <w:noProof/>
         </w:rPr>
-        <w:t>2</w:t>
+        <w:t>8</w:t>
       </w:r>
       <w:r>
         <w:rPr>
@@ -1909,7 +1909,7 @@
         <w:rPr>
           <w:noProof/>
         </w:rPr>
-        <w:t>2</w:t>
+        <w:t>8</w:t>
       </w:r>
       <w:r>
         <w:rPr>
@@ -1983,7 +1983,7 @@
         <w:rPr>
           <w:noProof/>
         </w:rPr>
-        <w:t>2</w:t>
+        <w:t>8</w:t>
       </w:r>
       <w:r>
         <w:rPr>
@@ -2059,7 +2059,7 @@
         <w:rPr>
           <w:noProof/>
         </w:rPr>
-        <w:t>2</w:t>
+        <w:t>8</w:t>
       </w:r>
       <w:r>
         <w:rPr>
@@ -2135,7 +2135,7 @@
         <w:rPr>
           <w:noProof/>
         </w:rPr>
-        <w:t>2</w:t>
+        <w:t>8</w:t>
       </w:r>
       <w:r>
         <w:rPr>
@@ -2211,7 +2211,7 @@
         <w:rPr>
           <w:noProof/>
         </w:rPr>
-        <w:t>2</w:t>
+        <w:t>8</w:t>
       </w:r>
       <w:r>
         <w:rPr>
@@ -2285,7 +2285,7 @@
         <w:rPr>
           <w:noProof/>
         </w:rPr>
-        <w:t>2</w:t>
+        <w:t>8</w:t>
       </w:r>
       <w:r>
         <w:rPr>
@@ -2359,7 +2359,7 @@
         <w:rPr>
           <w:noProof/>
         </w:rPr>
-        <w:t>2</w:t>
+        <w:t>8</w:t>
       </w:r>
       <w:r>
         <w:rPr>
@@ -2435,7 +2435,7 @@
         <w:rPr>
           <w:noProof/>
         </w:rPr>
-        <w:t>2</w:t>
+        <w:t>9</w:t>
       </w:r>
       <w:r>
         <w:rPr>
@@ -2511,7 +2511,7 @@
         <w:rPr>
           <w:noProof/>
         </w:rPr>
-        <w:t>2</w:t>
+        <w:t>9</w:t>
       </w:r>
       <w:r>
         <w:rPr>
@@ -2587,7 +2587,7 @@
         <w:rPr>
           <w:noProof/>
         </w:rPr>
-        <w:t>2</w:t>
+        <w:t>9</w:t>
       </w:r>
       <w:r>
         <w:rPr>
@@ -8647,23 +8647,21 @@
         </w:rPr>
         <w:t xml:space="preserve"> and describe it</w:t>
       </w:r>
-      <w:bookmarkStart w:id="19" w:name="_GoBack"/>
+    </w:p>
+    <w:p>
+      <w:pPr>
+        <w:pStyle w:val="BodyText"/>
+      </w:pPr>
+    </w:p>
+    <w:p>
+      <w:pPr>
+        <w:pStyle w:val="Heading1"/>
+      </w:pPr>
+      <w:bookmarkStart w:id="19" w:name="_Toc492766853"/>
+      <w:r>
+        <w:t>Process View</w:t>
+      </w:r>
       <w:bookmarkEnd w:id="19"/>
-    </w:p>
-    <w:p>
-      <w:pPr>
-        <w:pStyle w:val="BodyText"/>
-      </w:pPr>
-    </w:p>
-    <w:p>
-      <w:pPr>
-        <w:pStyle w:val="Heading1"/>
-      </w:pPr>
-      <w:bookmarkStart w:id="20" w:name="_Toc492766853"/>
-      <w:r>
-        <w:t>Process View</w:t>
-      </w:r>
-      <w:bookmarkEnd w:id="20"/>
       <w:r>
         <w:t xml:space="preserve"> </w:t>
       </w:r>
@@ -8733,12 +8731,200 @@
     </w:p>
     <w:p>
       <w:pPr>
+        <w:pStyle w:val="BodyText"/>
+      </w:pPr>
+    </w:p>
+    <w:p>
+      <w:pPr>
+        <w:pStyle w:val="BodyText"/>
+      </w:pPr>
+    </w:p>
+    <w:p>
+      <w:pPr>
+        <w:pStyle w:val="BodyText"/>
+      </w:pPr>
+    </w:p>
+    <w:p>
+      <w:pPr>
+        <w:pStyle w:val="BodyText"/>
+      </w:pPr>
+    </w:p>
+    <w:p>
+      <w:pPr>
+        <w:pStyle w:val="BodyText"/>
+      </w:pPr>
+    </w:p>
+    <w:p>
+      <w:pPr>
+        <w:pStyle w:val="BodyText"/>
+      </w:pPr>
+    </w:p>
+    <w:p>
+      <w:pPr>
+        <w:pStyle w:val="BodyText"/>
+      </w:pPr>
+    </w:p>
+    <w:p>
+      <w:pPr>
+        <w:pStyle w:val="BodyText"/>
+      </w:pPr>
+    </w:p>
+    <w:p>
+      <w:pPr>
+        <w:pStyle w:val="BodyText"/>
+      </w:pPr>
+    </w:p>
+    <w:p>
+      <w:pPr>
+        <w:pStyle w:val="BodyText"/>
+      </w:pPr>
+    </w:p>
+    <w:p>
+      <w:pPr>
+        <w:pStyle w:val="BodyText"/>
+      </w:pPr>
+    </w:p>
+    <w:p>
+      <w:pPr>
+        <w:pStyle w:val="BodyText"/>
+      </w:pPr>
+    </w:p>
+    <w:p>
+      <w:pPr>
+        <w:pStyle w:val="BodyText"/>
+      </w:pPr>
+    </w:p>
+    <w:p>
+      <w:pPr>
+        <w:pStyle w:val="BodyText"/>
+      </w:pPr>
+    </w:p>
+    <w:p>
+      <w:pPr>
+        <w:pStyle w:val="BodyText"/>
+      </w:pPr>
+    </w:p>
+    <w:p>
+      <w:pPr>
         <w:pStyle w:val="Heading1"/>
       </w:pPr>
-      <w:bookmarkStart w:id="21" w:name="_Toc492766854"/>
-      <w:r>
+      <w:bookmarkStart w:id="20" w:name="_Toc492766854"/>
+      <w:r>
+        <w:lastRenderedPageBreak/>
         <w:t>Deployment View</w:t>
       </w:r>
+      <w:bookmarkEnd w:id="20"/>
+      <w:r>
+        <w:t xml:space="preserve"> </w:t>
+      </w:r>
+    </w:p>
+    <w:p>
+      <w:pPr>
+        <w:pStyle w:val="InfoBlue"/>
+      </w:pPr>
+      <w:r>
+        <w:t xml:space="preserve">[This section describes one or more physical network (hardware) configurations on which the software is deployed and run. It is a view of the Deployment Model. At a minimum for each configuration it should indicate the physical nodes (computers, CPUs) that execute the software and their interconnections (bus, LAN, point-to-point, and so on.) Also include a mapping of the processes of the </w:t>
+      </w:r>
+      <w:r>
+        <w:rPr>
+          <w:rStyle w:val="Strong"/>
+        </w:rPr>
+        <w:t>Process View</w:t>
+      </w:r>
+      <w:r>
+        <w:t xml:space="preserve"> onto the physical nodes.]</w:t>
+      </w:r>
+      <w:r>
+        <w:t xml:space="preserve">Include the </w:t>
+      </w:r>
+      <w:r>
+        <w:t>Deployment</w:t>
+      </w:r>
+      <w:r>
+        <w:t xml:space="preserve"> diagram</w:t>
+      </w:r>
+      <w:r>
+        <w:t xml:space="preserve"> if available</w:t>
+      </w:r>
+      <w:r>
+        <w:t xml:space="preserve"> and describe</w:t>
+      </w:r>
+    </w:p>
+    <w:p>
+      <w:pPr>
+        <w:ind w:left="720"/>
+      </w:pPr>
+      <w:r>
+        <w:t>The “Smart Planner” system includes two physical nodes. One is the remote host which host the web server and the remote database server. The interaction between the database server and the web server will be local to the remote host. The other node is the Android device (a phone) which holds the Android application.</w:t>
+      </w:r>
+    </w:p>
+    <w:p>
+      <w:pPr>
+        <w:ind w:left="720"/>
+      </w:pPr>
+      <w:r>
+        <w:rPr>
+          <w:noProof/>
+        </w:rPr>
+        <w:drawing>
+          <wp:inline distT="0" distB="0" distL="0" distR="0">
+            <wp:extent cx="5158740" cy="2355053"/>
+            <wp:effectExtent l="0" t="0" r="3810" b="7620"/>
+            <wp:docPr id="4" name="Picture 4"/>
+            <wp:cNvGraphicFramePr>
+              <a:graphicFrameLocks xmlns:a="http://schemas.openxmlformats.org/drawingml/2006/main" noChangeAspect="1"/>
+            </wp:cNvGraphicFramePr>
+            <a:graphic xmlns:a="http://schemas.openxmlformats.org/drawingml/2006/main">
+              <a:graphicData uri="http://schemas.openxmlformats.org/drawingml/2006/picture">
+                <pic:pic xmlns:pic="http://schemas.openxmlformats.org/drawingml/2006/picture">
+                  <pic:nvPicPr>
+                    <pic:cNvPr id="4" name="package.PNG"/>
+                    <pic:cNvPicPr/>
+                  </pic:nvPicPr>
+                  <pic:blipFill>
+                    <a:blip r:embed="rId11">
+                      <a:extLst>
+                        <a:ext uri="{28A0092B-C50C-407E-A947-70E740481C1C}">
+                          <a14:useLocalDpi xmlns:a14="http://schemas.microsoft.com/office/drawing/2010/main" val="0"/>
+                        </a:ext>
+                      </a:extLst>
+                    </a:blip>
+                    <a:stretch>
+                      <a:fillRect/>
+                    </a:stretch>
+                  </pic:blipFill>
+                  <pic:spPr>
+                    <a:xfrm>
+                      <a:off x="0" y="0"/>
+                      <a:ext cx="5174467" cy="2362232"/>
+                    </a:xfrm>
+                    <a:prstGeom prst="rect">
+                      <a:avLst/>
+                    </a:prstGeom>
+                  </pic:spPr>
+                </pic:pic>
+              </a:graphicData>
+            </a:graphic>
+          </wp:inline>
+        </w:drawing>
+      </w:r>
+      <w:r>
+        <w:t xml:space="preserve">    </w:t>
+      </w:r>
+    </w:p>
+    <w:p>
+      <w:pPr>
+        <w:pStyle w:val="BodyText"/>
+      </w:pPr>
+    </w:p>
+    <w:p>
+      <w:pPr>
+        <w:pStyle w:val="Heading1"/>
+      </w:pPr>
+      <w:bookmarkStart w:id="21" w:name="_Toc492766855"/>
+      <w:r>
+        <w:t>Implementation View</w:t>
+      </w:r>
       <w:bookmarkEnd w:id="21"/>
       <w:r>
         <w:t xml:space="preserve"> </w:t>
@@ -8749,16 +8935,53 @@
         <w:pStyle w:val="InfoBlue"/>
       </w:pPr>
       <w:r>
-        <w:t xml:space="preserve">[This section describes one or more physical network (hardware) configurations on which the software is deployed and run. It is a view of the Deployment Model. At a minimum for each configuration it should indicate the physical nodes (computers, CPUs) that execute the software and their interconnections (bus, LAN, point-to-point, and so on.) Also include a mapping of the processes of the </w:t>
-      </w:r>
-      <w:r>
-        <w:rPr>
-          <w:rStyle w:val="Strong"/>
-        </w:rPr>
-        <w:t>Process View</w:t>
-      </w:r>
-      <w:r>
-        <w:t xml:space="preserve"> onto the physical nodes.]</w:t>
+        <w:t>[This section describes the overall structure of the implementation model, the decomposition of the software into layers and subsystems in the implementation model, and any architecturally significant components.]</w:t>
+      </w:r>
+    </w:p>
+    <w:p>
+      <w:pPr>
+        <w:pStyle w:val="BodyText"/>
+      </w:pPr>
+    </w:p>
+    <w:p>
+      <w:pPr>
+        <w:pStyle w:val="Heading2"/>
+      </w:pPr>
+      <w:bookmarkStart w:id="22" w:name="_Toc492766856"/>
+      <w:r>
+        <w:t>Overview</w:t>
+      </w:r>
+      <w:bookmarkEnd w:id="22"/>
+    </w:p>
+    <w:p>
+      <w:pPr>
+        <w:pStyle w:val="InfoBlue"/>
+      </w:pPr>
+      <w:r>
+        <w:t xml:space="preserve">[This subsection names and defines the various layers and their contents, the rules that govern the inclusion to a given layer, and the boundaries between layers. Include a component diagram that shows the </w:t>
+      </w:r>
+      <w:bookmarkStart w:id="23" w:name="_GoBack"/>
+      <w:bookmarkEnd w:id="23"/>
+      <w:r>
+        <w:t>relations between layers. ]</w:t>
+      </w:r>
+    </w:p>
+    <w:p>
+      <w:pPr>
+        <w:pStyle w:val="Heading2"/>
+      </w:pPr>
+      <w:bookmarkStart w:id="24" w:name="_Toc492766857"/>
+      <w:r>
+        <w:t>Layers</w:t>
+      </w:r>
+      <w:bookmarkEnd w:id="24"/>
+    </w:p>
+    <w:p>
+      <w:pPr>
+        <w:pStyle w:val="InfoBlue"/>
+      </w:pPr>
+      <w:r>
+        <w:t>[For each layer, include a subsection with its name, an enumeration of the subsystems located in the layer, and a component diagram.]</w:t>
       </w:r>
     </w:p>
     <w:p>
@@ -8784,7 +9007,7 @@
           <w:bCs/>
           <w:color w:val="0070C0"/>
         </w:rPr>
-        <w:t>Deployment</w:t>
+        <w:t>Package</w:t>
       </w:r>
       <w:r>
         <w:rPr>
@@ -8800,31 +9023,37 @@
           <w:bCs/>
           <w:color w:val="0070C0"/>
         </w:rPr>
-        <w:t xml:space="preserve"> if available</w:t>
-      </w:r>
-      <w:r>
-        <w:rPr>
-          <w:b/>
-          <w:bCs/>
-          <w:color w:val="0070C0"/>
-        </w:rPr>
         <w:t xml:space="preserve"> and describe</w:t>
       </w:r>
     </w:p>
-    <w:p>
-      <w:pPr>
-        <w:pStyle w:val="BodyText"/>
-      </w:pPr>
-    </w:p>
+    <w:p/>
     <w:p>
       <w:pPr>
         <w:pStyle w:val="Heading1"/>
       </w:pPr>
-      <w:bookmarkStart w:id="22" w:name="_Toc492766855"/>
-      <w:r>
-        <w:t>Implementation View</w:t>
-      </w:r>
-      <w:bookmarkEnd w:id="22"/>
+      <w:bookmarkStart w:id="25" w:name="_Toc492766858"/>
+      <w:r>
+        <w:t>Data View (optional)</w:t>
+      </w:r>
+      <w:bookmarkEnd w:id="25"/>
+    </w:p>
+    <w:p>
+      <w:pPr>
+        <w:pStyle w:val="InfoBlue"/>
+      </w:pPr>
+      <w:r>
+        <w:t>[A description of the persistent data storage perspective of the system. This section is optional if there is little or no persistent data, or the translation between the Design Model and the Data Model is trivial.]</w:t>
+      </w:r>
+    </w:p>
+    <w:p>
+      <w:pPr>
+        <w:pStyle w:val="Heading1"/>
+      </w:pPr>
+      <w:bookmarkStart w:id="26" w:name="_Toc492766859"/>
+      <w:r>
+        <w:t>Size and Performance</w:t>
+      </w:r>
+      <w:bookmarkEnd w:id="26"/>
       <w:r>
         <w:t xml:space="preserve"> </w:t>
       </w:r>
@@ -8834,131 +9063,11 @@
         <w:pStyle w:val="InfoBlue"/>
       </w:pPr>
       <w:r>
-        <w:t>[This section describes the overall structure of the implementation model, the decomposition of the software into layers and subsystems in the implementation model, and any architecturally significant components.]</w:t>
-      </w:r>
-    </w:p>
-    <w:p>
-      <w:pPr>
-        <w:pStyle w:val="BodyText"/>
-      </w:pPr>
-    </w:p>
-    <w:p>
-      <w:pPr>
-        <w:pStyle w:val="Heading2"/>
-      </w:pPr>
-      <w:bookmarkStart w:id="23" w:name="_Toc492766856"/>
-      <w:r>
-        <w:t>Overview</w:t>
-      </w:r>
-      <w:bookmarkEnd w:id="23"/>
-    </w:p>
-    <w:p>
-      <w:pPr>
-        <w:pStyle w:val="InfoBlue"/>
-      </w:pPr>
-      <w:r>
-        <w:t>[This subsection names and defines the various layers and their contents, the rules that govern the inclusion to a given layer, and the boundaries between layers. Include a component diagram that shows the relations between layers. ]</w:t>
-      </w:r>
-    </w:p>
-    <w:p>
-      <w:pPr>
-        <w:pStyle w:val="Heading2"/>
-      </w:pPr>
-      <w:bookmarkStart w:id="24" w:name="_Toc492766857"/>
-      <w:r>
-        <w:t>Layers</w:t>
-      </w:r>
-      <w:bookmarkEnd w:id="24"/>
-    </w:p>
-    <w:p>
-      <w:pPr>
-        <w:pStyle w:val="InfoBlue"/>
-      </w:pPr>
-      <w:r>
-        <w:t>[For each layer, include a subsection with its name, an enumeration of the subsystems located in the layer, and a component diagram.]</w:t>
-      </w:r>
-    </w:p>
-    <w:p>
-      <w:pPr>
-        <w:pStyle w:val="BodyText"/>
-        <w:rPr>
-          <w:b/>
-          <w:bCs/>
-          <w:color w:val="0070C0"/>
-        </w:rPr>
-      </w:pPr>
-      <w:r>
-        <w:rPr>
-          <w:b/>
-          <w:bCs/>
-          <w:color w:val="0070C0"/>
-        </w:rPr>
+        <w:t xml:space="preserve">[A description of the major dimensioning characteristics of the software that impact the architecture, as </w:t>
+      </w:r>
+      <w:r>
         <w:lastRenderedPageBreak/>
-        <w:t xml:space="preserve">Include the </w:t>
-      </w:r>
-      <w:r>
-        <w:rPr>
-          <w:b/>
-          <w:bCs/>
-          <w:color w:val="0070C0"/>
-        </w:rPr>
-        <w:t>Package</w:t>
-      </w:r>
-      <w:r>
-        <w:rPr>
-          <w:b/>
-          <w:bCs/>
-          <w:color w:val="0070C0"/>
-        </w:rPr>
-        <w:t xml:space="preserve"> diagram</w:t>
-      </w:r>
-      <w:r>
-        <w:rPr>
-          <w:b/>
-          <w:bCs/>
-          <w:color w:val="0070C0"/>
-        </w:rPr>
-        <w:t xml:space="preserve"> and describe</w:t>
-      </w:r>
-    </w:p>
-    <w:p/>
-    <w:p>
-      <w:pPr>
-        <w:pStyle w:val="Heading1"/>
-      </w:pPr>
-      <w:bookmarkStart w:id="25" w:name="_Toc492766858"/>
-      <w:r>
-        <w:t>Data View (optional)</w:t>
-      </w:r>
-      <w:bookmarkEnd w:id="25"/>
-    </w:p>
-    <w:p>
-      <w:pPr>
-        <w:pStyle w:val="InfoBlue"/>
-      </w:pPr>
-      <w:r>
-        <w:t>[A description of the persistent data storage perspective of the system. This section is optional if there is little or no persistent data, or the translation between the Design Model and the Data Model is trivial.]</w:t>
-      </w:r>
-    </w:p>
-    <w:p>
-      <w:pPr>
-        <w:pStyle w:val="Heading1"/>
-      </w:pPr>
-      <w:bookmarkStart w:id="26" w:name="_Toc492766859"/>
-      <w:r>
-        <w:t>Size and Performance</w:t>
-      </w:r>
-      <w:bookmarkEnd w:id="26"/>
-      <w:r>
-        <w:t xml:space="preserve"> </w:t>
-      </w:r>
-    </w:p>
-    <w:p>
-      <w:pPr>
-        <w:pStyle w:val="InfoBlue"/>
-      </w:pPr>
-      <w:r>
-        <w:t>[A description of the major dimensioning characteristics of the software that impact the architecture, as well as the target performance constraints.]</w:t>
+        <w:t>well as the target performance constraints.]</w:t>
       </w:r>
     </w:p>
     <w:p>
@@ -9067,10 +9176,10 @@
       </w:r>
     </w:p>
     <w:sectPr>
-      <w:headerReference w:type="default" r:id="rId11"/>
-      <w:footerReference w:type="default" r:id="rId12"/>
-      <w:headerReference w:type="first" r:id="rId13"/>
-      <w:footerReference w:type="first" r:id="rId14"/>
+      <w:headerReference w:type="default" r:id="rId12"/>
+      <w:footerReference w:type="default" r:id="rId13"/>
+      <w:headerReference w:type="first" r:id="rId14"/>
+      <w:footerReference w:type="first" r:id="rId15"/>
       <w:pgSz w:w="12240" w:h="15840" w:code="1"/>
       <w:pgMar w:top="1440" w:right="1440" w:bottom="1440" w:left="1440" w:header="720" w:footer="720" w:gutter="0"/>
       <w:cols w:space="720"/>
@@ -9268,7 +9377,7 @@
               <w:rStyle w:val="PageNumber"/>
               <w:noProof/>
             </w:rPr>
-            <w:t>12</w:t>
+            <w:t>13</w:t>
           </w:r>
           <w:r>
             <w:rPr>
@@ -9305,7 +9414,7 @@
               <w:rStyle w:val="PageNumber"/>
               <w:noProof/>
             </w:rPr>
-            <w:t>12</w:t>
+            <w:t>13</w:t>
           </w:r>
           <w:r>
             <w:rPr>

</xml_diff>

<commit_message>
SDS section 9,10,11 done
</commit_message>
<xml_diff>
--- a/140542B_Software_Architecture_Document.docx
+++ b/140542B_Software_Architecture_Document.docx
@@ -7,21 +7,11 @@
         <w:pStyle w:val="Title"/>
         <w:jc w:val="right"/>
       </w:pPr>
-      <w:r>
-        <w:fldChar w:fldCharType="begin"/>
-      </w:r>
-      <w:r>
-        <w:instrText xml:space="preserve"> SUBJECT  \* MERGEFORMAT </w:instrText>
-      </w:r>
-      <w:r>
-        <w:fldChar w:fldCharType="separate"/>
-      </w:r>
-      <w:r>
-        <w:t>&lt;Project Name&gt;</w:t>
-      </w:r>
-      <w:r>
-        <w:fldChar w:fldCharType="end"/>
-      </w:r>
+      <w:fldSimple w:instr=" SUBJECT  \* MERGEFORMAT ">
+        <w:r>
+          <w:t>&lt;Project Name&gt;</w:t>
+        </w:r>
+      </w:fldSimple>
     </w:p>
     <w:p>
       <w:pPr>
@@ -70,15 +60,7 @@
         <w:pStyle w:val="InfoBlue"/>
       </w:pPr>
       <w:r>
-        <w:t>[Note: The following template is provided for use with the Rational Unified Process. Text enclosed in square brackets and displayed in blue italics (style=</w:t>
-      </w:r>
-      <w:proofErr w:type="spellStart"/>
-      <w:r>
-        <w:t>InfoBlue</w:t>
-      </w:r>
-      <w:proofErr w:type="spellEnd"/>
-      <w:r>
-        <w:t>) is included to provide guidance to the author and should be deleted before publishing the document. A paragraph entered following this style will automatically be set to normal (style=Body Text).]</w:t>
+        <w:t>[Note: The following template is provided for use with the Rational Unified Process. Text enclosed in square brackets and displayed in blue italics (style=InfoBlue) is included to provide guidance to the author and should be deleted before publishing the document. A paragraph entered following this style will automatically be set to normal (style=Body Text).]</w:t>
       </w:r>
     </w:p>
     <w:p>
@@ -230,23 +212,7 @@
               <w:pStyle w:val="Tabletext"/>
             </w:pPr>
             <w:r>
-              <w:t>&lt;</w:t>
-            </w:r>
-            <w:proofErr w:type="spellStart"/>
-            <w:r>
-              <w:t>dd</w:t>
-            </w:r>
-            <w:proofErr w:type="spellEnd"/>
-            <w:r>
-              <w:t>/mmm/</w:t>
-            </w:r>
-            <w:proofErr w:type="spellStart"/>
-            <w:r>
-              <w:t>yy</w:t>
-            </w:r>
-            <w:proofErr w:type="spellEnd"/>
-            <w:r>
-              <w:t>&gt;</w:t>
+              <w:t>&lt;dd/mmm/yy&gt;</w:t>
             </w:r>
           </w:p>
         </w:tc>
@@ -259,15 +225,7 @@
               <w:pStyle w:val="Tabletext"/>
             </w:pPr>
             <w:r>
-              <w:t>&lt;</w:t>
-            </w:r>
-            <w:proofErr w:type="spellStart"/>
-            <w:r>
-              <w:t>x.x</w:t>
-            </w:r>
-            <w:proofErr w:type="spellEnd"/>
-            <w:r>
-              <w:t>&gt;</w:t>
+              <w:t>&lt;x.x&gt;</w:t>
             </w:r>
           </w:p>
         </w:tc>
@@ -698,75 +656,19 @@
         <w:rPr>
           <w:rFonts w:ascii="Calibri Light" w:hAnsi="Calibri Light" w:cs="Calibri Light"/>
         </w:rPr>
-        <w:t>When you draw diagrams (</w:t>
-      </w:r>
-      <w:proofErr w:type="spellStart"/>
+        <w:t>When you draw diagrams (eg. Sequence diagram) do not include only two object called “user” and “system”. Include all the internal objects within the system, without considering the system as a black box. For example: for a mobile application the main system may consists of sub objects such as , &lt;&lt;UI&gt;&gt;:main_Interface, :</w:t>
+      </w:r>
       <w:r>
         <w:rPr>
           <w:rFonts w:ascii="Calibri Light" w:hAnsi="Calibri Light" w:cs="Calibri Light"/>
         </w:rPr>
-        <w:t>eg</w:t>
-      </w:r>
-      <w:proofErr w:type="spellEnd"/>
+        <w:t>controller</w:t>
+      </w:r>
       <w:r>
         <w:rPr>
           <w:rFonts w:ascii="Calibri Light" w:hAnsi="Calibri Light" w:cs="Calibri Light"/>
         </w:rPr>
-        <w:t>. Sequence diagram) do not include only two object called “user” and “system”. Include all the internal objects within the system, without considering the system as a black box. For example: for a mobile application the main system may consists of sub objects such as , &lt;&lt;UI&gt;&gt;:</w:t>
-      </w:r>
-      <w:proofErr w:type="spellStart"/>
-      <w:r>
-        <w:rPr>
-          <w:rFonts w:ascii="Calibri Light" w:hAnsi="Calibri Light" w:cs="Calibri Light"/>
-        </w:rPr>
-        <w:t>main_Interface</w:t>
-      </w:r>
-      <w:proofErr w:type="spellEnd"/>
-      <w:r>
-        <w:rPr>
-          <w:rFonts w:ascii="Calibri Light" w:hAnsi="Calibri Light" w:cs="Calibri Light"/>
-        </w:rPr>
-        <w:t>, :</w:t>
-      </w:r>
-      <w:r>
-        <w:rPr>
-          <w:rFonts w:ascii="Calibri Light" w:hAnsi="Calibri Light" w:cs="Calibri Light"/>
-        </w:rPr>
-        <w:t>controller</w:t>
-      </w:r>
-      <w:r>
-        <w:rPr>
-          <w:rFonts w:ascii="Calibri Light" w:hAnsi="Calibri Light" w:cs="Calibri Light"/>
-        </w:rPr>
-        <w:t>, &lt;&lt;UI&gt;&gt;:</w:t>
-      </w:r>
-      <w:proofErr w:type="spellStart"/>
-      <w:r>
-        <w:rPr>
-          <w:rFonts w:ascii="Calibri Light" w:hAnsi="Calibri Light" w:cs="Calibri Light"/>
-        </w:rPr>
-        <w:t>analysis_Interface</w:t>
-      </w:r>
-      <w:proofErr w:type="spellEnd"/>
-      <w:r>
-        <w:rPr>
-          <w:rFonts w:ascii="Calibri Light" w:hAnsi="Calibri Light" w:cs="Calibri Light"/>
-        </w:rPr>
-        <w:t>, :</w:t>
-      </w:r>
-      <w:proofErr w:type="spellStart"/>
-      <w:r>
-        <w:rPr>
-          <w:rFonts w:ascii="Calibri Light" w:hAnsi="Calibri Light" w:cs="Calibri Light"/>
-        </w:rPr>
-        <w:t>local_DB</w:t>
-      </w:r>
-      <w:proofErr w:type="spellEnd"/>
-      <w:r>
-        <w:rPr>
-          <w:rFonts w:ascii="Calibri Light" w:hAnsi="Calibri Light" w:cs="Calibri Light"/>
-        </w:rPr>
-        <w:t>, etc.  (this is only an example; use your own terms).</w:t>
+        <w:t>, &lt;&lt;UI&gt;&gt;:analysis_Interface, :local_DB, etc.  (this is only an example; use your own terms).</w:t>
       </w:r>
     </w:p>
     <w:p>
@@ -3254,21 +3156,7 @@
         <w:rPr>
           <w:color w:val="0070C0"/>
         </w:rPr>
-        <w:t>Identify sufficient number of use cases for your system. (</w:t>
-      </w:r>
-      <w:proofErr w:type="spellStart"/>
-      <w:r>
-        <w:rPr>
-          <w:color w:val="0070C0"/>
-        </w:rPr>
-        <w:t>eg</w:t>
-      </w:r>
-      <w:proofErr w:type="spellEnd"/>
-      <w:r>
-        <w:rPr>
-          <w:color w:val="0070C0"/>
-        </w:rPr>
-        <w:t>. Less than five use cases are not sufficient for the scope of the project)</w:t>
+        <w:t>Identify sufficient number of use cases for your system. (eg. Less than five use cases are not sufficient for the scope of the project)</w:t>
       </w:r>
     </w:p>
     <w:p>
@@ -3366,25 +3254,7 @@
           <w:bCs/>
           <w:color w:val="002060"/>
         </w:rPr>
-        <w:t xml:space="preserve">Include </w:t>
-      </w:r>
-      <w:proofErr w:type="spellStart"/>
-      <w:r>
-        <w:rPr>
-          <w:b/>
-          <w:bCs/>
-          <w:color w:val="002060"/>
-        </w:rPr>
-        <w:t>usecase</w:t>
-      </w:r>
-      <w:proofErr w:type="spellEnd"/>
-      <w:r>
-        <w:rPr>
-          <w:b/>
-          <w:bCs/>
-          <w:color w:val="002060"/>
-        </w:rPr>
-        <w:t xml:space="preserve"> diagrams and their scenarios. </w:t>
+        <w:t xml:space="preserve">Include usecase diagrams and their scenarios. </w:t>
       </w:r>
     </w:p>
     <w:p>
@@ -3413,21 +3283,7 @@
         <w:rPr>
           <w:color w:val="002060"/>
         </w:rPr>
-        <w:t xml:space="preserve"> </w:t>
-      </w:r>
-      <w:proofErr w:type="spellStart"/>
-      <w:r>
-        <w:rPr>
-          <w:color w:val="002060"/>
-        </w:rPr>
-        <w:t>usecase</w:t>
-      </w:r>
-      <w:proofErr w:type="spellEnd"/>
-      <w:r>
-        <w:rPr>
-          <w:color w:val="002060"/>
-        </w:rPr>
-        <w:t xml:space="preserve"> include </w:t>
+        <w:t xml:space="preserve"> usecase include </w:t>
       </w:r>
       <w:r>
         <w:rPr>
@@ -8958,23 +8814,18 @@
         <w:pStyle w:val="InfoBlue"/>
       </w:pPr>
       <w:r>
-        <w:t xml:space="preserve">[This subsection names and defines the various layers and their contents, the rules that govern the inclusion to a given layer, and the boundaries between layers. Include a component diagram that shows the </w:t>
-      </w:r>
-      <w:bookmarkStart w:id="23" w:name="_GoBack"/>
+        <w:t>[This subsection names and defines the various layers and their contents, the rules that govern the inclusion to a given layer, and the boundaries between layers. Include a component diagram that shows the relations between layers. ]</w:t>
+      </w:r>
+    </w:p>
+    <w:p>
+      <w:pPr>
+        <w:pStyle w:val="Heading2"/>
+      </w:pPr>
+      <w:bookmarkStart w:id="23" w:name="_Toc492766857"/>
+      <w:r>
+        <w:t>Layers</w:t>
+      </w:r>
       <w:bookmarkEnd w:id="23"/>
-      <w:r>
-        <w:t>relations between layers. ]</w:t>
-      </w:r>
-    </w:p>
-    <w:p>
-      <w:pPr>
-        <w:pStyle w:val="Heading2"/>
-      </w:pPr>
-      <w:bookmarkStart w:id="24" w:name="_Toc492766857"/>
-      <w:r>
-        <w:t>Layers</w:t>
-      </w:r>
-      <w:bookmarkEnd w:id="24"/>
     </w:p>
     <w:p>
       <w:pPr>
@@ -9031,27 +8882,129 @@
       <w:pPr>
         <w:pStyle w:val="Heading1"/>
       </w:pPr>
-      <w:bookmarkStart w:id="25" w:name="_Toc492766858"/>
-      <w:r>
-        <w:t>Data View (optional)</w:t>
+      <w:bookmarkStart w:id="24" w:name="_Toc492766858"/>
+      <w:r>
+        <w:t>Data View</w:t>
+      </w:r>
+      <w:bookmarkEnd w:id="24"/>
+    </w:p>
+    <w:p>
+      <w:pPr>
+        <w:pStyle w:val="InfoBlue"/>
+      </w:pPr>
+      <w:r>
+        <w:t>[A description of the persistent data storage perspective of the system. This section is optional if there is little or no persistent data, or the translation between the Design Model and the Data Model is trivial.]</w:t>
+      </w:r>
+    </w:p>
+    <w:p>
+      <w:pPr>
+        <w:pStyle w:val="BodyText"/>
+      </w:pPr>
+      <w:r>
+        <w:lastRenderedPageBreak/>
+        <w:t xml:space="preserve">The task related data should be locally stored in a SQLITE database in the phone. But the most of the data of every user should be stored within a MongoDB (a NoSQL database) database. The data model should efficiently handle the data stored. A relational data modelling technique will be used within the web server.  </w:t>
+      </w:r>
+    </w:p>
+    <w:p>
+      <w:pPr>
+        <w:pStyle w:val="Heading1"/>
+      </w:pPr>
+      <w:bookmarkStart w:id="25" w:name="_Toc492766859"/>
+      <w:r>
+        <w:t>Size and Performance</w:t>
       </w:r>
       <w:bookmarkEnd w:id="25"/>
+      <w:r>
+        <w:t xml:space="preserve"> </w:t>
+      </w:r>
     </w:p>
     <w:p>
       <w:pPr>
         <w:pStyle w:val="InfoBlue"/>
       </w:pPr>
       <w:r>
-        <w:t>[A description of the persistent data storage perspective of the system. This section is optional if there is little or no persistent data, or the translation between the Design Model and the Data Model is trivial.]</w:t>
+        <w:t>[A description of the major dimensioning characteristics of the software that impact the architecture, as well as the target performance constraints.]</w:t>
+      </w:r>
+    </w:p>
+    <w:p>
+      <w:pPr>
+        <w:pStyle w:val="BodyText"/>
+        <w:numPr>
+          <w:ilvl w:val="0"/>
+          <w:numId w:val="23"/>
+        </w:numPr>
+      </w:pPr>
+      <w:r>
+        <w:t>Responsive UI elements</w:t>
+      </w:r>
+    </w:p>
+    <w:p>
+      <w:pPr>
+        <w:pStyle w:val="BodyText"/>
+        <w:ind w:left="1080"/>
+      </w:pPr>
+      <w:r>
+        <w:t>The Android application should provide a responsive UI to make the user engaged to the system. Simple and descriptive UI elements should be used to achieve that.</w:t>
+      </w:r>
+    </w:p>
+    <w:p>
+      <w:pPr>
+        <w:pStyle w:val="BodyText"/>
+        <w:numPr>
+          <w:ilvl w:val="0"/>
+          <w:numId w:val="23"/>
+        </w:numPr>
+      </w:pPr>
+      <w:r>
+        <w:t>Accuracy of the schedule prediction</w:t>
+      </w:r>
+    </w:p>
+    <w:p>
+      <w:pPr>
+        <w:pStyle w:val="BodyText"/>
+        <w:ind w:left="1080"/>
+      </w:pPr>
+      <w:r>
+        <w:t>With time, more and more data will be collected. Therefore, the accuracy of the schedule prediction should increase as well.</w:t>
+      </w:r>
+    </w:p>
+    <w:p>
+      <w:pPr>
+        <w:pStyle w:val="BodyText"/>
+        <w:numPr>
+          <w:ilvl w:val="0"/>
+          <w:numId w:val="23"/>
+        </w:numPr>
+      </w:pPr>
+      <w:r>
+        <w:t>Time taken to generate a predicted schedule</w:t>
+      </w:r>
+    </w:p>
+    <w:p>
+      <w:pPr>
+        <w:pStyle w:val="BodyText"/>
+        <w:ind w:left="1080"/>
+      </w:pPr>
+      <w:r>
+        <w:t xml:space="preserve">The time taken by the server to </w:t>
+      </w:r>
+      <w:r>
+        <w:t>retrieve</w:t>
+      </w:r>
+      <w:r>
+        <w:t xml:space="preserve"> past data and generate a predicted schedule should be minimum as possible. Or else</w:t>
+      </w:r>
+      <w:r>
+        <w:t xml:space="preserve"> the performance of the system will decrease.</w:t>
       </w:r>
     </w:p>
     <w:p>
       <w:pPr>
         <w:pStyle w:val="Heading1"/>
       </w:pPr>
-      <w:bookmarkStart w:id="26" w:name="_Toc492766859"/>
-      <w:r>
-        <w:t>Size and Performance</w:t>
+      <w:bookmarkStart w:id="26" w:name="_Toc492766860"/>
+      <w:r>
+        <w:t>Quality</w:t>
       </w:r>
       <w:bookmarkEnd w:id="26"/>
       <w:r>
@@ -9063,37 +9016,84 @@
         <w:pStyle w:val="InfoBlue"/>
       </w:pPr>
       <w:r>
-        <w:t xml:space="preserve">[A description of the major dimensioning characteristics of the software that impact the architecture, as </w:t>
-      </w:r>
-      <w:r>
-        <w:lastRenderedPageBreak/>
-        <w:t>well as the target performance constraints.]</w:t>
-      </w:r>
-    </w:p>
-    <w:p>
-      <w:pPr>
-        <w:pStyle w:val="Heading1"/>
-      </w:pPr>
-      <w:bookmarkStart w:id="27" w:name="_Toc492766860"/>
-      <w:r>
-        <w:t>Quality</w:t>
-      </w:r>
+        <w:t>[A description of how the software architecture contributes to all capabilities (other than functionality) of the system: extensibility, reliability, portability, and so on. If these characteristics have special significance, such as safety, security or privacy implications, they must be clearly delineated.]</w:t>
+      </w:r>
+    </w:p>
+    <w:p>
+      <w:pPr>
+        <w:pStyle w:val="BodyText"/>
+        <w:numPr>
+          <w:ilvl w:val="0"/>
+          <w:numId w:val="23"/>
+        </w:numPr>
+      </w:pPr>
+      <w:r>
+        <w:t>Extensibility</w:t>
+      </w:r>
+    </w:p>
+    <w:p>
+      <w:pPr>
+        <w:pStyle w:val="BodyText"/>
+        <w:ind w:left="1080"/>
+      </w:pPr>
+      <w:r>
+        <w:t>The Android application must be easily extensible to add more functionality to the system. The data stored in the remote database should be easily varied due to the use of a NoSQL d</w:t>
+      </w:r>
+      <w:r>
+        <w:t>atabase</w:t>
+      </w:r>
+      <w:r>
+        <w:t>.</w:t>
+      </w:r>
+    </w:p>
+    <w:p>
+      <w:pPr>
+        <w:pStyle w:val="BodyText"/>
+        <w:numPr>
+          <w:ilvl w:val="0"/>
+          <w:numId w:val="23"/>
+        </w:numPr>
+      </w:pPr>
+      <w:r>
+        <w:t>Reliability</w:t>
+      </w:r>
+    </w:p>
+    <w:p>
+      <w:pPr>
+        <w:pStyle w:val="BodyText"/>
+        <w:ind w:left="1080"/>
+      </w:pPr>
+      <w:r>
+        <w:t xml:space="preserve">The Android application must notify the scheduled time-based tasks accurately on time. Location-based tasks reliability will be somewhat less due to the unreliability of GPS functionality. </w:t>
+      </w:r>
+    </w:p>
+    <w:p>
+      <w:pPr>
+        <w:pStyle w:val="BodyText"/>
+        <w:numPr>
+          <w:ilvl w:val="0"/>
+          <w:numId w:val="23"/>
+        </w:numPr>
+      </w:pPr>
+      <w:r>
+        <w:t>Understandability</w:t>
+      </w:r>
+    </w:p>
+    <w:p>
+      <w:pPr>
+        <w:pStyle w:val="BodyText"/>
+        <w:ind w:left="1080"/>
+      </w:pPr>
+      <w:r>
+        <w:t>The user interfaces should be able to easily understood and used by an any user with a little knowledge of English language. The images and icons used should clearly depict the meaning of them.</w:t>
+      </w:r>
+      <w:bookmarkStart w:id="27" w:name="_GoBack"/>
       <w:bookmarkEnd w:id="27"/>
-      <w:r>
-        <w:t xml:space="preserve"> </w:t>
-      </w:r>
-    </w:p>
-    <w:p>
-      <w:pPr>
-        <w:pStyle w:val="InfoBlue"/>
-      </w:pPr>
-      <w:r>
-        <w:t>[A description of how the software architecture contributes to all capabilities (other than functionality) of the system: extensibility, reliability, portability, and so on. If these characteristics have special significance, such as safety, security or privacy implications, they must be clearly delineated.]</w:t>
-      </w:r>
     </w:p>
     <w:p>
       <w:pPr>
         <w:pStyle w:val="BodyText"/>
+        <w:ind w:left="1080"/>
       </w:pPr>
     </w:p>
     <w:p>
@@ -9128,15 +9128,7 @@
         <w:spacing w:after="0" w:line="240" w:lineRule="auto"/>
       </w:pPr>
       <w:r>
-        <w:t>Refer any data/ information in a standard format (</w:t>
-      </w:r>
-      <w:proofErr w:type="spellStart"/>
-      <w:r>
-        <w:t>eg</w:t>
-      </w:r>
-      <w:proofErr w:type="spellEnd"/>
-      <w:r>
-        <w:t>. IEEE referencing style)</w:t>
+        <w:t>Refer any data/ information in a standard format (eg. IEEE referencing style)</w:t>
       </w:r>
     </w:p>
     <w:p>
@@ -9377,7 +9369,7 @@
               <w:rStyle w:val="PageNumber"/>
               <w:noProof/>
             </w:rPr>
-            <w:t>13</w:t>
+            <w:t>12</w:t>
           </w:r>
           <w:r>
             <w:rPr>
@@ -9630,23 +9622,7 @@
         </w:tcPr>
         <w:p>
           <w:r>
-            <w:t xml:space="preserve">  Date:  &lt;</w:t>
-          </w:r>
-          <w:proofErr w:type="spellStart"/>
-          <w:r>
-            <w:t>dd</w:t>
-          </w:r>
-          <w:proofErr w:type="spellEnd"/>
-          <w:r>
-            <w:t>/mmm/</w:t>
-          </w:r>
-          <w:proofErr w:type="spellStart"/>
-          <w:r>
-            <w:t>yy</w:t>
-          </w:r>
-          <w:proofErr w:type="spellEnd"/>
-          <w:r>
-            <w:t>&gt;</w:t>
+            <w:t xml:space="preserve">  Date:  &lt;dd/mmm/yy&gt;</w:t>
           </w:r>
         </w:p>
       </w:tc>
@@ -9995,7 +9971,7 @@
   <w:abstractNum w:abstractNumId="13" w15:restartNumberingAfterBreak="0">
     <w:nsid w:val="4EF96381"/>
     <w:multiLevelType w:val="hybridMultilevel"/>
-    <w:tmpl w:val="F3443BDE"/>
+    <w:tmpl w:val="48905384"/>
     <w:lvl w:ilvl="0" w:tplc="04090001">
       <w:start w:val="1"/>
       <w:numFmt w:val="bullet"/>

</xml_diff>

<commit_message>
SDS section 5 done
</commit_message>
<xml_diff>
--- a/140542B_Software_Architecture_Document.docx
+++ b/140542B_Software_Architecture_Document.docx
@@ -7,11 +7,21 @@
         <w:pStyle w:val="Title"/>
         <w:jc w:val="right"/>
       </w:pPr>
-      <w:fldSimple w:instr=" SUBJECT  \* MERGEFORMAT ">
-        <w:r>
-          <w:t>&lt;Project Name&gt;</w:t>
-        </w:r>
-      </w:fldSimple>
+      <w:r>
+        <w:fldChar w:fldCharType="begin"/>
+      </w:r>
+      <w:r>
+        <w:instrText xml:space="preserve"> SUBJECT  \* MERGEFORMAT </w:instrText>
+      </w:r>
+      <w:r>
+        <w:fldChar w:fldCharType="separate"/>
+      </w:r>
+      <w:r>
+        <w:t>&lt;Project Name&gt;</w:t>
+      </w:r>
+      <w:r>
+        <w:fldChar w:fldCharType="end"/>
+      </w:r>
     </w:p>
     <w:p>
       <w:pPr>
@@ -60,7 +70,15 @@
         <w:pStyle w:val="InfoBlue"/>
       </w:pPr>
       <w:r>
-        <w:t>[Note: The following template is provided for use with the Rational Unified Process. Text enclosed in square brackets and displayed in blue italics (style=InfoBlue) is included to provide guidance to the author and should be deleted before publishing the document. A paragraph entered following this style will automatically be set to normal (style=Body Text).]</w:t>
+        <w:t>[Note: The following template is provided for use with the Rational Unified Process. Text enclosed in square brackets and displayed in blue italics (style=</w:t>
+      </w:r>
+      <w:proofErr w:type="spellStart"/>
+      <w:r>
+        <w:t>InfoBlue</w:t>
+      </w:r>
+      <w:proofErr w:type="spellEnd"/>
+      <w:r>
+        <w:t>) is included to provide guidance to the author and should be deleted before publishing the document. A paragraph entered following this style will automatically be set to normal (style=Body Text).]</w:t>
       </w:r>
     </w:p>
     <w:p>
@@ -212,7 +230,23 @@
               <w:pStyle w:val="Tabletext"/>
             </w:pPr>
             <w:r>
-              <w:t>&lt;dd/mmm/yy&gt;</w:t>
+              <w:t>&lt;</w:t>
+            </w:r>
+            <w:proofErr w:type="spellStart"/>
+            <w:r>
+              <w:t>dd</w:t>
+            </w:r>
+            <w:proofErr w:type="spellEnd"/>
+            <w:r>
+              <w:t>/mmm/</w:t>
+            </w:r>
+            <w:proofErr w:type="spellStart"/>
+            <w:r>
+              <w:t>yy</w:t>
+            </w:r>
+            <w:proofErr w:type="spellEnd"/>
+            <w:r>
+              <w:t>&gt;</w:t>
             </w:r>
           </w:p>
         </w:tc>
@@ -225,7 +259,15 @@
               <w:pStyle w:val="Tabletext"/>
             </w:pPr>
             <w:r>
-              <w:t>&lt;x.x&gt;</w:t>
+              <w:t>&lt;</w:t>
+            </w:r>
+            <w:proofErr w:type="spellStart"/>
+            <w:r>
+              <w:t>x.x</w:t>
+            </w:r>
+            <w:proofErr w:type="spellEnd"/>
+            <w:r>
+              <w:t>&gt;</w:t>
             </w:r>
           </w:p>
         </w:tc>
@@ -656,19 +698,75 @@
         <w:rPr>
           <w:rFonts w:ascii="Calibri Light" w:hAnsi="Calibri Light" w:cs="Calibri Light"/>
         </w:rPr>
-        <w:t>When you draw diagrams (eg. Sequence diagram) do not include only two object called “user” and “system”. Include all the internal objects within the system, without considering the system as a black box. For example: for a mobile application the main system may consists of sub objects such as , &lt;&lt;UI&gt;&gt;:main_Interface, :</w:t>
-      </w:r>
+        <w:t>When you draw diagrams (</w:t>
+      </w:r>
+      <w:proofErr w:type="spellStart"/>
       <w:r>
         <w:rPr>
           <w:rFonts w:ascii="Calibri Light" w:hAnsi="Calibri Light" w:cs="Calibri Light"/>
         </w:rPr>
+        <w:t>eg</w:t>
+      </w:r>
+      <w:proofErr w:type="spellEnd"/>
+      <w:r>
+        <w:rPr>
+          <w:rFonts w:ascii="Calibri Light" w:hAnsi="Calibri Light" w:cs="Calibri Light"/>
+        </w:rPr>
+        <w:t>. Sequence diagram) do not include only two object called “user” and “system”. Include all the internal objects within the system, without considering the system as a black box. For example: for a mobile application the main system may consists of sub objects such as , &lt;&lt;UI&gt;&gt;:</w:t>
+      </w:r>
+      <w:proofErr w:type="spellStart"/>
+      <w:r>
+        <w:rPr>
+          <w:rFonts w:ascii="Calibri Light" w:hAnsi="Calibri Light" w:cs="Calibri Light"/>
+        </w:rPr>
+        <w:t>main_Interface</w:t>
+      </w:r>
+      <w:proofErr w:type="spellEnd"/>
+      <w:r>
+        <w:rPr>
+          <w:rFonts w:ascii="Calibri Light" w:hAnsi="Calibri Light" w:cs="Calibri Light"/>
+        </w:rPr>
+        <w:t>, :</w:t>
+      </w:r>
+      <w:r>
+        <w:rPr>
+          <w:rFonts w:ascii="Calibri Light" w:hAnsi="Calibri Light" w:cs="Calibri Light"/>
+        </w:rPr>
         <w:t>controller</w:t>
       </w:r>
       <w:r>
         <w:rPr>
           <w:rFonts w:ascii="Calibri Light" w:hAnsi="Calibri Light" w:cs="Calibri Light"/>
         </w:rPr>
-        <w:t>, &lt;&lt;UI&gt;&gt;:analysis_Interface, :local_DB, etc.  (this is only an example; use your own terms).</w:t>
+        <w:t>, &lt;&lt;UI&gt;&gt;:</w:t>
+      </w:r>
+      <w:proofErr w:type="spellStart"/>
+      <w:r>
+        <w:rPr>
+          <w:rFonts w:ascii="Calibri Light" w:hAnsi="Calibri Light" w:cs="Calibri Light"/>
+        </w:rPr>
+        <w:t>analysis_Interface</w:t>
+      </w:r>
+      <w:proofErr w:type="spellEnd"/>
+      <w:r>
+        <w:rPr>
+          <w:rFonts w:ascii="Calibri Light" w:hAnsi="Calibri Light" w:cs="Calibri Light"/>
+        </w:rPr>
+        <w:t>, :</w:t>
+      </w:r>
+      <w:proofErr w:type="spellStart"/>
+      <w:r>
+        <w:rPr>
+          <w:rFonts w:ascii="Calibri Light" w:hAnsi="Calibri Light" w:cs="Calibri Light"/>
+        </w:rPr>
+        <w:t>local_DB</w:t>
+      </w:r>
+      <w:proofErr w:type="spellEnd"/>
+      <w:r>
+        <w:rPr>
+          <w:rFonts w:ascii="Calibri Light" w:hAnsi="Calibri Light" w:cs="Calibri Light"/>
+        </w:rPr>
+        <w:t>, etc.  (this is only an example; use your own terms).</w:t>
       </w:r>
     </w:p>
     <w:p>
@@ -1661,7 +1759,7 @@
         <w:rPr>
           <w:noProof/>
         </w:rPr>
-        <w:t>5</w:t>
+        <w:t>6</w:t>
       </w:r>
       <w:r>
         <w:rPr>
@@ -1737,7 +1835,7 @@
         <w:rPr>
           <w:noProof/>
         </w:rPr>
-        <w:t>8</w:t>
+        <w:t>11</w:t>
       </w:r>
       <w:r>
         <w:rPr>
@@ -1811,7 +1909,7 @@
         <w:rPr>
           <w:noProof/>
         </w:rPr>
-        <w:t>8</w:t>
+        <w:t>11</w:t>
       </w:r>
       <w:r>
         <w:rPr>
@@ -1885,7 +1983,7 @@
         <w:rPr>
           <w:noProof/>
         </w:rPr>
-        <w:t>8</w:t>
+        <w:t>11</w:t>
       </w:r>
       <w:r>
         <w:rPr>
@@ -1961,7 +2059,7 @@
         <w:rPr>
           <w:noProof/>
         </w:rPr>
-        <w:t>8</w:t>
+        <w:t>11</w:t>
       </w:r>
       <w:r>
         <w:rPr>
@@ -2037,7 +2135,7 @@
         <w:rPr>
           <w:noProof/>
         </w:rPr>
-        <w:t>8</w:t>
+        <w:t>11</w:t>
       </w:r>
       <w:r>
         <w:rPr>
@@ -2113,7 +2211,7 @@
         <w:rPr>
           <w:noProof/>
         </w:rPr>
-        <w:t>8</w:t>
+        <w:t>11</w:t>
       </w:r>
       <w:r>
         <w:rPr>
@@ -2187,7 +2285,7 @@
         <w:rPr>
           <w:noProof/>
         </w:rPr>
-        <w:t>8</w:t>
+        <w:t>11</w:t>
       </w:r>
       <w:r>
         <w:rPr>
@@ -2261,7 +2359,7 @@
         <w:rPr>
           <w:noProof/>
         </w:rPr>
-        <w:t>8</w:t>
+        <w:t>11</w:t>
       </w:r>
       <w:r>
         <w:rPr>
@@ -2337,7 +2435,7 @@
         <w:rPr>
           <w:noProof/>
         </w:rPr>
-        <w:t>9</w:t>
+        <w:t>12</w:t>
       </w:r>
       <w:r>
         <w:rPr>
@@ -2413,7 +2511,7 @@
         <w:rPr>
           <w:noProof/>
         </w:rPr>
-        <w:t>9</w:t>
+        <w:t>12</w:t>
       </w:r>
       <w:r>
         <w:rPr>
@@ -2489,7 +2587,7 @@
         <w:rPr>
           <w:noProof/>
         </w:rPr>
-        <w:t>9</w:t>
+        <w:t>12</w:t>
       </w:r>
       <w:r>
         <w:rPr>
@@ -2779,6 +2877,28 @@
           </w:p>
         </w:tc>
       </w:tr>
+      <w:tr>
+        <w:tc>
+          <w:tcPr>
+            <w:tcW w:w="2937" w:type="dxa"/>
+          </w:tcPr>
+          <w:p>
+            <w:r>
+              <w:t>MVC</w:t>
+            </w:r>
+          </w:p>
+        </w:tc>
+        <w:tc>
+          <w:tcPr>
+            <w:tcW w:w="2938" w:type="dxa"/>
+          </w:tcPr>
+          <w:p>
+            <w:r>
+              <w:t xml:space="preserve">Model View Controller </w:t>
+            </w:r>
+          </w:p>
+        </w:tc>
+      </w:tr>
     </w:tbl>
     <w:p>
       <w:pPr>
@@ -2911,7 +3031,11 @@
         <w:pStyle w:val="InfoBlue"/>
       </w:pPr>
       <w:r>
-        <w:t xml:space="preserve">[This section describes what software architecture is for the current system, and how it is represented. Of the </w:t>
+        <w:t xml:space="preserve">[This section describes what software architecture is for the current system, and how it is represented. Of </w:t>
+      </w:r>
+      <w:r>
+        <w:lastRenderedPageBreak/>
+        <w:t xml:space="preserve">the </w:t>
       </w:r>
       <w:r>
         <w:rPr>
@@ -2956,11 +3080,7 @@
         <w:t>Implementation Views</w:t>
       </w:r>
       <w:r>
-        <w:t xml:space="preserve">, it enumerates the views that are </w:t>
-      </w:r>
-      <w:r>
-        <w:lastRenderedPageBreak/>
-        <w:t>necessary, and for each view, explains what types of model elements it contains.]</w:t>
+        <w:t>, it enumerates the views that are necessary, and for each view, explains what types of model elements it contains.]</w:t>
       </w:r>
     </w:p>
     <w:p>
@@ -3156,7 +3276,21 @@
         <w:rPr>
           <w:color w:val="0070C0"/>
         </w:rPr>
-        <w:t>Identify sufficient number of use cases for your system. (eg. Less than five use cases are not sufficient for the scope of the project)</w:t>
+        <w:t>Identify sufficient number of use cases for your system. (</w:t>
+      </w:r>
+      <w:proofErr w:type="spellStart"/>
+      <w:r>
+        <w:rPr>
+          <w:color w:val="0070C0"/>
+        </w:rPr>
+        <w:t>eg</w:t>
+      </w:r>
+      <w:proofErr w:type="spellEnd"/>
+      <w:r>
+        <w:rPr>
+          <w:color w:val="0070C0"/>
+        </w:rPr>
+        <w:t>. Less than five use cases are not sufficient for the scope of the project)</w:t>
       </w:r>
     </w:p>
     <w:p>
@@ -3254,7 +3388,25 @@
           <w:bCs/>
           <w:color w:val="002060"/>
         </w:rPr>
-        <w:t xml:space="preserve">Include usecase diagrams and their scenarios. </w:t>
+        <w:t xml:space="preserve">Include </w:t>
+      </w:r>
+      <w:proofErr w:type="spellStart"/>
+      <w:r>
+        <w:rPr>
+          <w:b/>
+          <w:bCs/>
+          <w:color w:val="002060"/>
+        </w:rPr>
+        <w:t>usecase</w:t>
+      </w:r>
+      <w:proofErr w:type="spellEnd"/>
+      <w:r>
+        <w:rPr>
+          <w:b/>
+          <w:bCs/>
+          <w:color w:val="002060"/>
+        </w:rPr>
+        <w:t xml:space="preserve"> diagrams and their scenarios. </w:t>
       </w:r>
     </w:p>
     <w:p>
@@ -3283,7 +3435,21 @@
         <w:rPr>
           <w:color w:val="002060"/>
         </w:rPr>
-        <w:t xml:space="preserve"> usecase include </w:t>
+        <w:t xml:space="preserve"> </w:t>
+      </w:r>
+      <w:proofErr w:type="spellStart"/>
+      <w:r>
+        <w:rPr>
+          <w:color w:val="002060"/>
+        </w:rPr>
+        <w:t>usecase</w:t>
+      </w:r>
+      <w:proofErr w:type="spellEnd"/>
+      <w:r>
+        <w:rPr>
+          <w:color w:val="002060"/>
+        </w:rPr>
+        <w:t xml:space="preserve"> include </w:t>
       </w:r>
       <w:r>
         <w:rPr>
@@ -3571,7 +3737,15 @@
                 <w:bCs/>
                 <w:color w:val="002060"/>
               </w:rPr>
-              <w:t>preconditions</w:t>
+              <w:t>P</w:t>
+            </w:r>
+            <w:r>
+              <w:rPr>
+                <w:b/>
+                <w:bCs/>
+                <w:color w:val="002060"/>
+              </w:rPr>
+              <w:t>reconditions</w:t>
             </w:r>
           </w:p>
         </w:tc>
@@ -6824,13 +6998,7 @@
               <w:rPr>
                 <w:color w:val="002060"/>
               </w:rPr>
-              <w:t>User shou</w:t>
-            </w:r>
-            <w:r>
-              <w:rPr>
-                <w:color w:val="002060"/>
-              </w:rPr>
-              <w:t>ld have scheduled a location-based task</w:t>
+              <w:t>User should have scheduled a location-based task</w:t>
             </w:r>
           </w:p>
         </w:tc>
@@ -6882,31 +7050,7 @@
               <w:rPr>
                 <w:color w:val="002060"/>
               </w:rPr>
-              <w:t xml:space="preserve">Once the </w:t>
-            </w:r>
-            <w:r>
-              <w:rPr>
-                <w:color w:val="002060"/>
-              </w:rPr>
-              <w:t xml:space="preserve">location </w:t>
-            </w:r>
-            <w:r>
-              <w:rPr>
-                <w:color w:val="002060"/>
-              </w:rPr>
-              <w:t>alarm is fired, the system retrieve the task</w:t>
-            </w:r>
-            <w:r>
-              <w:rPr>
-                <w:color w:val="002060"/>
-              </w:rPr>
-              <w:t>s</w:t>
-            </w:r>
-            <w:r>
-              <w:rPr>
-                <w:color w:val="002060"/>
-              </w:rPr>
-              <w:t xml:space="preserve"> details from the local database and view it to the user via a notification</w:t>
+              <w:t>Once the location alarm is fired, the system retrieve the tasks details from the local database and view it to the user via a notification</w:t>
             </w:r>
           </w:p>
         </w:tc>
@@ -8436,6 +8580,28 @@
     </w:p>
     <w:p>
       <w:pPr>
+        <w:pStyle w:val="BodyText"/>
+      </w:pPr>
+      <w:r>
+        <w:t>This section describes the architecturally significant parts of the design model, such as its decomposition into subsystems and packages. And for each significant package, its decomposition into classes and class utilities</w:t>
+      </w:r>
+      <w:r>
+        <w:t>.</w:t>
+      </w:r>
+      <w:r>
+        <w:t xml:space="preserve"> The MVC is the main architecture of the system. Therefore, the system is decomposed into three main packages called model, view and controller.</w:t>
+      </w:r>
+    </w:p>
+    <w:p>
+      <w:pPr>
+        <w:pStyle w:val="BodyText"/>
+      </w:pPr>
+      <w:r>
+        <w:t xml:space="preserve">The view package contains the classes of Android views (Activities) , controller package contains the classes of controllers or handlers which handle the data and instruction passing between the model classes and view classes. The model package contains the model classes which handles the mapping of data stored in the databases.  </w:t>
+      </w:r>
+    </w:p>
+    <w:p>
+      <w:pPr>
         <w:pStyle w:val="Heading2"/>
       </w:pPr>
       <w:bookmarkStart w:id="17" w:name="_Toc492766851"/>
@@ -8446,11 +8612,74 @@
     </w:p>
     <w:p>
       <w:pPr>
-        <w:pStyle w:val="InfoBlue"/>
-      </w:pPr>
-      <w:r>
-        <w:t>[This subsection describes the overall decomposition of the design model in terms of its package hierarchy and layers.]</w:t>
-      </w:r>
+        <w:pStyle w:val="BodyText"/>
+        <w:ind w:left="0" w:firstLine="720"/>
+      </w:pPr>
+      <w:r>
+        <w:t>T</w:t>
+      </w:r>
+      <w:r>
+        <w:t>he overall decomposition of the design model in terms of i</w:t>
+      </w:r>
+      <w:r>
+        <w:t>ts package hierarchy and layers is as follows.</w:t>
+      </w:r>
+    </w:p>
+    <w:p>
+      <w:pPr>
+        <w:pStyle w:val="BodyText"/>
+      </w:pPr>
+      <w:r>
+        <w:rPr>
+          <w:noProof/>
+        </w:rPr>
+        <w:drawing>
+          <wp:inline distT="0" distB="0" distL="0" distR="0">
+            <wp:extent cx="4188443" cy="4000500"/>
+            <wp:effectExtent l="0" t="0" r="3175" b="0"/>
+            <wp:docPr id="6" name="Picture 6"/>
+            <wp:cNvGraphicFramePr>
+              <a:graphicFrameLocks xmlns:a="http://schemas.openxmlformats.org/drawingml/2006/main" noChangeAspect="1"/>
+            </wp:cNvGraphicFramePr>
+            <a:graphic xmlns:a="http://schemas.openxmlformats.org/drawingml/2006/main">
+              <a:graphicData uri="http://schemas.openxmlformats.org/drawingml/2006/picture">
+                <pic:pic xmlns:pic="http://schemas.openxmlformats.org/drawingml/2006/picture">
+                  <pic:nvPicPr>
+                    <pic:cNvPr id="6" name="pac.PNG"/>
+                    <pic:cNvPicPr/>
+                  </pic:nvPicPr>
+                  <pic:blipFill>
+                    <a:blip r:embed="rId11">
+                      <a:extLst>
+                        <a:ext uri="{28A0092B-C50C-407E-A947-70E740481C1C}">
+                          <a14:useLocalDpi xmlns:a14="http://schemas.microsoft.com/office/drawing/2010/main" val="0"/>
+                        </a:ext>
+                      </a:extLst>
+                    </a:blip>
+                    <a:stretch>
+                      <a:fillRect/>
+                    </a:stretch>
+                  </pic:blipFill>
+                  <pic:spPr>
+                    <a:xfrm>
+                      <a:off x="0" y="0"/>
+                      <a:ext cx="4194030" cy="4005836"/>
+                    </a:xfrm>
+                    <a:prstGeom prst="rect">
+                      <a:avLst/>
+                    </a:prstGeom>
+                  </pic:spPr>
+                </pic:pic>
+              </a:graphicData>
+            </a:graphic>
+          </wp:inline>
+        </w:drawing>
+      </w:r>
+    </w:p>
+    <w:p>
+      <w:pPr>
+        <w:pStyle w:val="BodyText"/>
+      </w:pPr>
     </w:p>
     <w:p>
       <w:pPr>
@@ -8493,6 +8722,7 @@
           <w:bCs/>
           <w:color w:val="0070C0"/>
         </w:rPr>
+        <w:lastRenderedPageBreak/>
         <w:t>Include the Class diagram</w:t>
       </w:r>
       <w:r>
@@ -8508,16 +8738,78 @@
       <w:pPr>
         <w:pStyle w:val="BodyText"/>
       </w:pPr>
+      <w:r>
+        <w:t xml:space="preserve">The structure of the system is </w:t>
+      </w:r>
+      <w:r>
+        <w:t>shown in terms of classes and their relationships. The aggregation and inheritance relationships are identified. The important attributes of the classes are identified to present a complete logical design view of the system. The class diagram is as follows.</w:t>
+      </w:r>
+    </w:p>
+    <w:p>
+      <w:pPr>
+        <w:pStyle w:val="BodyText"/>
+      </w:pPr>
+      <w:r>
+        <w:rPr>
+          <w:noProof/>
+        </w:rPr>
+        <w:drawing>
+          <wp:inline distT="0" distB="0" distL="0" distR="0">
+            <wp:extent cx="6184900" cy="4145280"/>
+            <wp:effectExtent l="0" t="0" r="6350" b="7620"/>
+            <wp:docPr id="7" name="Picture 7"/>
+            <wp:cNvGraphicFramePr>
+              <a:graphicFrameLocks xmlns:a="http://schemas.openxmlformats.org/drawingml/2006/main" noChangeAspect="1"/>
+            </wp:cNvGraphicFramePr>
+            <a:graphic xmlns:a="http://schemas.openxmlformats.org/drawingml/2006/main">
+              <a:graphicData uri="http://schemas.openxmlformats.org/drawingml/2006/picture">
+                <pic:pic xmlns:pic="http://schemas.openxmlformats.org/drawingml/2006/picture">
+                  <pic:nvPicPr>
+                    <pic:cNvPr id="7" name="class_diagram.png"/>
+                    <pic:cNvPicPr/>
+                  </pic:nvPicPr>
+                  <pic:blipFill>
+                    <a:blip r:embed="rId12">
+                      <a:extLst>
+                        <a:ext uri="{28A0092B-C50C-407E-A947-70E740481C1C}">
+                          <a14:useLocalDpi xmlns:a14="http://schemas.microsoft.com/office/drawing/2010/main" val="0"/>
+                        </a:ext>
+                      </a:extLst>
+                    </a:blip>
+                    <a:stretch>
+                      <a:fillRect/>
+                    </a:stretch>
+                  </pic:blipFill>
+                  <pic:spPr>
+                    <a:xfrm>
+                      <a:off x="0" y="0"/>
+                      <a:ext cx="6194812" cy="4151923"/>
+                    </a:xfrm>
+                    <a:prstGeom prst="rect">
+                      <a:avLst/>
+                    </a:prstGeom>
+                  </pic:spPr>
+                </pic:pic>
+              </a:graphicData>
+            </a:graphic>
+          </wp:inline>
+        </w:drawing>
+      </w:r>
+      <w:bookmarkStart w:id="19" w:name="_GoBack"/>
+      <w:bookmarkEnd w:id="19"/>
+      <w:r>
+        <w:t xml:space="preserve"> </w:t>
+      </w:r>
     </w:p>
     <w:p>
       <w:pPr>
         <w:pStyle w:val="Heading1"/>
       </w:pPr>
-      <w:bookmarkStart w:id="19" w:name="_Toc492766853"/>
+      <w:bookmarkStart w:id="20" w:name="_Toc492766853"/>
       <w:r>
         <w:t>Process View</w:t>
       </w:r>
-      <w:bookmarkEnd w:id="19"/>
+      <w:bookmarkEnd w:id="20"/>
       <w:r>
         <w:t xml:space="preserve"> </w:t>
       </w:r>
@@ -8664,12 +8956,11 @@
       <w:pPr>
         <w:pStyle w:val="Heading1"/>
       </w:pPr>
-      <w:bookmarkStart w:id="20" w:name="_Toc492766854"/>
-      <w:r>
-        <w:lastRenderedPageBreak/>
+      <w:bookmarkStart w:id="21" w:name="_Toc492766854"/>
+      <w:r>
         <w:t>Deployment View</w:t>
       </w:r>
-      <w:bookmarkEnd w:id="20"/>
+      <w:bookmarkEnd w:id="21"/>
       <w:r>
         <w:t xml:space="preserve"> </w:t>
       </w:r>
@@ -8738,7 +9029,7 @@
                     <pic:cNvPicPr/>
                   </pic:nvPicPr>
                   <pic:blipFill>
-                    <a:blip r:embed="rId11">
+                    <a:blip r:embed="rId13">
                       <a:extLst>
                         <a:ext uri="{28A0092B-C50C-407E-A947-70E740481C1C}">
                           <a14:useLocalDpi xmlns:a14="http://schemas.microsoft.com/office/drawing/2010/main" val="0"/>
@@ -8777,11 +9068,11 @@
       <w:pPr>
         <w:pStyle w:val="Heading1"/>
       </w:pPr>
-      <w:bookmarkStart w:id="21" w:name="_Toc492766855"/>
+      <w:bookmarkStart w:id="22" w:name="_Toc492766855"/>
       <w:r>
         <w:t>Implementation View</w:t>
       </w:r>
-      <w:bookmarkEnd w:id="21"/>
+      <w:bookmarkEnd w:id="22"/>
       <w:r>
         <w:t xml:space="preserve"> </w:t>
       </w:r>
@@ -8803,11 +9094,11 @@
       <w:pPr>
         <w:pStyle w:val="Heading2"/>
       </w:pPr>
-      <w:bookmarkStart w:id="22" w:name="_Toc492766856"/>
+      <w:bookmarkStart w:id="23" w:name="_Toc492766856"/>
       <w:r>
         <w:t>Overview</w:t>
       </w:r>
-      <w:bookmarkEnd w:id="22"/>
+      <w:bookmarkEnd w:id="23"/>
     </w:p>
     <w:p>
       <w:pPr>
@@ -8821,11 +9112,12 @@
       <w:pPr>
         <w:pStyle w:val="Heading2"/>
       </w:pPr>
-      <w:bookmarkStart w:id="23" w:name="_Toc492766857"/>
-      <w:r>
+      <w:bookmarkStart w:id="24" w:name="_Toc492766857"/>
+      <w:r>
+        <w:lastRenderedPageBreak/>
         <w:t>Layers</w:t>
       </w:r>
-      <w:bookmarkEnd w:id="23"/>
+      <w:bookmarkEnd w:id="24"/>
     </w:p>
     <w:p>
       <w:pPr>
@@ -8882,11 +9174,11 @@
       <w:pPr>
         <w:pStyle w:val="Heading1"/>
       </w:pPr>
-      <w:bookmarkStart w:id="24" w:name="_Toc492766858"/>
+      <w:bookmarkStart w:id="25" w:name="_Toc492766858"/>
       <w:r>
         <w:t>Data View</w:t>
       </w:r>
-      <w:bookmarkEnd w:id="24"/>
+      <w:bookmarkEnd w:id="25"/>
     </w:p>
     <w:p>
       <w:pPr>
@@ -8901,7 +9193,6 @@
         <w:pStyle w:val="BodyText"/>
       </w:pPr>
       <w:r>
-        <w:lastRenderedPageBreak/>
         <w:t xml:space="preserve">The task related data should be locally stored in a SQLITE database in the phone. But the most of the data of every user should be stored within a MongoDB (a NoSQL database) database. The data model should efficiently handle the data stored. A relational data modelling technique will be used within the web server.  </w:t>
       </w:r>
     </w:p>
@@ -8909,11 +9200,11 @@
       <w:pPr>
         <w:pStyle w:val="Heading1"/>
       </w:pPr>
-      <w:bookmarkStart w:id="25" w:name="_Toc492766859"/>
+      <w:bookmarkStart w:id="26" w:name="_Toc492766859"/>
       <w:r>
         <w:t>Size and Performance</w:t>
       </w:r>
-      <w:bookmarkEnd w:id="25"/>
+      <w:bookmarkEnd w:id="26"/>
       <w:r>
         <w:t xml:space="preserve"> </w:t>
       </w:r>
@@ -9002,11 +9293,11 @@
       <w:pPr>
         <w:pStyle w:val="Heading1"/>
       </w:pPr>
-      <w:bookmarkStart w:id="26" w:name="_Toc492766860"/>
+      <w:bookmarkStart w:id="27" w:name="_Toc492766860"/>
       <w:r>
         <w:t>Quality</w:t>
       </w:r>
-      <w:bookmarkEnd w:id="26"/>
+      <w:bookmarkEnd w:id="27"/>
       <w:r>
         <w:t xml:space="preserve"> </w:t>
       </w:r>
@@ -9087,8 +9378,6 @@
       <w:r>
         <w:t>The user interfaces should be able to easily understood and used by an any user with a little knowledge of English language. The images and icons used should clearly depict the meaning of them.</w:t>
       </w:r>
-      <w:bookmarkStart w:id="27" w:name="_GoBack"/>
-      <w:bookmarkEnd w:id="27"/>
     </w:p>
     <w:p>
       <w:pPr>
@@ -9128,7 +9417,15 @@
         <w:spacing w:after="0" w:line="240" w:lineRule="auto"/>
       </w:pPr>
       <w:r>
-        <w:t>Refer any data/ information in a standard format (eg. IEEE referencing style)</w:t>
+        <w:t>Refer any data/ information in a standard format (</w:t>
+      </w:r>
+      <w:proofErr w:type="spellStart"/>
+      <w:r>
+        <w:t>eg</w:t>
+      </w:r>
+      <w:proofErr w:type="spellEnd"/>
+      <w:r>
+        <w:t>. IEEE referencing style)</w:t>
       </w:r>
     </w:p>
     <w:p>
@@ -9155,6 +9452,7 @@
         <w:spacing w:after="0" w:line="240" w:lineRule="auto"/>
       </w:pPr>
       <w:r>
+        <w:lastRenderedPageBreak/>
         <w:t>For similar work you can refer research paper articles that describe the work.</w:t>
       </w:r>
     </w:p>
@@ -9168,10 +9466,10 @@
       </w:r>
     </w:p>
     <w:sectPr>
-      <w:headerReference w:type="default" r:id="rId12"/>
-      <w:footerReference w:type="default" r:id="rId13"/>
-      <w:headerReference w:type="first" r:id="rId14"/>
-      <w:footerReference w:type="first" r:id="rId15"/>
+      <w:headerReference w:type="default" r:id="rId14"/>
+      <w:footerReference w:type="default" r:id="rId15"/>
+      <w:headerReference w:type="first" r:id="rId16"/>
+      <w:footerReference w:type="first" r:id="rId17"/>
       <w:pgSz w:w="12240" w:h="15840" w:code="1"/>
       <w:pgMar w:top="1440" w:right="1440" w:bottom="1440" w:left="1440" w:header="720" w:footer="720" w:gutter="0"/>
       <w:cols w:space="720"/>
@@ -9406,7 +9704,7 @@
               <w:rStyle w:val="PageNumber"/>
               <w:noProof/>
             </w:rPr>
-            <w:t>13</w:t>
+            <w:t>15</w:t>
           </w:r>
           <w:r>
             <w:rPr>
@@ -9622,7 +9920,23 @@
         </w:tcPr>
         <w:p>
           <w:r>
-            <w:t xml:space="preserve">  Date:  &lt;dd/mmm/yy&gt;</w:t>
+            <w:t xml:space="preserve">  Date:  &lt;</w:t>
+          </w:r>
+          <w:proofErr w:type="spellStart"/>
+          <w:r>
+            <w:t>dd</w:t>
+          </w:r>
+          <w:proofErr w:type="spellEnd"/>
+          <w:r>
+            <w:t>/mmm/</w:t>
+          </w:r>
+          <w:proofErr w:type="spellStart"/>
+          <w:r>
+            <w:t>yy</w:t>
+          </w:r>
+          <w:proofErr w:type="spellEnd"/>
+          <w:r>
+            <w:t>&gt;</w:t>
           </w:r>
         </w:p>
       </w:tc>
@@ -10600,7 +10914,7 @@
     <w:lsdException w:name="Table Web 2" w:semiHidden="1" w:unhideWhenUsed="1"/>
     <w:lsdException w:name="Table Web 3" w:semiHidden="1" w:unhideWhenUsed="1"/>
     <w:lsdException w:name="Balloon Text" w:semiHidden="1" w:unhideWhenUsed="1"/>
-    <w:lsdException w:name="Table Grid" w:semiHidden="1" w:uiPriority="59" w:unhideWhenUsed="1"/>
+    <w:lsdException w:name="Table Grid" w:uiPriority="59"/>
     <w:lsdException w:name="Table Theme" w:semiHidden="1" w:unhideWhenUsed="1"/>
     <w:lsdException w:name="Placeholder Text" w:semiHidden="1"/>
     <w:lsdException w:name="No Spacing" w:uiPriority="1" w:qFormat="1"/>

</xml_diff>

<commit_message>
SDS section 8 done
</commit_message>
<xml_diff>
--- a/140542B_Software_Architecture_Document.docx
+++ b/140542B_Software_Architecture_Document.docx
@@ -8898,7 +8898,7 @@
                 </mc:Choice>
                 <mc:Fallback>
                   <w:pict>
-                    <v:shapetype w14:anchorId="5F966EFD" id="_x0000_t32" coordsize="21600,21600" o:spt="32" o:oned="t" path="m,l21600,21600e" filled="f">
+                    <v:shapetype w14:anchorId="02BCC5E0" id="_x0000_t32" coordsize="21600,21600" o:spt="32" o:oned="t" path="m,l21600,21600e" filled="f">
                       <v:path arrowok="t" fillok="f" o:connecttype="none"/>
                       <o:lock v:ext="edit" shapetype="t"/>
                     </v:shapetype>
@@ -8968,7 +8968,7 @@
                 </mc:Choice>
                 <mc:Fallback>
                   <w:pict>
-                    <v:shape w14:anchorId="0DA90FEB" id="Straight Arrow Connector 20" o:spid="_x0000_s1026" type="#_x0000_t32" style="position:absolute;margin-left:175.55pt;margin-top:123.1pt;width:82.2pt;height:1.2pt;z-index:251162112;visibility:visible;mso-wrap-style:square;mso-wrap-distance-left:9pt;mso-wrap-distance-top:0;mso-wrap-distance-right:9pt;mso-wrap-distance-bottom:0;mso-position-horizontal:absolute;mso-position-horizontal-relative:text;mso-position-vertical:absolute;mso-position-vertical-relative:text" o:gfxdata="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" strokecolor="black [3040]">
+                    <v:shape w14:anchorId="7EA8088C" id="Straight Arrow Connector 20" o:spid="_x0000_s1026" type="#_x0000_t32" style="position:absolute;margin-left:175.55pt;margin-top:123.1pt;width:82.2pt;height:1.2pt;z-index:251162112;visibility:visible;mso-wrap-style:square;mso-wrap-distance-left:9pt;mso-wrap-distance-top:0;mso-wrap-distance-right:9pt;mso-wrap-distance-bottom:0;mso-position-horizontal:absolute;mso-position-horizontal-relative:text;mso-position-vertical:absolute;mso-position-vertical-relative:text" o:gfxdata="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" strokecolor="black [3040]">
                       <v:stroke endarrow="block"/>
                     </v:shape>
                   </w:pict>
@@ -9034,7 +9034,7 @@
                 </mc:Choice>
                 <mc:Fallback>
                   <w:pict>
-                    <v:shape w14:anchorId="21A037C4" id="Straight Arrow Connector 13" o:spid="_x0000_s1026" type="#_x0000_t32" style="position:absolute;margin-left:174.35pt;margin-top:61.3pt;width:82.2pt;height:1.2pt;z-index:251125248;visibility:visible;mso-wrap-style:square;mso-wrap-distance-left:9pt;mso-wrap-distance-top:0;mso-wrap-distance-right:9pt;mso-wrap-distance-bottom:0;mso-position-horizontal:absolute;mso-position-horizontal-relative:text;mso-position-vertical:absolute;mso-position-vertical-relative:text" o:gfxdata="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" strokecolor="black [3040]">
+                    <v:shape w14:anchorId="0BB511DE" id="Straight Arrow Connector 13" o:spid="_x0000_s1026" type="#_x0000_t32" style="position:absolute;margin-left:174.35pt;margin-top:61.3pt;width:82.2pt;height:1.2pt;z-index:251125248;visibility:visible;mso-wrap-style:square;mso-wrap-distance-left:9pt;mso-wrap-distance-top:0;mso-wrap-distance-right:9pt;mso-wrap-distance-bottom:0;mso-position-horizontal:absolute;mso-position-horizontal-relative:text;mso-position-vertical:absolute;mso-position-vertical-relative:text" o:gfxdata="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" strokecolor="black [3040]">
                       <v:stroke endarrow="block"/>
                     </v:shape>
                   </w:pict>
@@ -9100,7 +9100,7 @@
                 </mc:Choice>
                 <mc:Fallback>
                   <w:pict>
-                    <v:shape w14:anchorId="284E7B03" id="Straight Arrow Connector 10" o:spid="_x0000_s1026" type="#_x0000_t32" style="position:absolute;margin-left:107.75pt;margin-top:28.9pt;width:.6pt;height:21pt;z-index:251123200;visibility:visible;mso-wrap-style:square;mso-wrap-distance-left:9pt;mso-wrap-distance-top:0;mso-wrap-distance-right:9pt;mso-wrap-distance-bottom:0;mso-position-horizontal:absolute;mso-position-horizontal-relative:text;mso-position-vertical:absolute;mso-position-vertical-relative:text" o:gfxdata="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" strokecolor="black [3040]">
+                    <v:shape w14:anchorId="764F061F" id="Straight Arrow Connector 10" o:spid="_x0000_s1026" type="#_x0000_t32" style="position:absolute;margin-left:107.75pt;margin-top:28.9pt;width:.6pt;height:21pt;z-index:251123200;visibility:visible;mso-wrap-style:square;mso-wrap-distance-left:9pt;mso-wrap-distance-top:0;mso-wrap-distance-right:9pt;mso-wrap-distance-bottom:0;mso-position-horizontal:absolute;mso-position-horizontal-relative:text;mso-position-vertical:absolute;mso-position-vertical-relative:text" o:gfxdata="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" strokecolor="black [3040]">
                       <v:stroke endarrow="block"/>
                     </v:shape>
                   </w:pict>
@@ -9372,7 +9372,7 @@
                 </mc:Choice>
                 <mc:Fallback>
                   <w:pict>
-                    <v:oval w14:anchorId="6E887671" id="Oval 9" o:spid="_x0000_s1026" style="position:absolute;margin-left:96.95pt;margin-top:9.1pt;width:21.6pt;height:21pt;z-index:251065856;visibility:visible;mso-wrap-style:square;mso-width-percent:0;mso-height-percent:0;mso-wrap-distance-left:9pt;mso-wrap-distance-top:0;mso-wrap-distance-right:9pt;mso-wrap-distance-bottom:0;mso-position-horizontal:absolute;mso-position-horizontal-relative:text;mso-position-vertical:absolute;mso-position-vertical-relative:text;mso-width-percent:0;mso-height-percent:0;mso-width-relative:margin;mso-height-relative:margin;v-text-anchor:middle" o:gfxdata="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" fillcolor="black [3200]" strokecolor="black [1600]" strokeweight="2pt"/>
+                    <v:oval w14:anchorId="098AA10F" id="Oval 9" o:spid="_x0000_s1026" style="position:absolute;margin-left:96.95pt;margin-top:9.1pt;width:21.6pt;height:21pt;z-index:251065856;visibility:visible;mso-wrap-style:square;mso-width-percent:0;mso-height-percent:0;mso-wrap-distance-left:9pt;mso-wrap-distance-top:0;mso-wrap-distance-right:9pt;mso-wrap-distance-bottom:0;mso-position-horizontal:absolute;mso-position-horizontal-relative:text;mso-position-vertical:absolute;mso-position-vertical-relative:text;mso-width-percent:0;mso-height-percent:0;mso-width-relative:margin;mso-height-relative:margin;v-text-anchor:middle" o:gfxdata="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" fillcolor="black [3200]" strokecolor="black [1600]" strokeweight="2pt"/>
                   </w:pict>
                 </mc:Fallback>
               </mc:AlternateContent>
@@ -9502,7 +9502,7 @@
                 </mc:Choice>
                 <mc:Fallback>
                   <w:pict>
-                    <v:group w14:anchorId="7EA0C9DC" id="Group 11" o:spid="_x0000_s1026" style="position:absolute;margin-left:82.55pt;margin-top:255.1pt;width:34.8pt;height:33.6pt;z-index:251121152" coordsize="441960,426720" o:gfxdata="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">
+                    <v:group w14:anchorId="31EF548B" id="Group 11" o:spid="_x0000_s1026" style="position:absolute;margin-left:82.55pt;margin-top:255.1pt;width:34.8pt;height:33.6pt;z-index:251121152" coordsize="441960,426720" o:gfxdata="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">
                       <v:shapetype id="_x0000_t23" coordsize="21600,21600" o:spt="23" adj="5400" path="m,10800qy10800,,21600,10800,10800,21600,,10800xm@0,10800qy10800@2@1,10800,10800@0@0,10800xe">
                         <v:formulas>
                           <v:f eqn="val #0"/>
@@ -9589,7 +9589,7 @@
                 </mc:Choice>
                 <mc:Fallback>
                   <w:pict>
-                    <v:shape w14:anchorId="7272F03A" id="Straight Arrow Connector 18" o:spid="_x0000_s1026" type="#_x0000_t32" style="position:absolute;margin-left:99.35pt;margin-top:233.6pt;width:.6pt;height:21pt;z-index:251155968;visibility:visible;mso-wrap-style:square;mso-width-percent:0;mso-height-percent:0;mso-wrap-distance-left:9pt;mso-wrap-distance-top:0;mso-wrap-distance-right:9pt;mso-wrap-distance-bottom:0;mso-position-horizontal:absolute;mso-position-horizontal-relative:text;mso-position-vertical:absolute;mso-position-vertical-relative:text;mso-width-percent:0;mso-height-percent:0;mso-width-relative:margin;mso-height-relative:margin" o:gfxdata="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" strokecolor="black [3040]">
+                    <v:shape w14:anchorId="1373E8DA" id="Straight Arrow Connector 18" o:spid="_x0000_s1026" type="#_x0000_t32" style="position:absolute;margin-left:99.35pt;margin-top:233.6pt;width:.6pt;height:21pt;z-index:251155968;visibility:visible;mso-wrap-style:square;mso-width-percent:0;mso-height-percent:0;mso-wrap-distance-left:9pt;mso-wrap-distance-top:0;mso-wrap-distance-right:9pt;mso-wrap-distance-bottom:0;mso-position-horizontal:absolute;mso-position-horizontal-relative:text;mso-position-vertical:absolute;mso-position-vertical-relative:text;mso-width-percent:0;mso-height-percent:0;mso-width-relative:margin;mso-height-relative:margin" o:gfxdata="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" strokecolor="black [3040]">
                       <v:stroke endarrow="block"/>
                     </v:shape>
                   </w:pict>
@@ -9757,7 +9757,7 @@
                 </mc:Choice>
                 <mc:Fallback>
                   <w:pict>
-                    <v:shape w14:anchorId="66928C17" id="Straight Arrow Connector 17" o:spid="_x0000_s1026" type="#_x0000_t32" style="position:absolute;margin-left:98.75pt;margin-top:180.1pt;width:.6pt;height:21pt;z-index:251143680;visibility:visible;mso-wrap-style:square;mso-width-percent:0;mso-height-percent:0;mso-wrap-distance-left:9pt;mso-wrap-distance-top:0;mso-wrap-distance-right:9pt;mso-wrap-distance-bottom:0;mso-position-horizontal:absolute;mso-position-horizontal-relative:text;mso-position-vertical:absolute;mso-position-vertical-relative:text;mso-width-percent:0;mso-height-percent:0;mso-width-relative:margin;mso-height-relative:margin" o:gfxdata="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" strokecolor="black [3040]">
+                    <v:shape w14:anchorId="5028CBB1" id="Straight Arrow Connector 17" o:spid="_x0000_s1026" type="#_x0000_t32" style="position:absolute;margin-left:98.75pt;margin-top:180.1pt;width:.6pt;height:21pt;z-index:251143680;visibility:visible;mso-wrap-style:square;mso-width-percent:0;mso-height-percent:0;mso-wrap-distance-left:9pt;mso-wrap-distance-top:0;mso-wrap-distance-right:9pt;mso-wrap-distance-bottom:0;mso-position-horizontal:absolute;mso-position-horizontal-relative:text;mso-position-vertical:absolute;mso-position-vertical-relative:text;mso-width-percent:0;mso-height-percent:0;mso-width-relative:margin;mso-height-relative:margin" o:gfxdata="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" strokecolor="black [3040]">
                       <v:stroke endarrow="block"/>
                     </v:shape>
                   </w:pict>
@@ -10021,7 +10021,7 @@
                 </mc:Choice>
                 <mc:Fallback>
                   <w:pict>
-                    <v:shape w14:anchorId="18090BC6" id="Straight Arrow Connector 15" o:spid="_x0000_s1026" type="#_x0000_t32" style="position:absolute;margin-left:101.15pt;margin-top:136.3pt;width:.6pt;height:21pt;z-index:251131392;visibility:visible;mso-wrap-style:square;mso-width-percent:0;mso-height-percent:0;mso-wrap-distance-left:9pt;mso-wrap-distance-top:0;mso-wrap-distance-right:9pt;mso-wrap-distance-bottom:0;mso-position-horizontal:absolute;mso-position-horizontal-relative:text;mso-position-vertical:absolute;mso-position-vertical-relative:text;mso-width-percent:0;mso-height-percent:0;mso-width-relative:margin;mso-height-relative:margin" o:gfxdata="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" strokecolor="black [3040]">
+                    <v:shape w14:anchorId="2FE0FF57" id="Straight Arrow Connector 15" o:spid="_x0000_s1026" type="#_x0000_t32" style="position:absolute;margin-left:101.15pt;margin-top:136.3pt;width:.6pt;height:21pt;z-index:251131392;visibility:visible;mso-wrap-style:square;mso-width-percent:0;mso-height-percent:0;mso-wrap-distance-left:9pt;mso-wrap-distance-top:0;mso-wrap-distance-right:9pt;mso-wrap-distance-bottom:0;mso-position-horizontal:absolute;mso-position-horizontal-relative:text;mso-position-vertical:absolute;mso-position-vertical-relative:text;mso-width-percent:0;mso-height-percent:0;mso-width-relative:margin;mso-height-relative:margin" o:gfxdata="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" strokecolor="black [3040]">
                       <v:stroke endarrow="block"/>
                     </v:shape>
                   </w:pict>
@@ -10273,7 +10273,7 @@
                 </mc:Choice>
                 <mc:Fallback>
                   <w:pict>
-                    <v:shape w14:anchorId="4BCE89C5" id="Straight Arrow Connector 196" o:spid="_x0000_s1026" type="#_x0000_t32" style="position:absolute;margin-left:177.35pt;margin-top:78.1pt;width:78pt;height:31.2pt;flip:x;z-index:251202048;visibility:visible;mso-wrap-style:square;mso-wrap-distance-left:9pt;mso-wrap-distance-top:0;mso-wrap-distance-right:9pt;mso-wrap-distance-bottom:0;mso-position-horizontal:absolute;mso-position-horizontal-relative:text;mso-position-vertical:absolute;mso-position-vertical-relative:text" o:gfxdata="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" strokecolor="black [3040]">
+                    <v:shape w14:anchorId="0F9360EE" id="Straight Arrow Connector 196" o:spid="_x0000_s1026" type="#_x0000_t32" style="position:absolute;margin-left:177.35pt;margin-top:78.1pt;width:78pt;height:31.2pt;flip:x;z-index:251202048;visibility:visible;mso-wrap-style:square;mso-wrap-distance-left:9pt;mso-wrap-distance-top:0;mso-wrap-distance-right:9pt;mso-wrap-distance-bottom:0;mso-position-horizontal:absolute;mso-position-horizontal-relative:text;mso-position-vertical:absolute;mso-position-vertical-relative:text" o:gfxdata="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" strokecolor="black [3040]">
                       <v:stroke endarrow="block"/>
                     </v:shape>
                   </w:pict>
@@ -10339,7 +10339,7 @@
                 </mc:Choice>
                 <mc:Fallback>
                   <w:pict>
-                    <v:shape w14:anchorId="04718D6A" id="Straight Arrow Connector 197" o:spid="_x0000_s1026" type="#_x0000_t32" style="position:absolute;margin-left:175.55pt;margin-top:123.1pt;width:82.2pt;height:1.2pt;z-index:251203072;visibility:visible;mso-wrap-style:square;mso-wrap-distance-left:9pt;mso-wrap-distance-top:0;mso-wrap-distance-right:9pt;mso-wrap-distance-bottom:0;mso-position-horizontal:absolute;mso-position-horizontal-relative:text;mso-position-vertical:absolute;mso-position-vertical-relative:text" o:gfxdata="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" strokecolor="black [3040]">
+                    <v:shape w14:anchorId="2E2B4DCF" id="Straight Arrow Connector 197" o:spid="_x0000_s1026" type="#_x0000_t32" style="position:absolute;margin-left:175.55pt;margin-top:123.1pt;width:82.2pt;height:1.2pt;z-index:251203072;visibility:visible;mso-wrap-style:square;mso-wrap-distance-left:9pt;mso-wrap-distance-top:0;mso-wrap-distance-right:9pt;mso-wrap-distance-bottom:0;mso-position-horizontal:absolute;mso-position-horizontal-relative:text;mso-position-vertical:absolute;mso-position-vertical-relative:text" o:gfxdata="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" strokecolor="black [3040]">
                       <v:stroke endarrow="block"/>
                     </v:shape>
                   </w:pict>
@@ -10405,7 +10405,7 @@
                 </mc:Choice>
                 <mc:Fallback>
                   <w:pict>
-                    <v:shape w14:anchorId="4BE4D831" id="Straight Arrow Connector 198" o:spid="_x0000_s1026" type="#_x0000_t32" style="position:absolute;margin-left:174.35pt;margin-top:61.3pt;width:82.2pt;height:1.2pt;z-index:251189760;visibility:visible;mso-wrap-style:square;mso-wrap-distance-left:9pt;mso-wrap-distance-top:0;mso-wrap-distance-right:9pt;mso-wrap-distance-bottom:0;mso-position-horizontal:absolute;mso-position-horizontal-relative:text;mso-position-vertical:absolute;mso-position-vertical-relative:text" o:gfxdata="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" strokecolor="black [3040]">
+                    <v:shape w14:anchorId="3DD90E1B" id="Straight Arrow Connector 198" o:spid="_x0000_s1026" type="#_x0000_t32" style="position:absolute;margin-left:174.35pt;margin-top:61.3pt;width:82.2pt;height:1.2pt;z-index:251189760;visibility:visible;mso-wrap-style:square;mso-wrap-distance-left:9pt;mso-wrap-distance-top:0;mso-wrap-distance-right:9pt;mso-wrap-distance-bottom:0;mso-position-horizontal:absolute;mso-position-horizontal-relative:text;mso-position-vertical:absolute;mso-position-vertical-relative:text" o:gfxdata="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" strokecolor="black [3040]">
                       <v:stroke endarrow="block"/>
                     </v:shape>
                   </w:pict>
@@ -10471,7 +10471,7 @@
                 </mc:Choice>
                 <mc:Fallback>
                   <w:pict>
-                    <v:shape w14:anchorId="3933491C" id="Straight Arrow Connector 199" o:spid="_x0000_s1026" type="#_x0000_t32" style="position:absolute;margin-left:107.75pt;margin-top:28.9pt;width:.6pt;height:21pt;z-index:251188736;visibility:visible;mso-wrap-style:square;mso-wrap-distance-left:9pt;mso-wrap-distance-top:0;mso-wrap-distance-right:9pt;mso-wrap-distance-bottom:0;mso-position-horizontal:absolute;mso-position-horizontal-relative:text;mso-position-vertical:absolute;mso-position-vertical-relative:text" o:gfxdata="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" strokecolor="black [3040]">
+                    <v:shape w14:anchorId="500D1E20" id="Straight Arrow Connector 199" o:spid="_x0000_s1026" type="#_x0000_t32" style="position:absolute;margin-left:107.75pt;margin-top:28.9pt;width:.6pt;height:21pt;z-index:251188736;visibility:visible;mso-wrap-style:square;mso-wrap-distance-left:9pt;mso-wrap-distance-top:0;mso-wrap-distance-right:9pt;mso-wrap-distance-bottom:0;mso-position-horizontal:absolute;mso-position-horizontal-relative:text;mso-position-vertical:absolute;mso-position-vertical-relative:text" o:gfxdata="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" strokecolor="black [3040]">
                       <v:stroke endarrow="block"/>
                     </v:shape>
                   </w:pict>
@@ -10533,10 +10533,7 @@
                                     <w:jc w:val="center"/>
                                   </w:pPr>
                                   <w:r>
-                                    <w:t xml:space="preserve">Request </w:t>
-                                  </w:r>
-                                  <w:r>
-                                    <w:t>To provide task details</w:t>
+                                    <w:t>Request To provide task details</w:t>
                                   </w:r>
                                 </w:p>
                               </w:txbxContent>
@@ -10566,10 +10563,7 @@
                               <w:jc w:val="center"/>
                             </w:pPr>
                             <w:r>
-                              <w:t xml:space="preserve">Request </w:t>
-                            </w:r>
-                            <w:r>
-                              <w:t>To provide task details</w:t>
+                              <w:t>Request To provide task details</w:t>
                             </w:r>
                           </w:p>
                         </w:txbxContent>
@@ -10745,7 +10739,7 @@
                 </mc:Choice>
                 <mc:Fallback>
                   <w:pict>
-                    <v:oval w14:anchorId="06D9E858" id="Oval 202" o:spid="_x0000_s1026" style="position:absolute;margin-left:96.95pt;margin-top:9.1pt;width:21.6pt;height:21pt;z-index:251164160;visibility:visible;mso-wrap-style:square;mso-width-percent:0;mso-height-percent:0;mso-wrap-distance-left:9pt;mso-wrap-distance-top:0;mso-wrap-distance-right:9pt;mso-wrap-distance-bottom:0;mso-position-horizontal:absolute;mso-position-horizontal-relative:text;mso-position-vertical:absolute;mso-position-vertical-relative:text;mso-width-percent:0;mso-height-percent:0;mso-width-relative:margin;mso-height-relative:margin;v-text-anchor:middle" o:gfxdata="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" fillcolor="black [3200]" strokecolor="black [1600]" strokeweight="2pt"/>
+                    <v:oval w14:anchorId="342001D7" id="Oval 202" o:spid="_x0000_s1026" style="position:absolute;margin-left:96.95pt;margin-top:9.1pt;width:21.6pt;height:21pt;z-index:251164160;visibility:visible;mso-wrap-style:square;mso-width-percent:0;mso-height-percent:0;mso-wrap-distance-left:9pt;mso-wrap-distance-top:0;mso-wrap-distance-right:9pt;mso-wrap-distance-bottom:0;mso-position-horizontal:absolute;mso-position-horizontal-relative:text;mso-position-vertical:absolute;mso-position-vertical-relative:text;mso-width-percent:0;mso-height-percent:0;mso-width-relative:margin;mso-height-relative:margin;v-text-anchor:middle" o:gfxdata="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" fillcolor="black [3200]" strokecolor="black [1600]" strokeweight="2pt"/>
                   </w:pict>
                 </mc:Fallback>
               </mc:AlternateContent>
@@ -10875,7 +10869,7 @@
                 </mc:Choice>
                 <mc:Fallback>
                   <w:pict>
-                    <v:group w14:anchorId="2F1BD1C5" id="Group 203" o:spid="_x0000_s1026" style="position:absolute;margin-left:84.95pt;margin-top:200.5pt;width:34.8pt;height:33.6pt;z-index:251186688" coordsize="441960,426720" o:gfxdata="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">
+                    <v:group w14:anchorId="33A4CBEB" id="Group 203" o:spid="_x0000_s1026" style="position:absolute;margin-left:84.95pt;margin-top:200.5pt;width:34.8pt;height:33.6pt;z-index:251186688" coordsize="441960,426720" o:gfxdata="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">
                       <v:shape id="Circle: Hollow 204" o:spid="_x0000_s1027" type="#_x0000_t23" style="position:absolute;width:441960;height:426720;visibility:visible;mso-wrap-style:square;v-text-anchor:middle" o:gfxdata="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" adj="5214" fillcolor="white [3212]" strokecolor="black [3213]" strokeweight="2pt"/>
                       <v:oval id="Oval 205" o:spid="_x0000_s1028" style="position:absolute;left:76200;top:76200;width:274320;height:266700;visibility:visible;mso-wrap-style:square;v-text-anchor:middle" o:gfxdata="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" fillcolor="black [3200]" strokecolor="black [1600]" strokeweight="2pt"/>
                     </v:group>
@@ -10948,7 +10942,7 @@
                 </mc:Choice>
                 <mc:Fallback>
                   <w:pict>
-                    <v:shape w14:anchorId="713D1CC6" id="Straight Arrow Connector 206" o:spid="_x0000_s1026" type="#_x0000_t32" style="position:absolute;margin-left:102.35pt;margin-top:177.8pt;width:.6pt;height:21pt;z-index:251200000;visibility:visible;mso-wrap-style:square;mso-width-percent:0;mso-height-percent:0;mso-wrap-distance-left:9pt;mso-wrap-distance-top:0;mso-wrap-distance-right:9pt;mso-wrap-distance-bottom:0;mso-position-horizontal:absolute;mso-position-horizontal-relative:text;mso-position-vertical:absolute;mso-position-vertical-relative:text;mso-width-percent:0;mso-height-percent:0;mso-width-relative:margin;mso-height-relative:margin" o:gfxdata="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" strokecolor="black [3040]">
+                    <v:shape w14:anchorId="02399A4E" id="Straight Arrow Connector 206" o:spid="_x0000_s1026" type="#_x0000_t32" style="position:absolute;margin-left:102.35pt;margin-top:177.8pt;width:.6pt;height:21pt;z-index:251200000;visibility:visible;mso-wrap-style:square;mso-width-percent:0;mso-height-percent:0;mso-wrap-distance-left:9pt;mso-wrap-distance-top:0;mso-wrap-distance-right:9pt;mso-wrap-distance-bottom:0;mso-position-horizontal:absolute;mso-position-horizontal-relative:text;mso-position-vertical:absolute;mso-position-vertical-relative:text;mso-width-percent:0;mso-height-percent:0;mso-width-relative:margin;mso-height-relative:margin" o:gfxdata="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" strokecolor="black [3040]">
                       <v:stroke endarrow="block"/>
                     </v:shape>
                   </w:pict>
@@ -11212,7 +11206,7 @@
                 </mc:Choice>
                 <mc:Fallback>
                   <w:pict>
-                    <v:shape w14:anchorId="6DB4E07A" id="Straight Arrow Connector 211" o:spid="_x0000_s1026" type="#_x0000_t32" style="position:absolute;margin-left:101.15pt;margin-top:136.3pt;width:.6pt;height:21pt;z-index:251190784;visibility:visible;mso-wrap-style:square;mso-width-percent:0;mso-height-percent:0;mso-wrap-distance-left:9pt;mso-wrap-distance-top:0;mso-wrap-distance-right:9pt;mso-wrap-distance-bottom:0;mso-position-horizontal:absolute;mso-position-horizontal-relative:text;mso-position-vertical:absolute;mso-position-vertical-relative:text;mso-width-percent:0;mso-height-percent:0;mso-width-relative:margin;mso-height-relative:margin" o:gfxdata="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" strokecolor="black [3040]">
+                    <v:shape w14:anchorId="531E6122" id="Straight Arrow Connector 211" o:spid="_x0000_s1026" type="#_x0000_t32" style="position:absolute;margin-left:101.15pt;margin-top:136.3pt;width:.6pt;height:21pt;z-index:251190784;visibility:visible;mso-wrap-style:square;mso-width-percent:0;mso-height-percent:0;mso-wrap-distance-left:9pt;mso-wrap-distance-top:0;mso-wrap-distance-right:9pt;mso-wrap-distance-bottom:0;mso-position-horizontal:absolute;mso-position-horizontal-relative:text;mso-position-vertical:absolute;mso-position-vertical-relative:text;mso-width-percent:0;mso-height-percent:0;mso-width-relative:margin;mso-height-relative:margin" o:gfxdata="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" strokecolor="black [3040]">
                       <v:stroke endarrow="block"/>
                     </v:shape>
                   </w:pict>
@@ -11532,7 +11526,7 @@
                 </mc:Choice>
                 <mc:Fallback>
                   <w:pict>
-                    <v:shape w14:anchorId="3945C228" id="Straight Arrow Connector 214" o:spid="_x0000_s1026" type="#_x0000_t32" style="position:absolute;margin-left:175.55pt;margin-top:114.1pt;width:82.2pt;height:1.2pt;z-index:251307520;visibility:visible;mso-wrap-style:square;mso-wrap-distance-left:9pt;mso-wrap-distance-top:0;mso-wrap-distance-right:9pt;mso-wrap-distance-bottom:0;mso-position-horizontal:absolute;mso-position-horizontal-relative:text;mso-position-vertical:absolute;mso-position-vertical-relative:text" o:gfxdata="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" strokecolor="black [3040]">
+                    <v:shape w14:anchorId="308E9C01" id="Straight Arrow Connector 214" o:spid="_x0000_s1026" type="#_x0000_t32" style="position:absolute;margin-left:175.55pt;margin-top:114.1pt;width:82.2pt;height:1.2pt;z-index:251307520;visibility:visible;mso-wrap-style:square;mso-wrap-distance-left:9pt;mso-wrap-distance-top:0;mso-wrap-distance-right:9pt;mso-wrap-distance-bottom:0;mso-position-horizontal:absolute;mso-position-horizontal-relative:text;mso-position-vertical:absolute;mso-position-vertical-relative:text" o:gfxdata="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" strokecolor="black [3040]">
                       <v:stroke endarrow="block"/>
                     </v:shape>
                   </w:pict>
@@ -11604,7 +11598,7 @@
                 </mc:Choice>
                 <mc:Fallback>
                   <w:pict>
-                    <v:shape w14:anchorId="28F052A8" id="Straight Arrow Connector 261" o:spid="_x0000_s1026" type="#_x0000_t32" style="position:absolute;margin-left:117.95pt;margin-top:281.6pt;width:.6pt;height:21pt;z-index:251753984;visibility:visible;mso-wrap-style:square;mso-width-percent:0;mso-height-percent:0;mso-wrap-distance-left:9pt;mso-wrap-distance-top:0;mso-wrap-distance-right:9pt;mso-wrap-distance-bottom:0;mso-position-horizontal:absolute;mso-position-horizontal-relative:text;mso-position-vertical:absolute;mso-position-vertical-relative:text;mso-width-percent:0;mso-height-percent:0;mso-width-relative:margin;mso-height-relative:margin" o:gfxdata="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" strokecolor="black [3040]">
+                    <v:shape w14:anchorId="3259DDC8" id="Straight Arrow Connector 261" o:spid="_x0000_s1026" type="#_x0000_t32" style="position:absolute;margin-left:117.95pt;margin-top:281.6pt;width:.6pt;height:21pt;z-index:251753984;visibility:visible;mso-wrap-style:square;mso-width-percent:0;mso-height-percent:0;mso-wrap-distance-left:9pt;mso-wrap-distance-top:0;mso-wrap-distance-right:9pt;mso-wrap-distance-bottom:0;mso-position-horizontal:absolute;mso-position-horizontal-relative:text;mso-position-vertical:absolute;mso-position-vertical-relative:text;mso-width-percent:0;mso-height-percent:0;mso-width-relative:margin;mso-height-relative:margin" o:gfxdata="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" strokecolor="black [3040]">
                       <v:stroke endarrow="block"/>
                     </v:shape>
                   </w:pict>
@@ -11670,7 +11664,7 @@
                 </mc:Choice>
                 <mc:Fallback>
                   <w:pict>
-                    <v:shape w14:anchorId="2B88A5F0" id="Straight Arrow Connector 258" o:spid="_x0000_s1026" type="#_x0000_t32" style="position:absolute;margin-left:179.15pt;margin-top:261.7pt;width:82.2pt;height:1.2pt;flip:x;z-index:251750912;visibility:visible;mso-wrap-style:square;mso-wrap-distance-left:9pt;mso-wrap-distance-top:0;mso-wrap-distance-right:9pt;mso-wrap-distance-bottom:0;mso-position-horizontal:absolute;mso-position-horizontal-relative:text;mso-position-vertical:absolute;mso-position-vertical-relative:text" o:gfxdata="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" strokecolor="black [3040]">
+                    <v:shape w14:anchorId="48C45A49" id="Straight Arrow Connector 258" o:spid="_x0000_s1026" type="#_x0000_t32" style="position:absolute;margin-left:179.15pt;margin-top:261.7pt;width:82.2pt;height:1.2pt;flip:x;z-index:251750912;visibility:visible;mso-wrap-style:square;mso-wrap-distance-left:9pt;mso-wrap-distance-top:0;mso-wrap-distance-right:9pt;mso-wrap-distance-bottom:0;mso-position-horizontal:absolute;mso-position-horizontal-relative:text;mso-position-vertical:absolute;mso-position-vertical-relative:text" o:gfxdata="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" strokecolor="black [3040]">
                       <v:stroke endarrow="block"/>
                     </v:shape>
                   </w:pict>
@@ -11736,7 +11730,7 @@
                 </mc:Choice>
                 <mc:Fallback>
                   <w:pict>
-                    <v:shape w14:anchorId="53A979F8" id="Straight Arrow Connector 257" o:spid="_x0000_s1026" type="#_x0000_t32" style="position:absolute;margin-left:175.55pt;margin-top:310.9pt;width:82.2pt;height:1.2pt;z-index:251747840;visibility:visible;mso-wrap-style:square;mso-wrap-distance-left:9pt;mso-wrap-distance-top:0;mso-wrap-distance-right:9pt;mso-wrap-distance-bottom:0;mso-position-horizontal:absolute;mso-position-horizontal-relative:text;mso-position-vertical:absolute;mso-position-vertical-relative:text" o:gfxdata="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" strokecolor="black [3040]">
+                    <v:shape w14:anchorId="465665D5" id="Straight Arrow Connector 257" o:spid="_x0000_s1026" type="#_x0000_t32" style="position:absolute;margin-left:175.55pt;margin-top:310.9pt;width:82.2pt;height:1.2pt;z-index:251747840;visibility:visible;mso-wrap-style:square;mso-wrap-distance-left:9pt;mso-wrap-distance-top:0;mso-wrap-distance-right:9pt;mso-wrap-distance-bottom:0;mso-position-horizontal:absolute;mso-position-horizontal-relative:text;mso-position-vertical:absolute;mso-position-vertical-relative:text" o:gfxdata="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" strokecolor="black [3040]">
                       <v:stroke endarrow="block"/>
                     </v:shape>
                   </w:pict>
@@ -11994,7 +11988,7 @@
                 </mc:Choice>
                 <mc:Fallback>
                   <w:pict>
-                    <v:shape w14:anchorId="47C21828" id="Straight Arrow Connector 213" o:spid="_x0000_s1026" type="#_x0000_t32" style="position:absolute;margin-left:177.35pt;margin-top:78.1pt;width:78pt;height:31.2pt;flip:x;z-index:251300352;visibility:visible;mso-wrap-style:square;mso-wrap-distance-left:9pt;mso-wrap-distance-top:0;mso-wrap-distance-right:9pt;mso-wrap-distance-bottom:0;mso-position-horizontal:absolute;mso-position-horizontal-relative:text;mso-position-vertical:absolute;mso-position-vertical-relative:text" o:gfxdata="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" strokecolor="black [3040]">
+                    <v:shape w14:anchorId="222B3809" id="Straight Arrow Connector 213" o:spid="_x0000_s1026" type="#_x0000_t32" style="position:absolute;margin-left:177.35pt;margin-top:78.1pt;width:78pt;height:31.2pt;flip:x;z-index:251300352;visibility:visible;mso-wrap-style:square;mso-wrap-distance-left:9pt;mso-wrap-distance-top:0;mso-wrap-distance-right:9pt;mso-wrap-distance-bottom:0;mso-position-horizontal:absolute;mso-position-horizontal-relative:text;mso-position-vertical:absolute;mso-position-vertical-relative:text" o:gfxdata="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" strokecolor="black [3040]">
                       <v:stroke endarrow="block"/>
                     </v:shape>
                   </w:pict>
@@ -12060,7 +12054,7 @@
                 </mc:Choice>
                 <mc:Fallback>
                   <w:pict>
-                    <v:shape w14:anchorId="0AA8408C" id="Straight Arrow Connector 215" o:spid="_x0000_s1026" type="#_x0000_t32" style="position:absolute;margin-left:174.35pt;margin-top:61.3pt;width:82.2pt;height:1.2pt;z-index:251270656;visibility:visible;mso-wrap-style:square;mso-wrap-distance-left:9pt;mso-wrap-distance-top:0;mso-wrap-distance-right:9pt;mso-wrap-distance-bottom:0;mso-position-horizontal:absolute;mso-position-horizontal-relative:text;mso-position-vertical:absolute;mso-position-vertical-relative:text" o:gfxdata="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" strokecolor="black [3040]">
+                    <v:shape w14:anchorId="0886A3F1" id="Straight Arrow Connector 215" o:spid="_x0000_s1026" type="#_x0000_t32" style="position:absolute;margin-left:174.35pt;margin-top:61.3pt;width:82.2pt;height:1.2pt;z-index:251270656;visibility:visible;mso-wrap-style:square;mso-wrap-distance-left:9pt;mso-wrap-distance-top:0;mso-wrap-distance-right:9pt;mso-wrap-distance-bottom:0;mso-position-horizontal:absolute;mso-position-horizontal-relative:text;mso-position-vertical:absolute;mso-position-vertical-relative:text" o:gfxdata="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" strokecolor="black [3040]">
                       <v:stroke endarrow="block"/>
                     </v:shape>
                   </w:pict>
@@ -12126,7 +12120,7 @@
                 </mc:Choice>
                 <mc:Fallback>
                   <w:pict>
-                    <v:shape w14:anchorId="06EC791B" id="Straight Arrow Connector 216" o:spid="_x0000_s1026" type="#_x0000_t32" style="position:absolute;margin-left:107.75pt;margin-top:28.9pt;width:.6pt;height:21pt;z-index:251264512;visibility:visible;mso-wrap-style:square;mso-wrap-distance-left:9pt;mso-wrap-distance-top:0;mso-wrap-distance-right:9pt;mso-wrap-distance-bottom:0;mso-position-horizontal:absolute;mso-position-horizontal-relative:text;mso-position-vertical:absolute;mso-position-vertical-relative:text" o:gfxdata="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" strokecolor="black [3040]">
+                    <v:shape w14:anchorId="6FD4E3AD" id="Straight Arrow Connector 216" o:spid="_x0000_s1026" type="#_x0000_t32" style="position:absolute;margin-left:107.75pt;margin-top:28.9pt;width:.6pt;height:21pt;z-index:251264512;visibility:visible;mso-wrap-style:square;mso-wrap-distance-left:9pt;mso-wrap-distance-top:0;mso-wrap-distance-right:9pt;mso-wrap-distance-bottom:0;mso-position-horizontal:absolute;mso-position-horizontal-relative:text;mso-position-vertical:absolute;mso-position-vertical-relative:text" o:gfxdata="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" strokecolor="black [3040]">
                       <v:stroke endarrow="block"/>
                     </v:shape>
                   </w:pict>
@@ -12188,10 +12182,7 @@
                                     <w:jc w:val="center"/>
                                   </w:pPr>
                                   <w:r>
-                                    <w:t xml:space="preserve">Request </w:t>
-                                  </w:r>
-                                  <w:r>
-                                    <w:t>predicted schedule</w:t>
+                                    <w:t>Request predicted schedule</w:t>
                                   </w:r>
                                 </w:p>
                               </w:txbxContent>
@@ -12221,10 +12212,7 @@
                               <w:jc w:val="center"/>
                             </w:pPr>
                             <w:r>
-                              <w:t xml:space="preserve">Request </w:t>
-                            </w:r>
-                            <w:r>
-                              <w:t>predicted schedule</w:t>
+                              <w:t>Request predicted schedule</w:t>
                             </w:r>
                           </w:p>
                         </w:txbxContent>
@@ -12290,10 +12278,7 @@
                                     <w:jc w:val="center"/>
                                   </w:pPr>
                                   <w:r>
-                                    <w:t>S</w:t>
-                                  </w:r>
-                                  <w:r>
-                                    <w:t>ubmit the date</w:t>
+                                    <w:t>Submit the date</w:t>
                                   </w:r>
                                 </w:p>
                               </w:txbxContent>
@@ -12323,10 +12308,7 @@
                               <w:jc w:val="center"/>
                             </w:pPr>
                             <w:r>
-                              <w:t>S</w:t>
-                            </w:r>
-                            <w:r>
-                              <w:t>ubmit the date</w:t>
+                              <w:t>Submit the date</w:t>
                             </w:r>
                           </w:p>
                         </w:txbxContent>
@@ -12406,7 +12388,7 @@
                 </mc:Choice>
                 <mc:Fallback>
                   <w:pict>
-                    <v:oval w14:anchorId="3A912865" id="Oval 220" o:spid="_x0000_s1026" style="position:absolute;margin-left:96.95pt;margin-top:9.1pt;width:21.6pt;height:21pt;z-index:251208192;visibility:visible;mso-wrap-style:square;mso-width-percent:0;mso-height-percent:0;mso-wrap-distance-left:9pt;mso-wrap-distance-top:0;mso-wrap-distance-right:9pt;mso-wrap-distance-bottom:0;mso-position-horizontal:absolute;mso-position-horizontal-relative:text;mso-position-vertical:absolute;mso-position-vertical-relative:text;mso-width-percent:0;mso-height-percent:0;mso-width-relative:margin;mso-height-relative:margin;v-text-anchor:middle" o:gfxdata="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" fillcolor="black [3200]" strokecolor="black [1600]" strokeweight="2pt"/>
+                    <v:oval w14:anchorId="0F591038" id="Oval 220" o:spid="_x0000_s1026" style="position:absolute;margin-left:96.95pt;margin-top:9.1pt;width:21.6pt;height:21pt;z-index:251208192;visibility:visible;mso-wrap-style:square;mso-width-percent:0;mso-height-percent:0;mso-wrap-distance-left:9pt;mso-wrap-distance-top:0;mso-wrap-distance-right:9pt;mso-wrap-distance-bottom:0;mso-position-horizontal:absolute;mso-position-horizontal-relative:text;mso-position-vertical:absolute;mso-position-vertical-relative:text;mso-width-percent:0;mso-height-percent:0;mso-width-relative:margin;mso-height-relative:margin;v-text-anchor:middle" o:gfxdata="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" fillcolor="black [3200]" strokecolor="black [1600]" strokeweight="2pt"/>
                   </w:pict>
                 </mc:Fallback>
               </mc:AlternateContent>
@@ -12579,7 +12561,7 @@
                 </mc:Choice>
                 <mc:Fallback>
                   <w:pict>
-                    <v:shape w14:anchorId="3B06F1FE" id="Straight Arrow Connector 229" o:spid="_x0000_s1026" type="#_x0000_t32" style="position:absolute;margin-left:100.55pt;margin-top:123.8pt;width:.6pt;height:21pt;z-index:251276800;visibility:visible;mso-wrap-style:square;mso-width-percent:0;mso-height-percent:0;mso-wrap-distance-left:9pt;mso-wrap-distance-top:0;mso-wrap-distance-right:9pt;mso-wrap-distance-bottom:0;mso-position-horizontal:absolute;mso-position-horizontal-relative:text;mso-position-vertical:absolute;mso-position-vertical-relative:text;mso-width-percent:0;mso-height-percent:0;mso-width-relative:margin;mso-height-relative:margin" o:gfxdata="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" strokecolor="black [3040]">
+                    <v:shape w14:anchorId="102D1E15" id="Straight Arrow Connector 229" o:spid="_x0000_s1026" type="#_x0000_t32" style="position:absolute;margin-left:100.55pt;margin-top:123.8pt;width:.6pt;height:21pt;z-index:251276800;visibility:visible;mso-wrap-style:square;mso-width-percent:0;mso-height-percent:0;mso-wrap-distance-left:9pt;mso-wrap-distance-top:0;mso-wrap-distance-right:9pt;mso-wrap-distance-bottom:0;mso-position-horizontal:absolute;mso-position-horizontal-relative:text;mso-position-vertical:absolute;mso-position-vertical-relative:text;mso-width-percent:0;mso-height-percent:0;mso-width-relative:margin;mso-height-relative:margin" o:gfxdata="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" strokecolor="black [3040]">
                       <v:stroke endarrow="block"/>
                     </v:shape>
                   </w:pict>
@@ -12800,7 +12782,7 @@
                 </mc:Choice>
                 <mc:Fallback>
                   <w:pict>
-                    <v:group w14:anchorId="78A12EF4" id="Group 221" o:spid="_x0000_s1026" style="position:absolute;margin-left:87.95pt;margin-top:379.9pt;width:34.8pt;height:33.6pt;z-index:251258368" coordsize="441960,426720" o:gfxdata="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">
+                    <v:group w14:anchorId="43943147" id="Group 221" o:spid="_x0000_s1026" style="position:absolute;margin-left:87.95pt;margin-top:379.9pt;width:34.8pt;height:33.6pt;z-index:251258368" coordsize="441960,426720" o:gfxdata="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">
                       <v:shape id="Circle: Hollow 222" o:spid="_x0000_s1027" type="#_x0000_t23" style="position:absolute;width:441960;height:426720;visibility:visible;mso-wrap-style:square;v-text-anchor:middle" o:gfxdata="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" adj="5214" fillcolor="white [3212]" strokecolor="black [3213]" strokeweight="2pt"/>
                       <v:oval id="Oval 223" o:spid="_x0000_s1028" style="position:absolute;left:76200;top:76200;width:274320;height:266700;visibility:visible;mso-wrap-style:square;v-text-anchor:middle" o:gfxdata="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" fillcolor="black [3200]" strokecolor="black [1600]" strokeweight="2pt"/>
                     </v:group>
@@ -12873,7 +12855,7 @@
                 </mc:Choice>
                 <mc:Fallback>
                   <w:pict>
-                    <v:shape w14:anchorId="555CC047" id="Straight Arrow Connector 256" o:spid="_x0000_s1026" type="#_x0000_t32" style="position:absolute;margin-left:104.75pt;margin-top:357.8pt;width:.6pt;height:21pt;z-index:251742720;visibility:visible;mso-wrap-style:square;mso-width-percent:0;mso-height-percent:0;mso-wrap-distance-left:9pt;mso-wrap-distance-top:0;mso-wrap-distance-right:9pt;mso-wrap-distance-bottom:0;mso-position-horizontal:absolute;mso-position-horizontal-relative:text;mso-position-vertical:absolute;mso-position-vertical-relative:text;mso-width-percent:0;mso-height-percent:0;mso-width-relative:margin;mso-height-relative:margin" o:gfxdata="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" strokecolor="black [3040]">
+                    <v:shape w14:anchorId="57464EB2" id="Straight Arrow Connector 256" o:spid="_x0000_s1026" type="#_x0000_t32" style="position:absolute;margin-left:104.75pt;margin-top:357.8pt;width:.6pt;height:21pt;z-index:251742720;visibility:visible;mso-wrap-style:square;mso-width-percent:0;mso-height-percent:0;mso-wrap-distance-left:9pt;mso-wrap-distance-top:0;mso-wrap-distance-right:9pt;mso-wrap-distance-bottom:0;mso-position-horizontal:absolute;mso-position-horizontal-relative:text;mso-position-vertical:absolute;mso-position-vertical-relative:text;mso-width-percent:0;mso-height-percent:0;mso-width-relative:margin;mso-height-relative:margin" o:gfxdata="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" strokecolor="black [3040]">
                       <v:stroke endarrow="block"/>
                     </v:shape>
                   </w:pict>
@@ -12945,7 +12927,7 @@
                 </mc:Choice>
                 <mc:Fallback>
                   <w:pict>
-                    <v:shape w14:anchorId="3A1F220F" id="Straight Arrow Connector 255" o:spid="_x0000_s1026" type="#_x0000_t32" style="position:absolute;margin-left:99.95pt;margin-top:315.2pt;width:.6pt;height:21pt;z-index:251641344;visibility:visible;mso-wrap-style:square;mso-width-percent:0;mso-height-percent:0;mso-wrap-distance-left:9pt;mso-wrap-distance-top:0;mso-wrap-distance-right:9pt;mso-wrap-distance-bottom:0;mso-position-horizontal:absolute;mso-position-horizontal-relative:text;mso-position-vertical:absolute;mso-position-vertical-relative:text;mso-width-percent:0;mso-height-percent:0;mso-width-relative:margin;mso-height-relative:margin" o:gfxdata="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" strokecolor="black [3040]">
+                    <v:shape w14:anchorId="7690F63C" id="Straight Arrow Connector 255" o:spid="_x0000_s1026" type="#_x0000_t32" style="position:absolute;margin-left:99.95pt;margin-top:315.2pt;width:.6pt;height:21pt;z-index:251641344;visibility:visible;mso-wrap-style:square;mso-width-percent:0;mso-height-percent:0;mso-wrap-distance-left:9pt;mso-wrap-distance-top:0;mso-wrap-distance-right:9pt;mso-wrap-distance-bottom:0;mso-position-horizontal:absolute;mso-position-horizontal-relative:text;mso-position-vertical:absolute;mso-position-vertical-relative:text;mso-width-percent:0;mso-height-percent:0;mso-width-relative:margin;mso-height-relative:margin" o:gfxdata="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" strokecolor="black [3040]">
                       <v:stroke endarrow="block"/>
                     </v:shape>
                   </w:pict>
@@ -13305,7 +13287,7 @@
                 </mc:Choice>
                 <mc:Fallback>
                   <w:pict>
-                    <v:shape w14:anchorId="013994B4" id="Straight Arrow Connector 224" o:spid="_x0000_s1026" type="#_x0000_t32" style="position:absolute;margin-left:99.35pt;margin-top:233.6pt;width:.6pt;height:21pt;z-index:251293184;visibility:visible;mso-wrap-style:square;mso-width-percent:0;mso-height-percent:0;mso-wrap-distance-left:9pt;mso-wrap-distance-top:0;mso-wrap-distance-right:9pt;mso-wrap-distance-bottom:0;mso-position-horizontal:absolute;mso-position-horizontal-relative:text;mso-position-vertical:absolute;mso-position-vertical-relative:text;mso-width-percent:0;mso-height-percent:0;mso-width-relative:margin;mso-height-relative:margin" o:gfxdata="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" strokecolor="black [3040]">
+                    <v:shape w14:anchorId="0318BECB" id="Straight Arrow Connector 224" o:spid="_x0000_s1026" type="#_x0000_t32" style="position:absolute;margin-left:99.35pt;margin-top:233.6pt;width:.6pt;height:21pt;z-index:251293184;visibility:visible;mso-wrap-style:square;mso-width-percent:0;mso-height-percent:0;mso-wrap-distance-left:9pt;mso-wrap-distance-top:0;mso-wrap-distance-right:9pt;mso-wrap-distance-bottom:0;mso-position-horizontal:absolute;mso-position-horizontal-relative:text;mso-position-vertical:absolute;mso-position-vertical-relative:text;mso-width-percent:0;mso-height-percent:0;mso-width-relative:margin;mso-height-relative:margin" o:gfxdata="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" strokecolor="black [3040]">
                       <v:stroke endarrow="block"/>
                     </v:shape>
                   </w:pict>
@@ -13473,7 +13455,7 @@
                 </mc:Choice>
                 <mc:Fallback>
                   <w:pict>
-                    <v:shape w14:anchorId="5E01A6A6" id="Straight Arrow Connector 226" o:spid="_x0000_s1026" type="#_x0000_t32" style="position:absolute;margin-left:98.75pt;margin-top:180.1pt;width:.6pt;height:21pt;z-index:251284992;visibility:visible;mso-wrap-style:square;mso-width-percent:0;mso-height-percent:0;mso-wrap-distance-left:9pt;mso-wrap-distance-top:0;mso-wrap-distance-right:9pt;mso-wrap-distance-bottom:0;mso-position-horizontal:absolute;mso-position-horizontal-relative:text;mso-position-vertical:absolute;mso-position-vertical-relative:text;mso-width-percent:0;mso-height-percent:0;mso-width-relative:margin;mso-height-relative:margin" o:gfxdata="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" strokecolor="black [3040]">
+                    <v:shape w14:anchorId="352CE73A" id="Straight Arrow Connector 226" o:spid="_x0000_s1026" type="#_x0000_t32" style="position:absolute;margin-left:98.75pt;margin-top:180.1pt;width:.6pt;height:21pt;z-index:251284992;visibility:visible;mso-wrap-style:square;mso-width-percent:0;mso-height-percent:0;mso-wrap-distance-left:9pt;mso-wrap-distance-top:0;mso-wrap-distance-right:9pt;mso-wrap-distance-bottom:0;mso-position-horizontal:absolute;mso-position-horizontal-relative:text;mso-position-vertical:absolute;mso-position-vertical-relative:text;mso-width-percent:0;mso-height-percent:0;mso-width-relative:margin;mso-height-relative:margin" o:gfxdata="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" strokecolor="black [3040]">
                       <v:stroke endarrow="block"/>
                     </v:shape>
                   </w:pict>
@@ -13754,7 +13736,7 @@
                 </mc:Choice>
                 <mc:Fallback>
                   <w:pict>
-                    <v:shape w14:anchorId="14CF7F6C" id="Straight Arrow Connector 291" o:spid="_x0000_s1026" type="#_x0000_t32" style="position:absolute;margin-left:186.5pt;margin-top:130.25pt;width:85.35pt;height:28.8pt;flip:x y;z-index:251842048;visibility:visible;mso-wrap-style:square;mso-width-percent:0;mso-height-percent:0;mso-wrap-distance-left:9pt;mso-wrap-distance-top:0;mso-wrap-distance-right:9pt;mso-wrap-distance-bottom:0;mso-position-horizontal:absolute;mso-position-horizontal-relative:text;mso-position-vertical:absolute;mso-position-vertical-relative:text;mso-width-percent:0;mso-height-percent:0;mso-width-relative:margin;mso-height-relative:margin" o:gfxdata="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" strokecolor="black [3040]">
+                    <v:shape w14:anchorId="2BDEB70D" id="Straight Arrow Connector 291" o:spid="_x0000_s1026" type="#_x0000_t32" style="position:absolute;margin-left:186.5pt;margin-top:130.25pt;width:85.35pt;height:28.8pt;flip:x y;z-index:251842048;visibility:visible;mso-wrap-style:square;mso-width-percent:0;mso-height-percent:0;mso-wrap-distance-left:9pt;mso-wrap-distance-top:0;mso-wrap-distance-right:9pt;mso-wrap-distance-bottom:0;mso-position-horizontal:absolute;mso-position-horizontal-relative:text;mso-position-vertical:absolute;mso-position-vertical-relative:text;mso-width-percent:0;mso-height-percent:0;mso-width-relative:margin;mso-height-relative:margin" o:gfxdata="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" strokecolor="black [3040]">
                       <v:stroke endarrow="block"/>
                     </v:shape>
                   </w:pict>
@@ -13922,7 +13904,7 @@
                 </mc:Choice>
                 <mc:Fallback>
                   <w:pict>
-                    <v:shape w14:anchorId="40C520BB" id="Straight Arrow Connector 305" o:spid="_x0000_s1026" type="#_x0000_t32" style="position:absolute;margin-left:124.4pt;margin-top:140.35pt;width:.6pt;height:21pt;z-index:252201472;visibility:visible;mso-wrap-style:square;mso-width-percent:0;mso-height-percent:0;mso-wrap-distance-left:9pt;mso-wrap-distance-top:0;mso-wrap-distance-right:9pt;mso-wrap-distance-bottom:0;mso-position-horizontal:absolute;mso-position-horizontal-relative:text;mso-position-vertical:absolute;mso-position-vertical-relative:text;mso-width-percent:0;mso-height-percent:0;mso-width-relative:margin;mso-height-relative:margin" o:gfxdata="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" strokecolor="black [3040]">
+                    <v:shape w14:anchorId="5B1A17E0" id="Straight Arrow Connector 305" o:spid="_x0000_s1026" type="#_x0000_t32" style="position:absolute;margin-left:124.4pt;margin-top:140.35pt;width:.6pt;height:21pt;z-index:252201472;visibility:visible;mso-wrap-style:square;mso-width-percent:0;mso-height-percent:0;mso-wrap-distance-left:9pt;mso-wrap-distance-top:0;mso-wrap-distance-right:9pt;mso-wrap-distance-bottom:0;mso-position-horizontal:absolute;mso-position-horizontal-relative:text;mso-position-vertical:absolute;mso-position-vertical-relative:text;mso-width-percent:0;mso-height-percent:0;mso-width-relative:margin;mso-height-relative:margin" o:gfxdata="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" strokecolor="black [3040]">
                       <v:stroke endarrow="block"/>
                     </v:shape>
                   </w:pict>
@@ -13994,7 +13976,7 @@
                 </mc:Choice>
                 <mc:Fallback>
                   <w:pict>
-                    <v:shape w14:anchorId="0B5ACFB4" id="Straight Arrow Connector 295" o:spid="_x0000_s1026" type="#_x0000_t32" style="position:absolute;margin-left:126pt;margin-top:246.5pt;width:144.6pt;height:3.6pt;z-index:251878912;visibility:visible;mso-wrap-style:square;mso-width-percent:0;mso-height-percent:0;mso-wrap-distance-left:9pt;mso-wrap-distance-top:0;mso-wrap-distance-right:9pt;mso-wrap-distance-bottom:0;mso-position-horizontal:absolute;mso-position-horizontal-relative:text;mso-position-vertical:absolute;mso-position-vertical-relative:text;mso-width-percent:0;mso-height-percent:0;mso-width-relative:margin;mso-height-relative:margin" o:gfxdata="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" strokecolor="black [3040]">
+                    <v:shape w14:anchorId="6F851865" id="Straight Arrow Connector 295" o:spid="_x0000_s1026" type="#_x0000_t32" style="position:absolute;margin-left:126pt;margin-top:246.5pt;width:144.6pt;height:3.6pt;z-index:251878912;visibility:visible;mso-wrap-style:square;mso-width-percent:0;mso-height-percent:0;mso-wrap-distance-left:9pt;mso-wrap-distance-top:0;mso-wrap-distance-right:9pt;mso-wrap-distance-bottom:0;mso-position-horizontal:absolute;mso-position-horizontal-relative:text;mso-position-vertical:absolute;mso-position-vertical-relative:text;mso-width-percent:0;mso-height-percent:0;mso-width-relative:margin;mso-height-relative:margin" o:gfxdata="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" strokecolor="black [3040]">
                       <v:stroke endarrow="block"/>
                     </v:shape>
                   </w:pict>
@@ -14254,7 +14236,7 @@
                 </mc:Choice>
                 <mc:Fallback>
                   <w:pict>
-                    <v:shape w14:anchorId="3141298F" id="Straight Arrow Connector 262" o:spid="_x0000_s1026" type="#_x0000_t32" style="position:absolute;margin-left:124.55pt;margin-top:224.6pt;width:.6pt;height:21pt;z-index:251732480;visibility:visible;mso-wrap-style:square;mso-width-percent:0;mso-height-percent:0;mso-wrap-distance-left:9pt;mso-wrap-distance-top:0;mso-wrap-distance-right:9pt;mso-wrap-distance-bottom:0;mso-position-horizontal:absolute;mso-position-horizontal-relative:text;mso-position-vertical:absolute;mso-position-vertical-relative:text;mso-width-percent:0;mso-height-percent:0;mso-width-relative:margin;mso-height-relative:margin" o:gfxdata="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" strokecolor="black [3040]">
+                    <v:shape w14:anchorId="021E6EC7" id="Straight Arrow Connector 262" o:spid="_x0000_s1026" type="#_x0000_t32" style="position:absolute;margin-left:124.55pt;margin-top:224.6pt;width:.6pt;height:21pt;z-index:251732480;visibility:visible;mso-wrap-style:square;mso-width-percent:0;mso-height-percent:0;mso-wrap-distance-left:9pt;mso-wrap-distance-top:0;mso-wrap-distance-right:9pt;mso-wrap-distance-bottom:0;mso-position-horizontal:absolute;mso-position-horizontal-relative:text;mso-position-vertical:absolute;mso-position-vertical-relative:text;mso-width-percent:0;mso-height-percent:0;mso-width-relative:margin;mso-height-relative:margin" o:gfxdata="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" strokecolor="black [3040]">
                       <v:stroke endarrow="block"/>
                     </v:shape>
                   </w:pict>
@@ -14333,7 +14315,7 @@
                 </mc:Choice>
                 <mc:Fallback>
                   <w:pict>
-                    <v:shapetype w14:anchorId="5C1C13DF" id="_x0000_t4" coordsize="21600,21600" o:spt="4" path="m10800,l,10800,10800,21600,21600,10800xe">
+                    <v:shapetype w14:anchorId="6963EBE2" id="_x0000_t4" coordsize="21600,21600" o:spt="4" path="m10800,l,10800,10800,21600,21600,10800xe">
                       <v:stroke joinstyle="miter"/>
                       <v:path gradientshapeok="t" o:connecttype="rect" textboxrect="5400,5400,16200,16200"/>
                     </v:shapetype>
@@ -14502,7 +14484,7 @@
                 </mc:Choice>
                 <mc:Fallback>
                   <w:pict>
-                    <v:shape w14:anchorId="7433797B" id="Straight Arrow Connector 289" o:spid="_x0000_s1026" type="#_x0000_t32" style="position:absolute;margin-left:104.75pt;margin-top:72.45pt;width:.6pt;height:21pt;z-index:251767296;visibility:visible;mso-wrap-style:square;mso-width-percent:0;mso-height-percent:0;mso-wrap-distance-left:9pt;mso-wrap-distance-top:0;mso-wrap-distance-right:9pt;mso-wrap-distance-bottom:0;mso-position-horizontal:absolute;mso-position-horizontal-relative:text;mso-position-vertical:absolute;mso-position-vertical-relative:text;mso-width-percent:0;mso-height-percent:0;mso-width-relative:margin;mso-height-relative:margin" o:gfxdata="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" strokecolor="black [3040]">
+                    <v:shape w14:anchorId="05185C3A" id="Straight Arrow Connector 289" o:spid="_x0000_s1026" type="#_x0000_t32" style="position:absolute;margin-left:104.75pt;margin-top:72.45pt;width:.6pt;height:21pt;z-index:251767296;visibility:visible;mso-wrap-style:square;mso-width-percent:0;mso-height-percent:0;mso-wrap-distance-left:9pt;mso-wrap-distance-top:0;mso-wrap-distance-right:9pt;mso-wrap-distance-bottom:0;mso-position-horizontal:absolute;mso-position-horizontal-relative:text;mso-position-vertical:absolute;mso-position-vertical-relative:text;mso-width-percent:0;mso-height-percent:0;mso-width-relative:margin;mso-height-relative:margin" o:gfxdata="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" strokecolor="black [3040]">
                       <v:stroke endarrow="block"/>
                     </v:shape>
                   </w:pict>
@@ -14574,7 +14556,7 @@
                 </mc:Choice>
                 <mc:Fallback>
                   <w:pict>
-                    <v:shape w14:anchorId="26BC68FF" id="Straight Arrow Connector 297" o:spid="_x0000_s1026" type="#_x0000_t32" style="position:absolute;margin-left:119.4pt;margin-top:297.1pt;width:60pt;height:3.6pt;flip:x;z-index:251937280;visibility:visible;mso-wrap-style:square;mso-width-percent:0;mso-height-percent:0;mso-wrap-distance-left:9pt;mso-wrap-distance-top:0;mso-wrap-distance-right:9pt;mso-wrap-distance-bottom:0;mso-position-horizontal:absolute;mso-position-horizontal-relative:text;mso-position-vertical:absolute;mso-position-vertical-relative:text;mso-width-percent:0;mso-height-percent:0;mso-width-relative:margin;mso-height-relative:margin" o:gfxdata="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" strokecolor="black [3040]">
+                    <v:shape w14:anchorId="6B7F5AD6" id="Straight Arrow Connector 297" o:spid="_x0000_s1026" type="#_x0000_t32" style="position:absolute;margin-left:119.4pt;margin-top:297.1pt;width:60pt;height:3.6pt;flip:x;z-index:251937280;visibility:visible;mso-wrap-style:square;mso-width-percent:0;mso-height-percent:0;mso-wrap-distance-left:9pt;mso-wrap-distance-top:0;mso-wrap-distance-right:9pt;mso-wrap-distance-bottom:0;mso-position-horizontal:absolute;mso-position-horizontal-relative:text;mso-position-vertical:absolute;mso-position-vertical-relative:text;mso-width-percent:0;mso-height-percent:0;mso-width-relative:margin;mso-height-relative:margin" o:gfxdata="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" strokecolor="black [3040]">
                       <v:stroke endarrow="block"/>
                     </v:shape>
                   </w:pict>
@@ -14699,7 +14681,7 @@
                 </mc:Choice>
                 <mc:Fallback>
                   <w:pict>
-                    <v:group w14:anchorId="28D2E335" id="Group 274" o:spid="_x0000_s1026" style="position:absolute;margin-left:85.2pt;margin-top:281.5pt;width:34.8pt;height:33.6pt;z-index:251523584" coordsize="441960,426720" o:gfxdata="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">
+                    <v:group w14:anchorId="6D9FD46C" id="Group 274" o:spid="_x0000_s1026" style="position:absolute;margin-left:85.2pt;margin-top:281.5pt;width:34.8pt;height:33.6pt;z-index:251523584" coordsize="441960,426720" o:gfxdata="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">
                       <v:shape id="Circle: Hollow 275" o:spid="_x0000_s1027" type="#_x0000_t23" style="position:absolute;width:441960;height:426720;visibility:visible;mso-wrap-style:square;v-text-anchor:middle" o:gfxdata="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" adj="5214" fillcolor="white [3212]" strokecolor="black [3213]" strokeweight="2pt"/>
                       <v:oval id="Oval 276" o:spid="_x0000_s1028" style="position:absolute;left:76200;top:76200;width:274320;height:266700;visibility:visible;mso-wrap-style:square;v-text-anchor:middle" o:gfxdata="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" fillcolor="black [3200]" strokecolor="black [1600]" strokeweight="2pt"/>
                     </v:group>
@@ -14772,7 +14754,7 @@
                 </mc:Choice>
                 <mc:Fallback>
                   <w:pict>
-                    <v:shape w14:anchorId="38075FD3" id="Straight Arrow Connector 304" o:spid="_x0000_s1026" type="#_x0000_t32" style="position:absolute;margin-left:102.95pt;margin-top:260.35pt;width:.6pt;height:21pt;z-index:252196352;visibility:visible;mso-wrap-style:square;mso-width-percent:0;mso-height-percent:0;mso-wrap-distance-left:9pt;mso-wrap-distance-top:0;mso-wrap-distance-right:9pt;mso-wrap-distance-bottom:0;mso-position-horizontal:absolute;mso-position-horizontal-relative:text;mso-position-vertical:absolute;mso-position-vertical-relative:text;mso-width-percent:0;mso-height-percent:0;mso-width-relative:margin;mso-height-relative:margin" o:gfxdata="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" strokecolor="black [3040]">
+                    <v:shape w14:anchorId="5DCE9175" id="Straight Arrow Connector 304" o:spid="_x0000_s1026" type="#_x0000_t32" style="position:absolute;margin-left:102.95pt;margin-top:260.35pt;width:.6pt;height:21pt;z-index:252196352;visibility:visible;mso-wrap-style:square;mso-width-percent:0;mso-height-percent:0;mso-wrap-distance-left:9pt;mso-wrap-distance-top:0;mso-wrap-distance-right:9pt;mso-wrap-distance-bottom:0;mso-position-horizontal:absolute;mso-position-horizontal-relative:text;mso-position-vertical:absolute;mso-position-vertical-relative:text;mso-width-percent:0;mso-height-percent:0;mso-width-relative:margin;mso-height-relative:margin" o:gfxdata="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" strokecolor="black [3040]">
                       <v:stroke endarrow="block"/>
                     </v:shape>
                   </w:pict>
@@ -14844,7 +14826,7 @@
                 </mc:Choice>
                 <mc:Fallback>
                   <w:pict>
-                    <v:shape w14:anchorId="7A32A37D" id="Straight Arrow Connector 298" o:spid="_x0000_s1026" type="#_x0000_t32" style="position:absolute;margin-left:411.6pt;margin-top:348.5pt;width:3.55pt;height:92.4pt;z-index:251985408;visibility:visible;mso-wrap-style:square;mso-width-percent:0;mso-height-percent:0;mso-wrap-distance-left:9pt;mso-wrap-distance-top:0;mso-wrap-distance-right:9pt;mso-wrap-distance-bottom:0;mso-position-horizontal:absolute;mso-position-horizontal-relative:text;mso-position-vertical:absolute;mso-position-vertical-relative:text;mso-width-percent:0;mso-height-percent:0;mso-width-relative:margin;mso-height-relative:margin" o:gfxdata="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" strokecolor="black [3040]">
+                    <v:shape w14:anchorId="6A00E35C" id="Straight Arrow Connector 298" o:spid="_x0000_s1026" type="#_x0000_t32" style="position:absolute;margin-left:411.6pt;margin-top:348.5pt;width:3.55pt;height:92.4pt;z-index:251985408;visibility:visible;mso-wrap-style:square;mso-width-percent:0;mso-height-percent:0;mso-wrap-distance-left:9pt;mso-wrap-distance-top:0;mso-wrap-distance-right:9pt;mso-wrap-distance-bottom:0;mso-position-horizontal:absolute;mso-position-horizontal-relative:text;mso-position-vertical:absolute;mso-position-vertical-relative:text;mso-width-percent:0;mso-height-percent:0;mso-width-relative:margin;mso-height-relative:margin" o:gfxdata="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" strokecolor="black [3040]">
                       <v:stroke endarrow="block"/>
                     </v:shape>
                   </w:pict>
@@ -14916,7 +14898,7 @@
                 </mc:Choice>
                 <mc:Fallback>
                   <w:pict>
-                    <v:shape w14:anchorId="71D58D69" id="Straight Arrow Connector 296" o:spid="_x0000_s1026" type="#_x0000_t32" style="position:absolute;margin-left:175.2pt;margin-top:206.3pt;width:3.6pt;height:92.4pt;z-index:251889152;visibility:visible;mso-wrap-style:square;mso-width-percent:0;mso-height-percent:0;mso-wrap-distance-left:9pt;mso-wrap-distance-top:0;mso-wrap-distance-right:9pt;mso-wrap-distance-bottom:0;mso-position-horizontal:absolute;mso-position-horizontal-relative:text;mso-position-vertical:absolute;mso-position-vertical-relative:text;mso-width-percent:0;mso-height-percent:0;mso-width-relative:margin;mso-height-relative:margin" o:gfxdata="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" strokecolor="black [3040]">
+                    <v:shape w14:anchorId="50C76056" id="Straight Arrow Connector 296" o:spid="_x0000_s1026" type="#_x0000_t32" style="position:absolute;margin-left:175.2pt;margin-top:206.3pt;width:3.6pt;height:92.4pt;z-index:251889152;visibility:visible;mso-wrap-style:square;mso-width-percent:0;mso-height-percent:0;mso-wrap-distance-left:9pt;mso-wrap-distance-top:0;mso-wrap-distance-right:9pt;mso-wrap-distance-bottom:0;mso-position-horizontal:absolute;mso-position-horizontal-relative:text;mso-position-vertical:absolute;mso-position-vertical-relative:text;mso-width-percent:0;mso-height-percent:0;mso-width-relative:margin;mso-height-relative:margin" o:gfxdata="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" strokecolor="black [3040]">
                       <v:stroke endarrow="block"/>
                     </v:shape>
                   </w:pict>
@@ -14978,10 +14960,7 @@
                                     <w:jc w:val="center"/>
                                   </w:pPr>
                                   <w:r>
-                                    <w:t xml:space="preserve">Save the task as </w:t>
-                                  </w:r>
-                                  <w:r>
-                                    <w:t>incomplete</w:t>
+                                    <w:t>Save the task as incomplete</w:t>
                                   </w:r>
                                 </w:p>
                               </w:txbxContent>
@@ -15011,10 +14990,7 @@
                               <w:jc w:val="center"/>
                             </w:pPr>
                             <w:r>
-                              <w:t xml:space="preserve">Save the task as </w:t>
-                            </w:r>
-                            <w:r>
-                              <w:t>incomplete</w:t>
+                              <w:t>Save the task as incomplete</w:t>
                             </w:r>
                           </w:p>
                         </w:txbxContent>
@@ -15080,10 +15056,7 @@
                                     <w:jc w:val="center"/>
                                   </w:pPr>
                                   <w:r>
-                                    <w:t>S</w:t>
-                                  </w:r>
-                                  <w:r>
-                                    <w:t>ave the task as completed</w:t>
+                                    <w:t>Save the task as completed</w:t>
                                   </w:r>
                                 </w:p>
                               </w:txbxContent>
@@ -15113,10 +15086,7 @@
                               <w:jc w:val="center"/>
                             </w:pPr>
                             <w:r>
-                              <w:t>S</w:t>
-                            </w:r>
-                            <w:r>
-                              <w:t>ave the task as completed</w:t>
+                              <w:t>Save the task as completed</w:t>
                             </w:r>
                           </w:p>
                         </w:txbxContent>
@@ -15186,7 +15156,7 @@
                 </mc:Choice>
                 <mc:Fallback>
                   <w:pict>
-                    <v:shape w14:anchorId="486878F3" id="Straight Arrow Connector 264" o:spid="_x0000_s1026" type="#_x0000_t32" style="position:absolute;margin-left:-41.05pt;margin-top:193.3pt;width:82.2pt;height:1.2pt;z-index:251714048;visibility:visible;mso-wrap-style:square;mso-wrap-distance-left:9pt;mso-wrap-distance-top:0;mso-wrap-distance-right:9pt;mso-wrap-distance-bottom:0;mso-position-horizontal:absolute;mso-position-horizontal-relative:text;mso-position-vertical:absolute;mso-position-vertical-relative:text" o:gfxdata="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" strokecolor="black [3040]">
+                    <v:shape w14:anchorId="6FDCB06B" id="Straight Arrow Connector 264" o:spid="_x0000_s1026" type="#_x0000_t32" style="position:absolute;margin-left:-41.05pt;margin-top:193.3pt;width:82.2pt;height:1.2pt;z-index:251714048;visibility:visible;mso-wrap-style:square;mso-wrap-distance-left:9pt;mso-wrap-distance-top:0;mso-wrap-distance-right:9pt;mso-wrap-distance-bottom:0;mso-position-horizontal:absolute;mso-position-horizontal-relative:text;mso-position-vertical:absolute;mso-position-vertical-relative:text" o:gfxdata="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" strokecolor="black [3040]">
                       <v:stroke endarrow="block"/>
                     </v:shape>
                   </w:pict>
@@ -15354,7 +15324,7 @@
                 </mc:Choice>
                 <mc:Fallback>
                   <w:pict>
-                    <v:shape w14:anchorId="7B412ED7" id="Straight Arrow Connector 287" o:spid="_x0000_s1026" type="#_x0000_t32" style="position:absolute;margin-left:106.55pt;margin-top:125pt;width:.6pt;height:21pt;z-index:251577856;visibility:visible;mso-wrap-style:square;mso-width-percent:0;mso-height-percent:0;mso-wrap-distance-left:9pt;mso-wrap-distance-top:0;mso-wrap-distance-right:9pt;mso-wrap-distance-bottom:0;mso-position-horizontal:absolute;mso-position-horizontal-relative:text;mso-position-vertical:absolute;mso-position-vertical-relative:text;mso-width-percent:0;mso-height-percent:0;mso-width-relative:margin;mso-height-relative:margin" o:gfxdata="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" strokecolor="black [3040]">
+                    <v:shape w14:anchorId="40A5B9D1" id="Straight Arrow Connector 287" o:spid="_x0000_s1026" type="#_x0000_t32" style="position:absolute;margin-left:106.55pt;margin-top:125pt;width:.6pt;height:21pt;z-index:251577856;visibility:visible;mso-wrap-style:square;mso-width-percent:0;mso-height-percent:0;mso-wrap-distance-left:9pt;mso-wrap-distance-top:0;mso-wrap-distance-right:9pt;mso-wrap-distance-bottom:0;mso-position-horizontal:absolute;mso-position-horizontal-relative:text;mso-position-vertical:absolute;mso-position-vertical-relative:text;mso-width-percent:0;mso-height-percent:0;mso-width-relative:margin;mso-height-relative:margin" o:gfxdata="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" strokecolor="black [3040]">
                       <v:stroke endarrow="block"/>
                     </v:shape>
                   </w:pict>
@@ -15612,7 +15582,7 @@
                 </mc:Choice>
                 <mc:Fallback>
                   <w:pict>
-                    <v:shape w14:anchorId="4C1D9B99" id="Straight Arrow Connector 270" o:spid="_x0000_s1026" type="#_x0000_t32" style="position:absolute;margin-left:101.75pt;margin-top:22.9pt;width:.6pt;height:21pt;z-index:251551232;visibility:visible;mso-wrap-style:square;mso-wrap-distance-left:9pt;mso-wrap-distance-top:0;mso-wrap-distance-right:9pt;mso-wrap-distance-bottom:0;mso-position-horizontal:absolute;mso-position-horizontal-relative:text;mso-position-vertical:absolute;mso-position-vertical-relative:text" o:gfxdata="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" strokecolor="black [3040]">
+                    <v:shape w14:anchorId="77860291" id="Straight Arrow Connector 270" o:spid="_x0000_s1026" type="#_x0000_t32" style="position:absolute;margin-left:101.75pt;margin-top:22.9pt;width:.6pt;height:21pt;z-index:251551232;visibility:visible;mso-wrap-style:square;mso-wrap-distance-left:9pt;mso-wrap-distance-top:0;mso-wrap-distance-right:9pt;mso-wrap-distance-bottom:0;mso-position-horizontal:absolute;mso-position-horizontal-relative:text;mso-position-vertical:absolute;mso-position-vertical-relative:text" o:gfxdata="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" strokecolor="black [3040]">
                       <v:stroke endarrow="block"/>
                     </v:shape>
                   </w:pict>
@@ -15688,7 +15658,7 @@
                 </mc:Choice>
                 <mc:Fallback>
                   <w:pict>
-                    <v:oval w14:anchorId="59563344" id="Oval 273" o:spid="_x0000_s1026" style="position:absolute;margin-left:90.35pt;margin-top:3.1pt;width:21.6pt;height:21pt;z-index:251357696;visibility:visible;mso-wrap-style:square;mso-width-percent:0;mso-height-percent:0;mso-wrap-distance-left:9pt;mso-wrap-distance-top:0;mso-wrap-distance-right:9pt;mso-wrap-distance-bottom:0;mso-position-horizontal:absolute;mso-position-horizontal-relative:text;mso-position-vertical:absolute;mso-position-vertical-relative:text;mso-width-percent:0;mso-height-percent:0;mso-width-relative:margin;mso-height-relative:margin;v-text-anchor:middle" o:gfxdata="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" fillcolor="black [3200]" strokecolor="black [1600]" strokeweight="2pt"/>
+                    <v:oval w14:anchorId="2EA4E8C8" id="Oval 273" o:spid="_x0000_s1026" style="position:absolute;margin-left:90.35pt;margin-top:3.1pt;width:21.6pt;height:21pt;z-index:251357696;visibility:visible;mso-wrap-style:square;mso-width-percent:0;mso-height-percent:0;mso-wrap-distance-left:9pt;mso-wrap-distance-top:0;mso-wrap-distance-right:9pt;mso-wrap-distance-bottom:0;mso-position-horizontal:absolute;mso-position-horizontal-relative:text;mso-position-vertical:absolute;mso-position-vertical-relative:text;mso-width-percent:0;mso-height-percent:0;mso-width-relative:margin;mso-height-relative:margin;v-text-anchor:middle" o:gfxdata="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" fillcolor="black [3200]" strokecolor="black [1600]" strokeweight="2pt"/>
                   </w:pict>
                 </mc:Fallback>
               </mc:AlternateContent>
@@ -15955,7 +15925,7 @@
                 </mc:Choice>
                 <mc:Fallback>
                   <w:pict>
-                    <v:group w14:anchorId="132B5942" id="Group 317" o:spid="_x0000_s1026" style="position:absolute;margin-left:89.95pt;margin-top:189.1pt;width:34.8pt;height:33.6pt;z-index:252217856" coordsize="441960,426720" o:gfxdata="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">
+                    <v:group w14:anchorId="48521DCA" id="Group 317" o:spid="_x0000_s1026" style="position:absolute;margin-left:89.95pt;margin-top:189.1pt;width:34.8pt;height:33.6pt;z-index:252217856" coordsize="441960,426720" o:gfxdata="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">
                       <v:shape id="Circle: Hollow 318" o:spid="_x0000_s1027" type="#_x0000_t23" style="position:absolute;width:441960;height:426720;visibility:visible;mso-wrap-style:square;v-text-anchor:middle" o:gfxdata="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" adj="5214" fillcolor="white [3212]" strokecolor="black [3213]" strokeweight="2pt"/>
                       <v:oval id="Oval 319" o:spid="_x0000_s1028" style="position:absolute;left:76200;top:76200;width:274320;height:266700;visibility:visible;mso-wrap-style:square;v-text-anchor:middle" o:gfxdata="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" fillcolor="black [3200]" strokecolor="black [1600]" strokeweight="2pt"/>
                     </v:group>
@@ -16028,7 +15998,7 @@
                 </mc:Choice>
                 <mc:Fallback>
                   <w:pict>
-                    <v:shape w14:anchorId="2492CBE1" id="Straight Arrow Connector 320" o:spid="_x0000_s1026" type="#_x0000_t32" style="position:absolute;margin-left:107.7pt;margin-top:166.75pt;width:.6pt;height:21pt;z-index:252247552;visibility:visible;mso-wrap-style:square;mso-width-percent:0;mso-height-percent:0;mso-wrap-distance-left:9pt;mso-wrap-distance-top:0;mso-wrap-distance-right:9pt;mso-wrap-distance-bottom:0;mso-position-horizontal:absolute;mso-position-horizontal-relative:text;mso-position-vertical:absolute;mso-position-vertical-relative:text;mso-width-percent:0;mso-height-percent:0;mso-width-relative:margin;mso-height-relative:margin" o:gfxdata="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" strokecolor="black [3040]">
+                    <v:shape w14:anchorId="115CA676" id="Straight Arrow Connector 320" o:spid="_x0000_s1026" type="#_x0000_t32" style="position:absolute;margin-left:107.7pt;margin-top:166.75pt;width:.6pt;height:21pt;z-index:252247552;visibility:visible;mso-wrap-style:square;mso-width-percent:0;mso-height-percent:0;mso-wrap-distance-left:9pt;mso-wrap-distance-top:0;mso-wrap-distance-right:9pt;mso-wrap-distance-bottom:0;mso-position-horizontal:absolute;mso-position-horizontal-relative:text;mso-position-vertical:absolute;mso-position-vertical-relative:text;mso-width-percent:0;mso-height-percent:0;mso-width-relative:margin;mso-height-relative:margin" o:gfxdata="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" strokecolor="black [3040]">
                       <v:stroke endarrow="block"/>
                     </v:shape>
                   </w:pict>
@@ -16100,7 +16070,7 @@
                 </mc:Choice>
                 <mc:Fallback>
                   <w:pict>
-                    <v:shape w14:anchorId="7DB7FBA2" id="Straight Arrow Connector 315" o:spid="_x0000_s1026" type="#_x0000_t32" style="position:absolute;margin-left:104.75pt;margin-top:72.45pt;width:.6pt;height:21pt;z-index:252230144;visibility:visible;mso-wrap-style:square;mso-width-percent:0;mso-height-percent:0;mso-wrap-distance-left:9pt;mso-wrap-distance-top:0;mso-wrap-distance-right:9pt;mso-wrap-distance-bottom:0;mso-position-horizontal:absolute;mso-position-horizontal-relative:text;mso-position-vertical:absolute;mso-position-vertical-relative:text;mso-width-percent:0;mso-height-percent:0;mso-width-relative:margin;mso-height-relative:margin" o:gfxdata="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" strokecolor="black [3040]">
+                    <v:shape w14:anchorId="1F64CDF9" id="Straight Arrow Connector 315" o:spid="_x0000_s1026" type="#_x0000_t32" style="position:absolute;margin-left:104.75pt;margin-top:72.45pt;width:.6pt;height:21pt;z-index:252230144;visibility:visible;mso-wrap-style:square;mso-width-percent:0;mso-height-percent:0;mso-wrap-distance-left:9pt;mso-wrap-distance-top:0;mso-wrap-distance-right:9pt;mso-wrap-distance-bottom:0;mso-position-horizontal:absolute;mso-position-horizontal-relative:text;mso-position-vertical:absolute;mso-position-vertical-relative:text;mso-width-percent:0;mso-height-percent:0;mso-width-relative:margin;mso-height-relative:margin" o:gfxdata="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" strokecolor="black [3040]">
                       <v:stroke endarrow="block"/>
                     </v:shape>
                   </w:pict>
@@ -16172,7 +16142,7 @@
                 </mc:Choice>
                 <mc:Fallback>
                   <w:pict>
-                    <v:shape w14:anchorId="18C72A61" id="Straight Arrow Connector 321" o:spid="_x0000_s1026" type="#_x0000_t32" style="position:absolute;margin-left:411.6pt;margin-top:348.5pt;width:3.55pt;height:92.4pt;z-index:252240384;visibility:visible;mso-wrap-style:square;mso-width-percent:0;mso-height-percent:0;mso-wrap-distance-left:9pt;mso-wrap-distance-top:0;mso-wrap-distance-right:9pt;mso-wrap-distance-bottom:0;mso-position-horizontal:absolute;mso-position-horizontal-relative:text;mso-position-vertical:absolute;mso-position-vertical-relative:text;mso-width-percent:0;mso-height-percent:0;mso-width-relative:margin;mso-height-relative:margin" o:gfxdata="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" strokecolor="black [3040]">
+                    <v:shape w14:anchorId="53C3ADC8" id="Straight Arrow Connector 321" o:spid="_x0000_s1026" type="#_x0000_t32" style="position:absolute;margin-left:411.6pt;margin-top:348.5pt;width:3.55pt;height:92.4pt;z-index:252240384;visibility:visible;mso-wrap-style:square;mso-width-percent:0;mso-height-percent:0;mso-wrap-distance-left:9pt;mso-wrap-distance-top:0;mso-wrap-distance-right:9pt;mso-wrap-distance-bottom:0;mso-position-horizontal:absolute;mso-position-horizontal-relative:text;mso-position-vertical:absolute;mso-position-vertical-relative:text;mso-width-percent:0;mso-height-percent:0;mso-width-relative:margin;mso-height-relative:margin" o:gfxdata="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" strokecolor="black [3040]">
                       <v:stroke endarrow="block"/>
                     </v:shape>
                   </w:pict>
@@ -16340,7 +16310,7 @@
                 </mc:Choice>
                 <mc:Fallback>
                   <w:pict>
-                    <v:shape w14:anchorId="47A83388" id="Straight Arrow Connector 327" o:spid="_x0000_s1026" type="#_x0000_t32" style="position:absolute;margin-left:106.55pt;margin-top:125pt;width:.6pt;height:21pt;z-index:252221952;visibility:visible;mso-wrap-style:square;mso-width-percent:0;mso-height-percent:0;mso-wrap-distance-left:9pt;mso-wrap-distance-top:0;mso-wrap-distance-right:9pt;mso-wrap-distance-bottom:0;mso-position-horizontal:absolute;mso-position-horizontal-relative:text;mso-position-vertical:absolute;mso-position-vertical-relative:text;mso-width-percent:0;mso-height-percent:0;mso-width-relative:margin;mso-height-relative:margin" o:gfxdata="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" strokecolor="black [3040]">
+                    <v:shape w14:anchorId="5BE20884" id="Straight Arrow Connector 327" o:spid="_x0000_s1026" type="#_x0000_t32" style="position:absolute;margin-left:106.55pt;margin-top:125pt;width:.6pt;height:21pt;z-index:252221952;visibility:visible;mso-wrap-style:square;mso-width-percent:0;mso-height-percent:0;mso-wrap-distance-left:9pt;mso-wrap-distance-top:0;mso-wrap-distance-right:9pt;mso-wrap-distance-bottom:0;mso-position-horizontal:absolute;mso-position-horizontal-relative:text;mso-position-vertical:absolute;mso-position-vertical-relative:text;mso-width-percent:0;mso-height-percent:0;mso-width-relative:margin;mso-height-relative:margin" o:gfxdata="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" strokecolor="black [3040]">
                       <v:stroke endarrow="block"/>
                     </v:shape>
                   </w:pict>
@@ -16598,7 +16568,7 @@
                 </mc:Choice>
                 <mc:Fallback>
                   <w:pict>
-                    <v:shape w14:anchorId="798EDEE5" id="Straight Arrow Connector 330" o:spid="_x0000_s1026" type="#_x0000_t32" style="position:absolute;margin-left:101.75pt;margin-top:22.9pt;width:.6pt;height:21pt;z-index:252220928;visibility:visible;mso-wrap-style:square;mso-wrap-distance-left:9pt;mso-wrap-distance-top:0;mso-wrap-distance-right:9pt;mso-wrap-distance-bottom:0;mso-position-horizontal:absolute;mso-position-horizontal-relative:text;mso-position-vertical:absolute;mso-position-vertical-relative:text" o:gfxdata="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" strokecolor="black [3040]">
+                    <v:shape w14:anchorId="3D318D08" id="Straight Arrow Connector 330" o:spid="_x0000_s1026" type="#_x0000_t32" style="position:absolute;margin-left:101.75pt;margin-top:22.9pt;width:.6pt;height:21pt;z-index:252220928;visibility:visible;mso-wrap-style:square;mso-wrap-distance-left:9pt;mso-wrap-distance-top:0;mso-wrap-distance-right:9pt;mso-wrap-distance-bottom:0;mso-position-horizontal:absolute;mso-position-horizontal-relative:text;mso-position-vertical:absolute;mso-position-vertical-relative:text" o:gfxdata="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" strokecolor="black [3040]">
                       <v:stroke endarrow="block"/>
                     </v:shape>
                   </w:pict>
@@ -16674,7 +16644,7 @@
                 </mc:Choice>
                 <mc:Fallback>
                   <w:pict>
-                    <v:oval w14:anchorId="5FE46633" id="Oval 331" o:spid="_x0000_s1026" style="position:absolute;margin-left:90.35pt;margin-top:3.1pt;width:21.6pt;height:21pt;z-index:252203520;visibility:visible;mso-wrap-style:square;mso-width-percent:0;mso-height-percent:0;mso-wrap-distance-left:9pt;mso-wrap-distance-top:0;mso-wrap-distance-right:9pt;mso-wrap-distance-bottom:0;mso-position-horizontal:absolute;mso-position-horizontal-relative:text;mso-position-vertical:absolute;mso-position-vertical-relative:text;mso-width-percent:0;mso-height-percent:0;mso-width-relative:margin;mso-height-relative:margin;v-text-anchor:middle" o:gfxdata="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" fillcolor="black [3200]" strokecolor="black [1600]" strokeweight="2pt"/>
+                    <v:oval w14:anchorId="62C0D045" id="Oval 331" o:spid="_x0000_s1026" style="position:absolute;margin-left:90.35pt;margin-top:3.1pt;width:21.6pt;height:21pt;z-index:252203520;visibility:visible;mso-wrap-style:square;mso-width-percent:0;mso-height-percent:0;mso-wrap-distance-left:9pt;mso-wrap-distance-top:0;mso-wrap-distance-right:9pt;mso-wrap-distance-bottom:0;mso-position-horizontal:absolute;mso-position-horizontal-relative:text;mso-position-vertical:absolute;mso-position-vertical-relative:text;mso-width-percent:0;mso-height-percent:0;mso-width-relative:margin;mso-height-relative:margin;v-text-anchor:middle" o:gfxdata="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" fillcolor="black [3200]" strokecolor="black [1600]" strokeweight="2pt"/>
                   </w:pict>
                 </mc:Fallback>
               </mc:AlternateContent>
@@ -16697,24 +16667,21 @@
       </w:r>
     </w:p>
     <w:p/>
-    <w:p>
-      <w:bookmarkStart w:id="20" w:name="_GoBack"/>
+    <w:p/>
+    <w:p>
+      <w:pPr>
+        <w:pStyle w:val="BodyText"/>
+      </w:pPr>
+    </w:p>
+    <w:p>
+      <w:pPr>
+        <w:pStyle w:val="Heading1"/>
+      </w:pPr>
+      <w:bookmarkStart w:id="20" w:name="_Toc492766854"/>
+      <w:r>
+        <w:t>Deployment View</w:t>
+      </w:r>
       <w:bookmarkEnd w:id="20"/>
-    </w:p>
-    <w:p>
-      <w:pPr>
-        <w:pStyle w:val="BodyText"/>
-      </w:pPr>
-    </w:p>
-    <w:p>
-      <w:pPr>
-        <w:pStyle w:val="Heading1"/>
-      </w:pPr>
-      <w:bookmarkStart w:id="21" w:name="_Toc492766854"/>
-      <w:r>
-        <w:t>Deployment View</w:t>
-      </w:r>
-      <w:bookmarkEnd w:id="21"/>
       <w:r>
         <w:t xml:space="preserve"> </w:t>
       </w:r>
@@ -16823,55 +16790,144 @@
       <w:pPr>
         <w:pStyle w:val="Heading1"/>
       </w:pPr>
-      <w:bookmarkStart w:id="22" w:name="_Toc492766855"/>
+      <w:bookmarkStart w:id="21" w:name="_Toc492766855"/>
       <w:r>
         <w:t>Implementation View</w:t>
       </w:r>
+      <w:bookmarkEnd w:id="21"/>
+      <w:r>
+        <w:t xml:space="preserve"> </w:t>
+      </w:r>
+    </w:p>
+    <w:p>
+      <w:pPr>
+        <w:pStyle w:val="InfoBlue"/>
+      </w:pPr>
+      <w:r>
+        <w:t>[This section describes the overall structure of the implementation model, the decomposition of the software into layers and subsystems in the implementation model, and any architecturally significant components.]</w:t>
+      </w:r>
+    </w:p>
+    <w:p>
+      <w:pPr>
+        <w:pStyle w:val="BodyText"/>
+      </w:pPr>
+      <w:r>
+        <w:t xml:space="preserve">This section describes the overall structure of the implementation model, the decomposition of the software into layers and subsystems in </w:t>
+      </w:r>
+      <w:r>
+        <w:t>the implementation model, and</w:t>
+      </w:r>
+      <w:r>
+        <w:t xml:space="preserve"> architecturally significant components.</w:t>
+      </w:r>
+      <w:r>
+        <w:t xml:space="preserve"> </w:t>
+      </w:r>
+      <w:r>
+        <w:t xml:space="preserve">The MVC architecture is followed within the Android application. </w:t>
+      </w:r>
+      <w:r>
+        <w:t xml:space="preserve">The Android application and the web server follows the client-server architecture model. </w:t>
+      </w:r>
+    </w:p>
+    <w:p>
+      <w:pPr>
+        <w:pStyle w:val="BodyText"/>
+      </w:pPr>
+    </w:p>
+    <w:p>
+      <w:pPr>
+        <w:pStyle w:val="Heading2"/>
+      </w:pPr>
+      <w:bookmarkStart w:id="22" w:name="_Toc492766856"/>
+      <w:r>
+        <w:t>Overview</w:t>
+      </w:r>
       <w:bookmarkEnd w:id="22"/>
+    </w:p>
+    <w:p>
+      <w:pPr>
+        <w:pStyle w:val="InfoBlue"/>
+      </w:pPr>
+      <w:r>
+        <w:t>[This subsection names and defines the various layers and their contents, the rules that govern the inclusion to a given layer, and the boundaries between layers. Include a component diagram that shows the relations between layers. ]</w:t>
+      </w:r>
+    </w:p>
+    <w:p>
+      <w:pPr>
+        <w:pStyle w:val="BodyText"/>
+      </w:pPr>
+      <w:r>
+        <w:t xml:space="preserve">The system is divided into three layers following the MVC architecture. </w:t>
+      </w:r>
+      <w:r>
+        <w:t>The model layer, the view layer and the control layer are the main layers. The following diagram shows the major components within each layer to with their interactions.</w:t>
+      </w:r>
+    </w:p>
+    <w:p>
+      <w:pPr>
+        <w:pStyle w:val="BodyText"/>
+      </w:pPr>
+      <w:r>
+        <w:rPr>
+          <w:noProof/>
+        </w:rPr>
+        <w:lastRenderedPageBreak/>
+        <w:drawing>
+          <wp:inline distT="0" distB="0" distL="0" distR="0">
+            <wp:extent cx="5380186" cy="5753599"/>
+            <wp:effectExtent l="0" t="0" r="0" b="0"/>
+            <wp:docPr id="22" name="Picture 22"/>
+            <wp:cNvGraphicFramePr>
+              <a:graphicFrameLocks xmlns:a="http://schemas.openxmlformats.org/drawingml/2006/main" noChangeAspect="1"/>
+            </wp:cNvGraphicFramePr>
+            <a:graphic xmlns:a="http://schemas.openxmlformats.org/drawingml/2006/main">
+              <a:graphicData uri="http://schemas.openxmlformats.org/drawingml/2006/picture">
+                <pic:pic xmlns:pic="http://schemas.openxmlformats.org/drawingml/2006/picture">
+                  <pic:nvPicPr>
+                    <pic:cNvPr id="22" name="packagediagram.PNG"/>
+                    <pic:cNvPicPr/>
+                  </pic:nvPicPr>
+                  <pic:blipFill>
+                    <a:blip r:embed="rId14">
+                      <a:extLst>
+                        <a:ext uri="{28A0092B-C50C-407E-A947-70E740481C1C}">
+                          <a14:useLocalDpi xmlns:a14="http://schemas.microsoft.com/office/drawing/2010/main" val="0"/>
+                        </a:ext>
+                      </a:extLst>
+                    </a:blip>
+                    <a:stretch>
+                      <a:fillRect/>
+                    </a:stretch>
+                  </pic:blipFill>
+                  <pic:spPr>
+                    <a:xfrm>
+                      <a:off x="0" y="0"/>
+                      <a:ext cx="5380186" cy="5753599"/>
+                    </a:xfrm>
+                    <a:prstGeom prst="rect">
+                      <a:avLst/>
+                    </a:prstGeom>
+                  </pic:spPr>
+                </pic:pic>
+              </a:graphicData>
+            </a:graphic>
+          </wp:inline>
+        </w:drawing>
+      </w:r>
       <w:r>
         <w:t xml:space="preserve"> </w:t>
       </w:r>
     </w:p>
     <w:p>
       <w:pPr>
-        <w:pStyle w:val="InfoBlue"/>
-      </w:pPr>
-      <w:r>
-        <w:t>[This section describes the overall structure of the implementation model, the decomposition of the software into layers and subsystems in the implementation model, and any architecturally significant components.]</w:t>
-      </w:r>
-    </w:p>
-    <w:p>
-      <w:pPr>
-        <w:pStyle w:val="BodyText"/>
-      </w:pPr>
-    </w:p>
-    <w:p>
-      <w:pPr>
         <w:pStyle w:val="Heading2"/>
       </w:pPr>
-      <w:bookmarkStart w:id="23" w:name="_Toc492766856"/>
-      <w:r>
-        <w:t>Overview</w:t>
+      <w:bookmarkStart w:id="23" w:name="_Toc492766857"/>
+      <w:r>
+        <w:t>Layers</w:t>
       </w:r>
       <w:bookmarkEnd w:id="23"/>
-    </w:p>
-    <w:p>
-      <w:pPr>
-        <w:pStyle w:val="InfoBlue"/>
-      </w:pPr>
-      <w:r>
-        <w:t>[This subsection names and defines the various layers and their contents, the rules that govern the inclusion to a given layer, and the boundaries between layers. Include a component diagram that shows the relations between layers. ]</w:t>
-      </w:r>
-    </w:p>
-    <w:p>
-      <w:pPr>
-        <w:pStyle w:val="Heading2"/>
-      </w:pPr>
-      <w:bookmarkStart w:id="24" w:name="_Toc492766857"/>
-      <w:r>
-        <w:t>Layers</w:t>
-      </w:r>
-      <w:bookmarkEnd w:id="24"/>
     </w:p>
     <w:p>
       <w:pPr>
@@ -16923,7 +16979,108 @@
         <w:t xml:space="preserve"> and describe</w:t>
       </w:r>
     </w:p>
-    <w:p/>
+    <w:p>
+      <w:pPr>
+        <w:pStyle w:val="ListParagraph"/>
+        <w:numPr>
+          <w:ilvl w:val="0"/>
+          <w:numId w:val="23"/>
+        </w:numPr>
+      </w:pPr>
+      <w:r>
+        <w:rPr>
+          <w:rFonts w:ascii="Times New Roman" w:hAnsi="Times New Roman" w:cs="Times New Roman"/>
+          <w:sz w:val="20"/>
+          <w:szCs w:val="20"/>
+        </w:rPr>
+        <w:t>Model layer</w:t>
+      </w:r>
+    </w:p>
+    <w:p>
+      <w:pPr>
+        <w:ind w:left="1080"/>
+      </w:pPr>
+      <w:r>
+        <w:t>Components within this layer handles the persistent data within the system. The data stored in the database are mapped to the model classes before accessing them. Further the data handling part of the system is done by the layer.</w:t>
+      </w:r>
+    </w:p>
+    <w:p>
+      <w:pPr>
+        <w:ind w:left="1080"/>
+      </w:pPr>
+    </w:p>
+    <w:p>
+      <w:pPr>
+        <w:pStyle w:val="ListParagraph"/>
+        <w:numPr>
+          <w:ilvl w:val="0"/>
+          <w:numId w:val="23"/>
+        </w:numPr>
+        <w:rPr>
+          <w:rFonts w:ascii="Times New Roman" w:hAnsi="Times New Roman" w:cs="Times New Roman"/>
+          <w:sz w:val="20"/>
+          <w:szCs w:val="20"/>
+        </w:rPr>
+      </w:pPr>
+      <w:r>
+        <w:rPr>
+          <w:rFonts w:ascii="Times New Roman" w:hAnsi="Times New Roman" w:cs="Times New Roman"/>
+          <w:sz w:val="20"/>
+          <w:szCs w:val="20"/>
+        </w:rPr>
+        <w:t>View layer</w:t>
+      </w:r>
+    </w:p>
+    <w:p>
+      <w:pPr>
+        <w:ind w:left="1080"/>
+      </w:pPr>
+      <w:r>
+        <w:t>This layer consists of the user interfaces of the system.</w:t>
+      </w:r>
+      <w:r>
+        <w:t xml:space="preserve"> The user interaction handling is done via the </w:t>
+      </w:r>
+      <w:r>
+        <w:lastRenderedPageBreak/>
+        <w:t>components of this layer.</w:t>
+      </w:r>
+    </w:p>
+    <w:p>
+      <w:pPr>
+        <w:ind w:left="1080"/>
+      </w:pPr>
+    </w:p>
+    <w:p>
+      <w:pPr>
+        <w:pStyle w:val="ListParagraph"/>
+        <w:numPr>
+          <w:ilvl w:val="0"/>
+          <w:numId w:val="23"/>
+        </w:numPr>
+      </w:pPr>
+      <w:r>
+        <w:rPr>
+          <w:rFonts w:ascii="Times New Roman" w:hAnsi="Times New Roman" w:cs="Times New Roman"/>
+          <w:sz w:val="20"/>
+          <w:szCs w:val="20"/>
+        </w:rPr>
+        <w:t>Control layer</w:t>
+      </w:r>
+    </w:p>
+    <w:p>
+      <w:pPr>
+        <w:ind w:left="1080"/>
+      </w:pPr>
+      <w:r>
+        <w:t>This layer connects the model layer and the view layer. This layer responds to the user inputs and perform relevant interactions with the data model. Pre-data processing is done within this layer before transferring data to the data models. Client-server architecture components are included within this layer. (client control components and server control components</w:t>
+      </w:r>
+      <w:bookmarkStart w:id="24" w:name="_GoBack"/>
+      <w:bookmarkEnd w:id="24"/>
+      <w:r>
+        <w:t xml:space="preserve">)    </w:t>
+      </w:r>
+    </w:p>
     <w:p>
       <w:pPr>
         <w:pStyle w:val="Heading1"/>
@@ -17010,7 +17167,6 @@
         <w:ind w:left="1080"/>
       </w:pPr>
       <w:r>
-        <w:lastRenderedPageBreak/>
         <w:t>With time, more and more data will be collected. Therefore, the accuracy of the schedule prediction should increase as well.</w:t>
       </w:r>
     </w:p>
@@ -17181,6 +17337,7 @@
         <w:spacing w:after="0" w:line="240" w:lineRule="auto"/>
       </w:pPr>
       <w:r>
+        <w:lastRenderedPageBreak/>
         <w:t xml:space="preserve">For different algorithms/ techniques/ theories you can refer text books. </w:t>
       </w:r>
     </w:p>
@@ -17212,10 +17369,10 @@
       </w:r>
     </w:p>
     <w:sectPr>
-      <w:headerReference w:type="default" r:id="rId14"/>
-      <w:footerReference w:type="default" r:id="rId15"/>
-      <w:headerReference w:type="first" r:id="rId16"/>
-      <w:footerReference w:type="first" r:id="rId17"/>
+      <w:headerReference w:type="default" r:id="rId15"/>
+      <w:footerReference w:type="default" r:id="rId16"/>
+      <w:headerReference w:type="first" r:id="rId17"/>
+      <w:footerReference w:type="first" r:id="rId18"/>
       <w:pgSz w:w="12240" w:h="15840" w:code="1"/>
       <w:pgMar w:top="1440" w:right="1440" w:bottom="1440" w:left="1440" w:header="720" w:footer="720" w:gutter="0"/>
       <w:cols w:space="720"/>
@@ -17413,7 +17570,7 @@
               <w:rStyle w:val="PageNumber"/>
               <w:noProof/>
             </w:rPr>
-            <w:t>17</w:t>
+            <w:t>20</w:t>
           </w:r>
           <w:r>
             <w:rPr>
@@ -17450,7 +17607,7 @@
               <w:rStyle w:val="PageNumber"/>
               <w:noProof/>
             </w:rPr>
-            <w:t>19</w:t>
+            <w:t>21</w:t>
           </w:r>
           <w:r>
             <w:rPr>
@@ -18015,7 +18172,7 @@
   <w:abstractNum w:abstractNumId="13" w15:restartNumberingAfterBreak="0">
     <w:nsid w:val="4EF96381"/>
     <w:multiLevelType w:val="hybridMultilevel"/>
-    <w:tmpl w:val="48905384"/>
+    <w:tmpl w:val="EAE02050"/>
     <w:lvl w:ilvl="0" w:tplc="04090001">
       <w:start w:val="1"/>
       <w:numFmt w:val="bullet"/>

</xml_diff>